<commit_message>
add finish Pokey Encoder V1
</commit_message>
<xml_diff>
--- a/Cai Mach3/set.docx
+++ b/Cai Mach3/set.docx
@@ -1468,6 +1468,4971 @@
         </w:rPr>
         <w:t>(1071,0)</w:t>
       </w:r>
+    </w:p>
+    <w:p/>
+    <w:p/>
+    <w:p>
+      <w:r>
+        <w:br w:type="page"/>
+      </w:r>
+    </w:p>
+    <w:p>
+      <w:r>
+        <w:lastRenderedPageBreak/>
+        <w:t>Encoder</w:t>
+      </w:r>
+    </w:p>
+    <w:p>
+      <w:pPr>
+        <w:tabs>
+          <w:tab w:val="left" w:pos="135"/>
+          <w:tab w:val="left" w:pos="270"/>
+          <w:tab w:val="left" w:pos="390"/>
+          <w:tab w:val="left" w:pos="525"/>
+          <w:tab w:val="left" w:pos="660"/>
+          <w:tab w:val="left" w:pos="795"/>
+          <w:tab w:val="left" w:pos="915"/>
+          <w:tab w:val="left" w:pos="1050"/>
+          <w:tab w:val="left" w:pos="1185"/>
+          <w:tab w:val="left" w:pos="1320"/>
+          <w:tab w:val="left" w:pos="1440"/>
+          <w:tab w:val="left" w:pos="1575"/>
+          <w:tab w:val="left" w:pos="1710"/>
+          <w:tab w:val="left" w:pos="1845"/>
+          <w:tab w:val="left" w:pos="1965"/>
+          <w:tab w:val="left" w:pos="2100"/>
+          <w:tab w:val="left" w:pos="2235"/>
+          <w:tab w:val="left" w:pos="2370"/>
+          <w:tab w:val="left" w:pos="2490"/>
+          <w:tab w:val="left" w:pos="2625"/>
+          <w:tab w:val="left" w:pos="2760"/>
+          <w:tab w:val="left" w:pos="2895"/>
+          <w:tab w:val="left" w:pos="3015"/>
+          <w:tab w:val="left" w:pos="3150"/>
+          <w:tab w:val="left" w:pos="3285"/>
+          <w:tab w:val="left" w:pos="3420"/>
+          <w:tab w:val="left" w:pos="3540"/>
+          <w:tab w:val="left" w:pos="3675"/>
+          <w:tab w:val="left" w:pos="3810"/>
+          <w:tab w:val="left" w:pos="3945"/>
+          <w:tab w:val="left" w:pos="4065"/>
+          <w:tab w:val="left" w:pos="4200"/>
+        </w:tabs>
+        <w:autoSpaceDE w:val="0"/>
+        <w:autoSpaceDN w:val="0"/>
+        <w:adjustRightInd w:val="0"/>
+        <w:spacing w:after="0" w:line="240" w:lineRule="auto"/>
+        <w:rPr>
+          <w:rFonts w:ascii="Arial" w:hAnsi="Arial" w:cs="Arial"/>
+          <w:color w:val="000000"/>
+          <w:sz w:val="20"/>
+          <w:szCs w:val="20"/>
+        </w:rPr>
+      </w:pPr>
+      <w:r>
+        <w:rPr>
+          <w:rFonts w:ascii="Arial" w:hAnsi="Arial" w:cs="Arial"/>
+          <w:color w:val="2364EB"/>
+          <w:sz w:val="20"/>
+          <w:szCs w:val="20"/>
+        </w:rPr>
+        <w:t>Sub</w:t>
+      </w:r>
+      <w:r>
+        <w:rPr>
+          <w:rFonts w:ascii="Arial" w:hAnsi="Arial" w:cs="Arial"/>
+          <w:color w:val="000000"/>
+          <w:sz w:val="20"/>
+          <w:szCs w:val="20"/>
+        </w:rPr>
+        <w:t xml:space="preserve"> Main()</w:t>
+      </w:r>
+    </w:p>
+    <w:p>
+      <w:pPr>
+        <w:tabs>
+          <w:tab w:val="left" w:pos="135"/>
+          <w:tab w:val="left" w:pos="270"/>
+          <w:tab w:val="left" w:pos="390"/>
+          <w:tab w:val="left" w:pos="525"/>
+          <w:tab w:val="left" w:pos="660"/>
+          <w:tab w:val="left" w:pos="795"/>
+          <w:tab w:val="left" w:pos="915"/>
+          <w:tab w:val="left" w:pos="1050"/>
+          <w:tab w:val="left" w:pos="1185"/>
+          <w:tab w:val="left" w:pos="1320"/>
+          <w:tab w:val="left" w:pos="1440"/>
+          <w:tab w:val="left" w:pos="1575"/>
+          <w:tab w:val="left" w:pos="1710"/>
+          <w:tab w:val="left" w:pos="1845"/>
+          <w:tab w:val="left" w:pos="1965"/>
+          <w:tab w:val="left" w:pos="2100"/>
+          <w:tab w:val="left" w:pos="2235"/>
+          <w:tab w:val="left" w:pos="2370"/>
+          <w:tab w:val="left" w:pos="2490"/>
+          <w:tab w:val="left" w:pos="2625"/>
+          <w:tab w:val="left" w:pos="2760"/>
+          <w:tab w:val="left" w:pos="2895"/>
+          <w:tab w:val="left" w:pos="3015"/>
+          <w:tab w:val="left" w:pos="3150"/>
+          <w:tab w:val="left" w:pos="3285"/>
+          <w:tab w:val="left" w:pos="3420"/>
+          <w:tab w:val="left" w:pos="3540"/>
+          <w:tab w:val="left" w:pos="3675"/>
+          <w:tab w:val="left" w:pos="3810"/>
+          <w:tab w:val="left" w:pos="3945"/>
+          <w:tab w:val="left" w:pos="4065"/>
+          <w:tab w:val="left" w:pos="4200"/>
+        </w:tabs>
+        <w:autoSpaceDE w:val="0"/>
+        <w:autoSpaceDN w:val="0"/>
+        <w:adjustRightInd w:val="0"/>
+        <w:spacing w:after="0" w:line="240" w:lineRule="auto"/>
+        <w:rPr>
+          <w:rFonts w:ascii="Arial" w:hAnsi="Arial" w:cs="Arial"/>
+          <w:color w:val="000000"/>
+          <w:sz w:val="20"/>
+          <w:szCs w:val="20"/>
+        </w:rPr>
+      </w:pPr>
+      <w:r>
+        <w:rPr>
+          <w:rFonts w:ascii="Arial" w:hAnsi="Arial" w:cs="Arial"/>
+          <w:color w:val="000000"/>
+          <w:sz w:val="20"/>
+          <w:szCs w:val="20"/>
+        </w:rPr>
+        <w:t xml:space="preserve"> </w:t>
+      </w:r>
+      <w:r>
+        <w:rPr>
+          <w:rFonts w:ascii="Arial" w:hAnsi="Arial" w:cs="Arial"/>
+          <w:color w:val="2364EB"/>
+          <w:sz w:val="20"/>
+          <w:szCs w:val="20"/>
+        </w:rPr>
+        <w:t>Begin</w:t>
+      </w:r>
+      <w:r>
+        <w:rPr>
+          <w:rFonts w:ascii="Arial" w:hAnsi="Arial" w:cs="Arial"/>
+          <w:color w:val="000000"/>
+          <w:sz w:val="20"/>
+          <w:szCs w:val="20"/>
+        </w:rPr>
+        <w:t xml:space="preserve"> </w:t>
+      </w:r>
+      <w:r>
+        <w:rPr>
+          <w:rFonts w:ascii="Arial" w:hAnsi="Arial" w:cs="Arial"/>
+          <w:color w:val="2364EB"/>
+          <w:sz w:val="20"/>
+          <w:szCs w:val="20"/>
+        </w:rPr>
+        <w:t>Dialog</w:t>
+      </w:r>
+      <w:r>
+        <w:rPr>
+          <w:rFonts w:ascii="Arial" w:hAnsi="Arial" w:cs="Arial"/>
+          <w:color w:val="000000"/>
+          <w:sz w:val="20"/>
+          <w:szCs w:val="20"/>
+        </w:rPr>
+        <w:t xml:space="preserve"> GroupSample 31,32,120,96,</w:t>
+      </w:r>
+      <w:r>
+        <w:rPr>
+          <w:rFonts w:ascii="Arial" w:hAnsi="Arial" w:cs="Arial"/>
+          <w:color w:val="F00A0A"/>
+          <w:sz w:val="20"/>
+          <w:szCs w:val="20"/>
+        </w:rPr>
+        <w:t>"Axis Selection"</w:t>
+      </w:r>
+    </w:p>
+    <w:p>
+      <w:pPr>
+        <w:tabs>
+          <w:tab w:val="left" w:pos="135"/>
+          <w:tab w:val="left" w:pos="270"/>
+          <w:tab w:val="left" w:pos="390"/>
+          <w:tab w:val="left" w:pos="525"/>
+          <w:tab w:val="left" w:pos="660"/>
+          <w:tab w:val="left" w:pos="795"/>
+          <w:tab w:val="left" w:pos="915"/>
+          <w:tab w:val="left" w:pos="1050"/>
+          <w:tab w:val="left" w:pos="1185"/>
+          <w:tab w:val="left" w:pos="1320"/>
+          <w:tab w:val="left" w:pos="1440"/>
+          <w:tab w:val="left" w:pos="1575"/>
+          <w:tab w:val="left" w:pos="1710"/>
+          <w:tab w:val="left" w:pos="1845"/>
+          <w:tab w:val="left" w:pos="1965"/>
+          <w:tab w:val="left" w:pos="2100"/>
+          <w:tab w:val="left" w:pos="2235"/>
+          <w:tab w:val="left" w:pos="2370"/>
+          <w:tab w:val="left" w:pos="2490"/>
+          <w:tab w:val="left" w:pos="2625"/>
+          <w:tab w:val="left" w:pos="2760"/>
+          <w:tab w:val="left" w:pos="2895"/>
+          <w:tab w:val="left" w:pos="3015"/>
+          <w:tab w:val="left" w:pos="3150"/>
+          <w:tab w:val="left" w:pos="3285"/>
+          <w:tab w:val="left" w:pos="3420"/>
+          <w:tab w:val="left" w:pos="3540"/>
+          <w:tab w:val="left" w:pos="3675"/>
+          <w:tab w:val="left" w:pos="3810"/>
+          <w:tab w:val="left" w:pos="3945"/>
+          <w:tab w:val="left" w:pos="4065"/>
+          <w:tab w:val="left" w:pos="4200"/>
+        </w:tabs>
+        <w:autoSpaceDE w:val="0"/>
+        <w:autoSpaceDN w:val="0"/>
+        <w:adjustRightInd w:val="0"/>
+        <w:spacing w:after="0" w:line="240" w:lineRule="auto"/>
+        <w:rPr>
+          <w:rFonts w:ascii="Arial" w:hAnsi="Arial" w:cs="Arial"/>
+          <w:color w:val="000000"/>
+          <w:sz w:val="20"/>
+          <w:szCs w:val="20"/>
+        </w:rPr>
+      </w:pPr>
+      <w:r>
+        <w:rPr>
+          <w:rFonts w:ascii="Arial" w:hAnsi="Arial" w:cs="Arial"/>
+          <w:color w:val="000000"/>
+          <w:sz w:val="20"/>
+          <w:szCs w:val="20"/>
+        </w:rPr>
+        <w:tab/>
+      </w:r>
+      <w:r>
+        <w:rPr>
+          <w:rFonts w:ascii="Arial" w:hAnsi="Arial" w:cs="Arial"/>
+          <w:color w:val="2364EB"/>
+          <w:sz w:val="20"/>
+          <w:szCs w:val="20"/>
+        </w:rPr>
+        <w:t>OKButton</w:t>
+      </w:r>
+      <w:r>
+        <w:rPr>
+          <w:rFonts w:ascii="Arial" w:hAnsi="Arial" w:cs="Arial"/>
+          <w:color w:val="000000"/>
+          <w:sz w:val="20"/>
+          <w:szCs w:val="20"/>
+        </w:rPr>
+        <w:t xml:space="preserve"> 38,75,40,14</w:t>
+      </w:r>
+    </w:p>
+    <w:p>
+      <w:pPr>
+        <w:tabs>
+          <w:tab w:val="left" w:pos="135"/>
+          <w:tab w:val="left" w:pos="270"/>
+          <w:tab w:val="left" w:pos="390"/>
+          <w:tab w:val="left" w:pos="525"/>
+          <w:tab w:val="left" w:pos="660"/>
+          <w:tab w:val="left" w:pos="795"/>
+          <w:tab w:val="left" w:pos="915"/>
+          <w:tab w:val="left" w:pos="1050"/>
+          <w:tab w:val="left" w:pos="1185"/>
+          <w:tab w:val="left" w:pos="1320"/>
+          <w:tab w:val="left" w:pos="1440"/>
+          <w:tab w:val="left" w:pos="1575"/>
+          <w:tab w:val="left" w:pos="1710"/>
+          <w:tab w:val="left" w:pos="1845"/>
+          <w:tab w:val="left" w:pos="1965"/>
+          <w:tab w:val="left" w:pos="2100"/>
+          <w:tab w:val="left" w:pos="2235"/>
+          <w:tab w:val="left" w:pos="2370"/>
+          <w:tab w:val="left" w:pos="2490"/>
+          <w:tab w:val="left" w:pos="2625"/>
+          <w:tab w:val="left" w:pos="2760"/>
+          <w:tab w:val="left" w:pos="2895"/>
+          <w:tab w:val="left" w:pos="3015"/>
+          <w:tab w:val="left" w:pos="3150"/>
+          <w:tab w:val="left" w:pos="3285"/>
+          <w:tab w:val="left" w:pos="3420"/>
+          <w:tab w:val="left" w:pos="3540"/>
+          <w:tab w:val="left" w:pos="3675"/>
+          <w:tab w:val="left" w:pos="3810"/>
+          <w:tab w:val="left" w:pos="3945"/>
+          <w:tab w:val="left" w:pos="4065"/>
+          <w:tab w:val="left" w:pos="4200"/>
+        </w:tabs>
+        <w:autoSpaceDE w:val="0"/>
+        <w:autoSpaceDN w:val="0"/>
+        <w:adjustRightInd w:val="0"/>
+        <w:spacing w:after="0" w:line="240" w:lineRule="auto"/>
+        <w:rPr>
+          <w:rFonts w:ascii="Arial" w:hAnsi="Arial" w:cs="Arial"/>
+          <w:color w:val="000000"/>
+          <w:sz w:val="20"/>
+          <w:szCs w:val="20"/>
+        </w:rPr>
+      </w:pPr>
+      <w:r>
+        <w:rPr>
+          <w:rFonts w:ascii="Arial" w:hAnsi="Arial" w:cs="Arial"/>
+          <w:color w:val="000000"/>
+          <w:sz w:val="20"/>
+          <w:szCs w:val="20"/>
+        </w:rPr>
+        <w:tab/>
+        <w:t>GroupBox 12,8,96,62,</w:t>
+      </w:r>
+      <w:r>
+        <w:rPr>
+          <w:rFonts w:ascii="Arial" w:hAnsi="Arial" w:cs="Arial"/>
+          <w:color w:val="F00A0A"/>
+          <w:sz w:val="20"/>
+          <w:szCs w:val="20"/>
+        </w:rPr>
+        <w:t>"Pick Encoder Axis to Calibrate"</w:t>
+      </w:r>
+      <w:r>
+        <w:rPr>
+          <w:rFonts w:ascii="Arial" w:hAnsi="Arial" w:cs="Arial"/>
+          <w:color w:val="000000"/>
+          <w:sz w:val="20"/>
+          <w:szCs w:val="20"/>
+        </w:rPr>
+        <w:t>,.GroupBox1</w:t>
+      </w:r>
+    </w:p>
+    <w:p>
+      <w:pPr>
+        <w:tabs>
+          <w:tab w:val="left" w:pos="135"/>
+          <w:tab w:val="left" w:pos="270"/>
+          <w:tab w:val="left" w:pos="390"/>
+          <w:tab w:val="left" w:pos="525"/>
+          <w:tab w:val="left" w:pos="660"/>
+          <w:tab w:val="left" w:pos="795"/>
+          <w:tab w:val="left" w:pos="915"/>
+          <w:tab w:val="left" w:pos="1050"/>
+          <w:tab w:val="left" w:pos="1185"/>
+          <w:tab w:val="left" w:pos="1320"/>
+          <w:tab w:val="left" w:pos="1440"/>
+          <w:tab w:val="left" w:pos="1575"/>
+          <w:tab w:val="left" w:pos="1710"/>
+          <w:tab w:val="left" w:pos="1845"/>
+          <w:tab w:val="left" w:pos="1965"/>
+          <w:tab w:val="left" w:pos="2100"/>
+          <w:tab w:val="left" w:pos="2235"/>
+          <w:tab w:val="left" w:pos="2370"/>
+          <w:tab w:val="left" w:pos="2490"/>
+          <w:tab w:val="left" w:pos="2625"/>
+          <w:tab w:val="left" w:pos="2760"/>
+          <w:tab w:val="left" w:pos="2895"/>
+          <w:tab w:val="left" w:pos="3015"/>
+          <w:tab w:val="left" w:pos="3150"/>
+          <w:tab w:val="left" w:pos="3285"/>
+          <w:tab w:val="left" w:pos="3420"/>
+          <w:tab w:val="left" w:pos="3540"/>
+          <w:tab w:val="left" w:pos="3675"/>
+          <w:tab w:val="left" w:pos="3810"/>
+          <w:tab w:val="left" w:pos="3945"/>
+          <w:tab w:val="left" w:pos="4065"/>
+          <w:tab w:val="left" w:pos="4200"/>
+        </w:tabs>
+        <w:autoSpaceDE w:val="0"/>
+        <w:autoSpaceDN w:val="0"/>
+        <w:adjustRightInd w:val="0"/>
+        <w:spacing w:after="0" w:line="240" w:lineRule="auto"/>
+        <w:rPr>
+          <w:rFonts w:ascii="Arial" w:hAnsi="Arial" w:cs="Arial"/>
+          <w:color w:val="000000"/>
+          <w:sz w:val="20"/>
+          <w:szCs w:val="20"/>
+        </w:rPr>
+      </w:pPr>
+      <w:r>
+        <w:rPr>
+          <w:rFonts w:ascii="Arial" w:hAnsi="Arial" w:cs="Arial"/>
+          <w:color w:val="000000"/>
+          <w:sz w:val="20"/>
+          <w:szCs w:val="20"/>
+        </w:rPr>
+        <w:tab/>
+        <w:t>OptionGroup .OptionGroup1</w:t>
+      </w:r>
+    </w:p>
+    <w:p>
+      <w:pPr>
+        <w:tabs>
+          <w:tab w:val="left" w:pos="135"/>
+          <w:tab w:val="left" w:pos="270"/>
+          <w:tab w:val="left" w:pos="390"/>
+          <w:tab w:val="left" w:pos="525"/>
+          <w:tab w:val="left" w:pos="660"/>
+          <w:tab w:val="left" w:pos="795"/>
+          <w:tab w:val="left" w:pos="915"/>
+          <w:tab w:val="left" w:pos="1050"/>
+          <w:tab w:val="left" w:pos="1185"/>
+          <w:tab w:val="left" w:pos="1320"/>
+          <w:tab w:val="left" w:pos="1440"/>
+          <w:tab w:val="left" w:pos="1575"/>
+          <w:tab w:val="left" w:pos="1710"/>
+          <w:tab w:val="left" w:pos="1845"/>
+          <w:tab w:val="left" w:pos="1965"/>
+          <w:tab w:val="left" w:pos="2100"/>
+          <w:tab w:val="left" w:pos="2235"/>
+          <w:tab w:val="left" w:pos="2370"/>
+          <w:tab w:val="left" w:pos="2490"/>
+          <w:tab w:val="left" w:pos="2625"/>
+          <w:tab w:val="left" w:pos="2760"/>
+          <w:tab w:val="left" w:pos="2895"/>
+          <w:tab w:val="left" w:pos="3015"/>
+          <w:tab w:val="left" w:pos="3150"/>
+          <w:tab w:val="left" w:pos="3285"/>
+          <w:tab w:val="left" w:pos="3420"/>
+          <w:tab w:val="left" w:pos="3540"/>
+          <w:tab w:val="left" w:pos="3675"/>
+          <w:tab w:val="left" w:pos="3810"/>
+          <w:tab w:val="left" w:pos="3945"/>
+          <w:tab w:val="left" w:pos="4065"/>
+          <w:tab w:val="left" w:pos="4200"/>
+        </w:tabs>
+        <w:autoSpaceDE w:val="0"/>
+        <w:autoSpaceDN w:val="0"/>
+        <w:adjustRightInd w:val="0"/>
+        <w:spacing w:after="0" w:line="240" w:lineRule="auto"/>
+        <w:rPr>
+          <w:rFonts w:ascii="Arial" w:hAnsi="Arial" w:cs="Arial"/>
+          <w:color w:val="000000"/>
+          <w:sz w:val="20"/>
+          <w:szCs w:val="20"/>
+        </w:rPr>
+      </w:pPr>
+      <w:r>
+        <w:rPr>
+          <w:rFonts w:ascii="Arial" w:hAnsi="Arial" w:cs="Arial"/>
+          <w:color w:val="000000"/>
+          <w:sz w:val="20"/>
+          <w:szCs w:val="20"/>
+        </w:rPr>
+        <w:tab/>
+        <w:t>OptionButton 20,24,40,8,</w:t>
+      </w:r>
+      <w:r>
+        <w:rPr>
+          <w:rFonts w:ascii="Arial" w:hAnsi="Arial" w:cs="Arial"/>
+          <w:color w:val="F00A0A"/>
+          <w:sz w:val="20"/>
+          <w:szCs w:val="20"/>
+        </w:rPr>
+        <w:t>"X Axis"</w:t>
+      </w:r>
+      <w:r>
+        <w:rPr>
+          <w:rFonts w:ascii="Arial" w:hAnsi="Arial" w:cs="Arial"/>
+          <w:color w:val="000000"/>
+          <w:sz w:val="20"/>
+          <w:szCs w:val="20"/>
+        </w:rPr>
+        <w:t>,.OptionButton1</w:t>
+      </w:r>
+    </w:p>
+    <w:p>
+      <w:pPr>
+        <w:tabs>
+          <w:tab w:val="left" w:pos="135"/>
+          <w:tab w:val="left" w:pos="270"/>
+          <w:tab w:val="left" w:pos="390"/>
+          <w:tab w:val="left" w:pos="525"/>
+          <w:tab w:val="left" w:pos="660"/>
+          <w:tab w:val="left" w:pos="795"/>
+          <w:tab w:val="left" w:pos="915"/>
+          <w:tab w:val="left" w:pos="1050"/>
+          <w:tab w:val="left" w:pos="1185"/>
+          <w:tab w:val="left" w:pos="1320"/>
+          <w:tab w:val="left" w:pos="1440"/>
+          <w:tab w:val="left" w:pos="1575"/>
+          <w:tab w:val="left" w:pos="1710"/>
+          <w:tab w:val="left" w:pos="1845"/>
+          <w:tab w:val="left" w:pos="1965"/>
+          <w:tab w:val="left" w:pos="2100"/>
+          <w:tab w:val="left" w:pos="2235"/>
+          <w:tab w:val="left" w:pos="2370"/>
+          <w:tab w:val="left" w:pos="2490"/>
+          <w:tab w:val="left" w:pos="2625"/>
+          <w:tab w:val="left" w:pos="2760"/>
+          <w:tab w:val="left" w:pos="2895"/>
+          <w:tab w:val="left" w:pos="3015"/>
+          <w:tab w:val="left" w:pos="3150"/>
+          <w:tab w:val="left" w:pos="3285"/>
+          <w:tab w:val="left" w:pos="3420"/>
+          <w:tab w:val="left" w:pos="3540"/>
+          <w:tab w:val="left" w:pos="3675"/>
+          <w:tab w:val="left" w:pos="3810"/>
+          <w:tab w:val="left" w:pos="3945"/>
+          <w:tab w:val="left" w:pos="4065"/>
+          <w:tab w:val="left" w:pos="4200"/>
+        </w:tabs>
+        <w:autoSpaceDE w:val="0"/>
+        <w:autoSpaceDN w:val="0"/>
+        <w:adjustRightInd w:val="0"/>
+        <w:spacing w:after="0" w:line="240" w:lineRule="auto"/>
+        <w:rPr>
+          <w:rFonts w:ascii="Arial" w:hAnsi="Arial" w:cs="Arial"/>
+          <w:color w:val="000000"/>
+          <w:sz w:val="20"/>
+          <w:szCs w:val="20"/>
+        </w:rPr>
+      </w:pPr>
+      <w:r>
+        <w:rPr>
+          <w:rFonts w:ascii="Arial" w:hAnsi="Arial" w:cs="Arial"/>
+          <w:color w:val="000000"/>
+          <w:sz w:val="20"/>
+          <w:szCs w:val="20"/>
+        </w:rPr>
+        <w:tab/>
+        <w:t>OptionButton 20,40,40,8,</w:t>
+      </w:r>
+      <w:r>
+        <w:rPr>
+          <w:rFonts w:ascii="Arial" w:hAnsi="Arial" w:cs="Arial"/>
+          <w:color w:val="F00A0A"/>
+          <w:sz w:val="20"/>
+          <w:szCs w:val="20"/>
+        </w:rPr>
+        <w:t>"Y Axis"</w:t>
+      </w:r>
+      <w:r>
+        <w:rPr>
+          <w:rFonts w:ascii="Arial" w:hAnsi="Arial" w:cs="Arial"/>
+          <w:color w:val="000000"/>
+          <w:sz w:val="20"/>
+          <w:szCs w:val="20"/>
+        </w:rPr>
+        <w:t>,.OptionButton2</w:t>
+      </w:r>
+    </w:p>
+    <w:p>
+      <w:pPr>
+        <w:tabs>
+          <w:tab w:val="left" w:pos="135"/>
+          <w:tab w:val="left" w:pos="270"/>
+          <w:tab w:val="left" w:pos="390"/>
+          <w:tab w:val="left" w:pos="525"/>
+          <w:tab w:val="left" w:pos="660"/>
+          <w:tab w:val="left" w:pos="795"/>
+          <w:tab w:val="left" w:pos="915"/>
+          <w:tab w:val="left" w:pos="1050"/>
+          <w:tab w:val="left" w:pos="1185"/>
+          <w:tab w:val="left" w:pos="1320"/>
+          <w:tab w:val="left" w:pos="1440"/>
+          <w:tab w:val="left" w:pos="1575"/>
+          <w:tab w:val="left" w:pos="1710"/>
+          <w:tab w:val="left" w:pos="1845"/>
+          <w:tab w:val="left" w:pos="1965"/>
+          <w:tab w:val="left" w:pos="2100"/>
+          <w:tab w:val="left" w:pos="2235"/>
+          <w:tab w:val="left" w:pos="2370"/>
+          <w:tab w:val="left" w:pos="2490"/>
+          <w:tab w:val="left" w:pos="2625"/>
+          <w:tab w:val="left" w:pos="2760"/>
+          <w:tab w:val="left" w:pos="2895"/>
+          <w:tab w:val="left" w:pos="3015"/>
+          <w:tab w:val="left" w:pos="3150"/>
+          <w:tab w:val="left" w:pos="3285"/>
+          <w:tab w:val="left" w:pos="3420"/>
+          <w:tab w:val="left" w:pos="3540"/>
+          <w:tab w:val="left" w:pos="3675"/>
+          <w:tab w:val="left" w:pos="3810"/>
+          <w:tab w:val="left" w:pos="3945"/>
+          <w:tab w:val="left" w:pos="4065"/>
+          <w:tab w:val="left" w:pos="4200"/>
+        </w:tabs>
+        <w:autoSpaceDE w:val="0"/>
+        <w:autoSpaceDN w:val="0"/>
+        <w:adjustRightInd w:val="0"/>
+        <w:spacing w:after="0" w:line="240" w:lineRule="auto"/>
+        <w:rPr>
+          <w:rFonts w:ascii="Arial" w:hAnsi="Arial" w:cs="Arial"/>
+          <w:color w:val="000000"/>
+          <w:sz w:val="20"/>
+          <w:szCs w:val="20"/>
+        </w:rPr>
+      </w:pPr>
+      <w:r>
+        <w:rPr>
+          <w:rFonts w:ascii="Arial" w:hAnsi="Arial" w:cs="Arial"/>
+          <w:color w:val="000000"/>
+          <w:sz w:val="20"/>
+          <w:szCs w:val="20"/>
+        </w:rPr>
+        <w:tab/>
+        <w:t>OptionButton 20,56,40,8,</w:t>
+      </w:r>
+      <w:r>
+        <w:rPr>
+          <w:rFonts w:ascii="Arial" w:hAnsi="Arial" w:cs="Arial"/>
+          <w:color w:val="F00A0A"/>
+          <w:sz w:val="20"/>
+          <w:szCs w:val="20"/>
+        </w:rPr>
+        <w:t>"Z Axis"</w:t>
+      </w:r>
+      <w:r>
+        <w:rPr>
+          <w:rFonts w:ascii="Arial" w:hAnsi="Arial" w:cs="Arial"/>
+          <w:color w:val="000000"/>
+          <w:sz w:val="20"/>
+          <w:szCs w:val="20"/>
+        </w:rPr>
+        <w:t>,.OptionButton3</w:t>
+      </w:r>
+    </w:p>
+    <w:p>
+      <w:pPr>
+        <w:tabs>
+          <w:tab w:val="left" w:pos="135"/>
+          <w:tab w:val="left" w:pos="270"/>
+          <w:tab w:val="left" w:pos="390"/>
+          <w:tab w:val="left" w:pos="525"/>
+          <w:tab w:val="left" w:pos="660"/>
+          <w:tab w:val="left" w:pos="795"/>
+          <w:tab w:val="left" w:pos="915"/>
+          <w:tab w:val="left" w:pos="1050"/>
+          <w:tab w:val="left" w:pos="1185"/>
+          <w:tab w:val="left" w:pos="1320"/>
+          <w:tab w:val="left" w:pos="1440"/>
+          <w:tab w:val="left" w:pos="1575"/>
+          <w:tab w:val="left" w:pos="1710"/>
+          <w:tab w:val="left" w:pos="1845"/>
+          <w:tab w:val="left" w:pos="1965"/>
+          <w:tab w:val="left" w:pos="2100"/>
+          <w:tab w:val="left" w:pos="2235"/>
+          <w:tab w:val="left" w:pos="2370"/>
+          <w:tab w:val="left" w:pos="2490"/>
+          <w:tab w:val="left" w:pos="2625"/>
+          <w:tab w:val="left" w:pos="2760"/>
+          <w:tab w:val="left" w:pos="2895"/>
+          <w:tab w:val="left" w:pos="3015"/>
+          <w:tab w:val="left" w:pos="3150"/>
+          <w:tab w:val="left" w:pos="3285"/>
+          <w:tab w:val="left" w:pos="3420"/>
+          <w:tab w:val="left" w:pos="3540"/>
+          <w:tab w:val="left" w:pos="3675"/>
+          <w:tab w:val="left" w:pos="3810"/>
+          <w:tab w:val="left" w:pos="3945"/>
+          <w:tab w:val="left" w:pos="4065"/>
+          <w:tab w:val="left" w:pos="4200"/>
+        </w:tabs>
+        <w:autoSpaceDE w:val="0"/>
+        <w:autoSpaceDN w:val="0"/>
+        <w:adjustRightInd w:val="0"/>
+        <w:spacing w:after="0" w:line="240" w:lineRule="auto"/>
+        <w:rPr>
+          <w:rFonts w:ascii="Arial" w:hAnsi="Arial" w:cs="Arial"/>
+          <w:color w:val="2364EB"/>
+          <w:sz w:val="20"/>
+          <w:szCs w:val="20"/>
+        </w:rPr>
+      </w:pPr>
+      <w:r>
+        <w:rPr>
+          <w:rFonts w:ascii="Arial" w:hAnsi="Arial" w:cs="Arial"/>
+          <w:color w:val="2364EB"/>
+          <w:sz w:val="20"/>
+          <w:szCs w:val="20"/>
+        </w:rPr>
+        <w:t>End</w:t>
+      </w:r>
+      <w:r>
+        <w:rPr>
+          <w:rFonts w:ascii="Arial" w:hAnsi="Arial" w:cs="Arial"/>
+          <w:color w:val="000000"/>
+          <w:sz w:val="20"/>
+          <w:szCs w:val="20"/>
+        </w:rPr>
+        <w:t xml:space="preserve"> </w:t>
+      </w:r>
+      <w:r>
+        <w:rPr>
+          <w:rFonts w:ascii="Arial" w:hAnsi="Arial" w:cs="Arial"/>
+          <w:color w:val="2364EB"/>
+          <w:sz w:val="20"/>
+          <w:szCs w:val="20"/>
+        </w:rPr>
+        <w:t>Dialog</w:t>
+      </w:r>
+    </w:p>
+    <w:p>
+      <w:pPr>
+        <w:tabs>
+          <w:tab w:val="left" w:pos="135"/>
+          <w:tab w:val="left" w:pos="270"/>
+          <w:tab w:val="left" w:pos="390"/>
+          <w:tab w:val="left" w:pos="525"/>
+          <w:tab w:val="left" w:pos="660"/>
+          <w:tab w:val="left" w:pos="795"/>
+          <w:tab w:val="left" w:pos="915"/>
+          <w:tab w:val="left" w:pos="1050"/>
+          <w:tab w:val="left" w:pos="1185"/>
+          <w:tab w:val="left" w:pos="1320"/>
+          <w:tab w:val="left" w:pos="1440"/>
+          <w:tab w:val="left" w:pos="1575"/>
+          <w:tab w:val="left" w:pos="1710"/>
+          <w:tab w:val="left" w:pos="1845"/>
+          <w:tab w:val="left" w:pos="1965"/>
+          <w:tab w:val="left" w:pos="2100"/>
+          <w:tab w:val="left" w:pos="2235"/>
+          <w:tab w:val="left" w:pos="2370"/>
+          <w:tab w:val="left" w:pos="2490"/>
+          <w:tab w:val="left" w:pos="2625"/>
+          <w:tab w:val="left" w:pos="2760"/>
+          <w:tab w:val="left" w:pos="2895"/>
+          <w:tab w:val="left" w:pos="3015"/>
+          <w:tab w:val="left" w:pos="3150"/>
+          <w:tab w:val="left" w:pos="3285"/>
+          <w:tab w:val="left" w:pos="3420"/>
+          <w:tab w:val="left" w:pos="3540"/>
+          <w:tab w:val="left" w:pos="3675"/>
+          <w:tab w:val="left" w:pos="3810"/>
+          <w:tab w:val="left" w:pos="3945"/>
+          <w:tab w:val="left" w:pos="4065"/>
+          <w:tab w:val="left" w:pos="4200"/>
+        </w:tabs>
+        <w:autoSpaceDE w:val="0"/>
+        <w:autoSpaceDN w:val="0"/>
+        <w:adjustRightInd w:val="0"/>
+        <w:spacing w:after="0" w:line="240" w:lineRule="auto"/>
+        <w:rPr>
+          <w:rFonts w:ascii="Arial" w:hAnsi="Arial" w:cs="Arial"/>
+          <w:color w:val="000000"/>
+          <w:sz w:val="20"/>
+          <w:szCs w:val="20"/>
+        </w:rPr>
+      </w:pPr>
+    </w:p>
+    <w:p>
+      <w:pPr>
+        <w:tabs>
+          <w:tab w:val="left" w:pos="135"/>
+          <w:tab w:val="left" w:pos="270"/>
+          <w:tab w:val="left" w:pos="390"/>
+          <w:tab w:val="left" w:pos="525"/>
+          <w:tab w:val="left" w:pos="660"/>
+          <w:tab w:val="left" w:pos="795"/>
+          <w:tab w:val="left" w:pos="915"/>
+          <w:tab w:val="left" w:pos="1050"/>
+          <w:tab w:val="left" w:pos="1185"/>
+          <w:tab w:val="left" w:pos="1320"/>
+          <w:tab w:val="left" w:pos="1440"/>
+          <w:tab w:val="left" w:pos="1575"/>
+          <w:tab w:val="left" w:pos="1710"/>
+          <w:tab w:val="left" w:pos="1845"/>
+          <w:tab w:val="left" w:pos="1965"/>
+          <w:tab w:val="left" w:pos="2100"/>
+          <w:tab w:val="left" w:pos="2235"/>
+          <w:tab w:val="left" w:pos="2370"/>
+          <w:tab w:val="left" w:pos="2490"/>
+          <w:tab w:val="left" w:pos="2625"/>
+          <w:tab w:val="left" w:pos="2760"/>
+          <w:tab w:val="left" w:pos="2895"/>
+          <w:tab w:val="left" w:pos="3015"/>
+          <w:tab w:val="left" w:pos="3150"/>
+          <w:tab w:val="left" w:pos="3285"/>
+          <w:tab w:val="left" w:pos="3420"/>
+          <w:tab w:val="left" w:pos="3540"/>
+          <w:tab w:val="left" w:pos="3675"/>
+          <w:tab w:val="left" w:pos="3810"/>
+          <w:tab w:val="left" w:pos="3945"/>
+          <w:tab w:val="left" w:pos="4065"/>
+          <w:tab w:val="left" w:pos="4200"/>
+        </w:tabs>
+        <w:autoSpaceDE w:val="0"/>
+        <w:autoSpaceDN w:val="0"/>
+        <w:adjustRightInd w:val="0"/>
+        <w:spacing w:after="0" w:line="240" w:lineRule="auto"/>
+        <w:rPr>
+          <w:rFonts w:ascii="Arial" w:hAnsi="Arial" w:cs="Arial"/>
+          <w:color w:val="000000"/>
+          <w:sz w:val="20"/>
+          <w:szCs w:val="20"/>
+        </w:rPr>
+      </w:pPr>
+    </w:p>
+    <w:p>
+      <w:pPr>
+        <w:tabs>
+          <w:tab w:val="left" w:pos="135"/>
+          <w:tab w:val="left" w:pos="270"/>
+          <w:tab w:val="left" w:pos="390"/>
+          <w:tab w:val="left" w:pos="525"/>
+          <w:tab w:val="left" w:pos="660"/>
+          <w:tab w:val="left" w:pos="795"/>
+          <w:tab w:val="left" w:pos="915"/>
+          <w:tab w:val="left" w:pos="1050"/>
+          <w:tab w:val="left" w:pos="1185"/>
+          <w:tab w:val="left" w:pos="1320"/>
+          <w:tab w:val="left" w:pos="1440"/>
+          <w:tab w:val="left" w:pos="1575"/>
+          <w:tab w:val="left" w:pos="1710"/>
+          <w:tab w:val="left" w:pos="1845"/>
+          <w:tab w:val="left" w:pos="1965"/>
+          <w:tab w:val="left" w:pos="2100"/>
+          <w:tab w:val="left" w:pos="2235"/>
+          <w:tab w:val="left" w:pos="2370"/>
+          <w:tab w:val="left" w:pos="2490"/>
+          <w:tab w:val="left" w:pos="2625"/>
+          <w:tab w:val="left" w:pos="2760"/>
+          <w:tab w:val="left" w:pos="2895"/>
+          <w:tab w:val="left" w:pos="3015"/>
+          <w:tab w:val="left" w:pos="3150"/>
+          <w:tab w:val="left" w:pos="3285"/>
+          <w:tab w:val="left" w:pos="3420"/>
+          <w:tab w:val="left" w:pos="3540"/>
+          <w:tab w:val="left" w:pos="3675"/>
+          <w:tab w:val="left" w:pos="3810"/>
+          <w:tab w:val="left" w:pos="3945"/>
+          <w:tab w:val="left" w:pos="4065"/>
+          <w:tab w:val="left" w:pos="4200"/>
+        </w:tabs>
+        <w:autoSpaceDE w:val="0"/>
+        <w:autoSpaceDN w:val="0"/>
+        <w:adjustRightInd w:val="0"/>
+        <w:spacing w:after="0" w:line="240" w:lineRule="auto"/>
+        <w:rPr>
+          <w:rFonts w:ascii="Arial" w:hAnsi="Arial" w:cs="Arial"/>
+          <w:color w:val="000000"/>
+          <w:sz w:val="20"/>
+          <w:szCs w:val="20"/>
+        </w:rPr>
+      </w:pPr>
+    </w:p>
+    <w:p>
+      <w:pPr>
+        <w:tabs>
+          <w:tab w:val="left" w:pos="135"/>
+          <w:tab w:val="left" w:pos="270"/>
+          <w:tab w:val="left" w:pos="390"/>
+          <w:tab w:val="left" w:pos="525"/>
+          <w:tab w:val="left" w:pos="660"/>
+          <w:tab w:val="left" w:pos="795"/>
+          <w:tab w:val="left" w:pos="915"/>
+          <w:tab w:val="left" w:pos="1050"/>
+          <w:tab w:val="left" w:pos="1185"/>
+          <w:tab w:val="left" w:pos="1320"/>
+          <w:tab w:val="left" w:pos="1440"/>
+          <w:tab w:val="left" w:pos="1575"/>
+          <w:tab w:val="left" w:pos="1710"/>
+          <w:tab w:val="left" w:pos="1845"/>
+          <w:tab w:val="left" w:pos="1965"/>
+          <w:tab w:val="left" w:pos="2100"/>
+          <w:tab w:val="left" w:pos="2235"/>
+          <w:tab w:val="left" w:pos="2370"/>
+          <w:tab w:val="left" w:pos="2490"/>
+          <w:tab w:val="left" w:pos="2625"/>
+          <w:tab w:val="left" w:pos="2760"/>
+          <w:tab w:val="left" w:pos="2895"/>
+          <w:tab w:val="left" w:pos="3015"/>
+          <w:tab w:val="left" w:pos="3150"/>
+          <w:tab w:val="left" w:pos="3285"/>
+          <w:tab w:val="left" w:pos="3420"/>
+          <w:tab w:val="left" w:pos="3540"/>
+          <w:tab w:val="left" w:pos="3675"/>
+          <w:tab w:val="left" w:pos="3810"/>
+          <w:tab w:val="left" w:pos="3945"/>
+          <w:tab w:val="left" w:pos="4065"/>
+          <w:tab w:val="left" w:pos="4200"/>
+        </w:tabs>
+        <w:autoSpaceDE w:val="0"/>
+        <w:autoSpaceDN w:val="0"/>
+        <w:adjustRightInd w:val="0"/>
+        <w:spacing w:after="0" w:line="240" w:lineRule="auto"/>
+        <w:rPr>
+          <w:rFonts w:ascii="Arial" w:hAnsi="Arial" w:cs="Arial"/>
+          <w:color w:val="000000"/>
+          <w:sz w:val="20"/>
+          <w:szCs w:val="20"/>
+        </w:rPr>
+      </w:pPr>
+      <w:r>
+        <w:rPr>
+          <w:rFonts w:ascii="Arial" w:hAnsi="Arial" w:cs="Arial"/>
+          <w:color w:val="2364EB"/>
+          <w:sz w:val="20"/>
+          <w:szCs w:val="20"/>
+        </w:rPr>
+        <w:t>Dim</w:t>
+      </w:r>
+      <w:r>
+        <w:rPr>
+          <w:rFonts w:ascii="Arial" w:hAnsi="Arial" w:cs="Arial"/>
+          <w:color w:val="000000"/>
+          <w:sz w:val="20"/>
+          <w:szCs w:val="20"/>
+        </w:rPr>
+        <w:t xml:space="preserve"> Dlg1 </w:t>
+      </w:r>
+      <w:r>
+        <w:rPr>
+          <w:rFonts w:ascii="Arial" w:hAnsi="Arial" w:cs="Arial"/>
+          <w:color w:val="2364EB"/>
+          <w:sz w:val="20"/>
+          <w:szCs w:val="20"/>
+        </w:rPr>
+        <w:t>As</w:t>
+      </w:r>
+      <w:r>
+        <w:rPr>
+          <w:rFonts w:ascii="Arial" w:hAnsi="Arial" w:cs="Arial"/>
+          <w:color w:val="000000"/>
+          <w:sz w:val="20"/>
+          <w:szCs w:val="20"/>
+        </w:rPr>
+        <w:t xml:space="preserve"> GroupSample</w:t>
+      </w:r>
+    </w:p>
+    <w:p>
+      <w:pPr>
+        <w:tabs>
+          <w:tab w:val="left" w:pos="135"/>
+          <w:tab w:val="left" w:pos="270"/>
+          <w:tab w:val="left" w:pos="390"/>
+          <w:tab w:val="left" w:pos="525"/>
+          <w:tab w:val="left" w:pos="660"/>
+          <w:tab w:val="left" w:pos="795"/>
+          <w:tab w:val="left" w:pos="915"/>
+          <w:tab w:val="left" w:pos="1050"/>
+          <w:tab w:val="left" w:pos="1185"/>
+          <w:tab w:val="left" w:pos="1320"/>
+          <w:tab w:val="left" w:pos="1440"/>
+          <w:tab w:val="left" w:pos="1575"/>
+          <w:tab w:val="left" w:pos="1710"/>
+          <w:tab w:val="left" w:pos="1845"/>
+          <w:tab w:val="left" w:pos="1965"/>
+          <w:tab w:val="left" w:pos="2100"/>
+          <w:tab w:val="left" w:pos="2235"/>
+          <w:tab w:val="left" w:pos="2370"/>
+          <w:tab w:val="left" w:pos="2490"/>
+          <w:tab w:val="left" w:pos="2625"/>
+          <w:tab w:val="left" w:pos="2760"/>
+          <w:tab w:val="left" w:pos="2895"/>
+          <w:tab w:val="left" w:pos="3015"/>
+          <w:tab w:val="left" w:pos="3150"/>
+          <w:tab w:val="left" w:pos="3285"/>
+          <w:tab w:val="left" w:pos="3420"/>
+          <w:tab w:val="left" w:pos="3540"/>
+          <w:tab w:val="left" w:pos="3675"/>
+          <w:tab w:val="left" w:pos="3810"/>
+          <w:tab w:val="left" w:pos="3945"/>
+          <w:tab w:val="left" w:pos="4065"/>
+          <w:tab w:val="left" w:pos="4200"/>
+        </w:tabs>
+        <w:autoSpaceDE w:val="0"/>
+        <w:autoSpaceDN w:val="0"/>
+        <w:adjustRightInd w:val="0"/>
+        <w:spacing w:after="0" w:line="240" w:lineRule="auto"/>
+        <w:rPr>
+          <w:rFonts w:ascii="Arial" w:hAnsi="Arial" w:cs="Arial"/>
+          <w:color w:val="000000"/>
+          <w:sz w:val="20"/>
+          <w:szCs w:val="20"/>
+        </w:rPr>
+      </w:pPr>
+      <w:r>
+        <w:rPr>
+          <w:rFonts w:ascii="Arial" w:hAnsi="Arial" w:cs="Arial"/>
+          <w:color w:val="000000"/>
+          <w:sz w:val="20"/>
+          <w:szCs w:val="20"/>
+        </w:rPr>
+        <w:t xml:space="preserve">Button = </w:t>
+      </w:r>
+      <w:r>
+        <w:rPr>
+          <w:rFonts w:ascii="Arial" w:hAnsi="Arial" w:cs="Arial"/>
+          <w:color w:val="2364EB"/>
+          <w:sz w:val="20"/>
+          <w:szCs w:val="20"/>
+        </w:rPr>
+        <w:t>Dialog</w:t>
+      </w:r>
+      <w:r>
+        <w:rPr>
+          <w:rFonts w:ascii="Arial" w:hAnsi="Arial" w:cs="Arial"/>
+          <w:color w:val="000000"/>
+          <w:sz w:val="20"/>
+          <w:szCs w:val="20"/>
+        </w:rPr>
+        <w:t xml:space="preserve"> (Dlg1)</w:t>
+      </w:r>
+    </w:p>
+    <w:p>
+      <w:pPr>
+        <w:tabs>
+          <w:tab w:val="left" w:pos="135"/>
+          <w:tab w:val="left" w:pos="270"/>
+          <w:tab w:val="left" w:pos="390"/>
+          <w:tab w:val="left" w:pos="525"/>
+          <w:tab w:val="left" w:pos="660"/>
+          <w:tab w:val="left" w:pos="795"/>
+          <w:tab w:val="left" w:pos="915"/>
+          <w:tab w:val="left" w:pos="1050"/>
+          <w:tab w:val="left" w:pos="1185"/>
+          <w:tab w:val="left" w:pos="1320"/>
+          <w:tab w:val="left" w:pos="1440"/>
+          <w:tab w:val="left" w:pos="1575"/>
+          <w:tab w:val="left" w:pos="1710"/>
+          <w:tab w:val="left" w:pos="1845"/>
+          <w:tab w:val="left" w:pos="1965"/>
+          <w:tab w:val="left" w:pos="2100"/>
+          <w:tab w:val="left" w:pos="2235"/>
+          <w:tab w:val="left" w:pos="2370"/>
+          <w:tab w:val="left" w:pos="2490"/>
+          <w:tab w:val="left" w:pos="2625"/>
+          <w:tab w:val="left" w:pos="2760"/>
+          <w:tab w:val="left" w:pos="2895"/>
+          <w:tab w:val="left" w:pos="3015"/>
+          <w:tab w:val="left" w:pos="3150"/>
+          <w:tab w:val="left" w:pos="3285"/>
+          <w:tab w:val="left" w:pos="3420"/>
+          <w:tab w:val="left" w:pos="3540"/>
+          <w:tab w:val="left" w:pos="3675"/>
+          <w:tab w:val="left" w:pos="3810"/>
+          <w:tab w:val="left" w:pos="3945"/>
+          <w:tab w:val="left" w:pos="4065"/>
+          <w:tab w:val="left" w:pos="4200"/>
+        </w:tabs>
+        <w:autoSpaceDE w:val="0"/>
+        <w:autoSpaceDN w:val="0"/>
+        <w:adjustRightInd w:val="0"/>
+        <w:spacing w:after="0" w:line="240" w:lineRule="auto"/>
+        <w:rPr>
+          <w:rFonts w:ascii="Arial" w:hAnsi="Arial" w:cs="Arial"/>
+          <w:color w:val="2364EB"/>
+          <w:sz w:val="20"/>
+          <w:szCs w:val="20"/>
+        </w:rPr>
+      </w:pPr>
+      <w:r>
+        <w:rPr>
+          <w:rFonts w:ascii="Arial" w:hAnsi="Arial" w:cs="Arial"/>
+          <w:color w:val="000000"/>
+          <w:sz w:val="20"/>
+          <w:szCs w:val="20"/>
+        </w:rPr>
+        <w:t xml:space="preserve"> </w:t>
+      </w:r>
+      <w:r>
+        <w:rPr>
+          <w:rFonts w:ascii="Arial" w:hAnsi="Arial" w:cs="Arial"/>
+          <w:color w:val="2364EB"/>
+          <w:sz w:val="20"/>
+          <w:szCs w:val="20"/>
+        </w:rPr>
+        <w:t>If</w:t>
+      </w:r>
+      <w:r>
+        <w:rPr>
+          <w:rFonts w:ascii="Arial" w:hAnsi="Arial" w:cs="Arial"/>
+          <w:color w:val="000000"/>
+          <w:sz w:val="20"/>
+          <w:szCs w:val="20"/>
+        </w:rPr>
+        <w:t xml:space="preserve"> Button = 0 </w:t>
+      </w:r>
+      <w:r>
+        <w:rPr>
+          <w:rFonts w:ascii="Arial" w:hAnsi="Arial" w:cs="Arial"/>
+          <w:color w:val="2364EB"/>
+          <w:sz w:val="20"/>
+          <w:szCs w:val="20"/>
+        </w:rPr>
+        <w:t>Then</w:t>
+      </w:r>
+    </w:p>
+    <w:p>
+      <w:pPr>
+        <w:tabs>
+          <w:tab w:val="left" w:pos="135"/>
+          <w:tab w:val="left" w:pos="270"/>
+          <w:tab w:val="left" w:pos="390"/>
+          <w:tab w:val="left" w:pos="525"/>
+          <w:tab w:val="left" w:pos="660"/>
+          <w:tab w:val="left" w:pos="795"/>
+          <w:tab w:val="left" w:pos="915"/>
+          <w:tab w:val="left" w:pos="1050"/>
+          <w:tab w:val="left" w:pos="1185"/>
+          <w:tab w:val="left" w:pos="1320"/>
+          <w:tab w:val="left" w:pos="1440"/>
+          <w:tab w:val="left" w:pos="1575"/>
+          <w:tab w:val="left" w:pos="1710"/>
+          <w:tab w:val="left" w:pos="1845"/>
+          <w:tab w:val="left" w:pos="1965"/>
+          <w:tab w:val="left" w:pos="2100"/>
+          <w:tab w:val="left" w:pos="2235"/>
+          <w:tab w:val="left" w:pos="2370"/>
+          <w:tab w:val="left" w:pos="2490"/>
+          <w:tab w:val="left" w:pos="2625"/>
+          <w:tab w:val="left" w:pos="2760"/>
+          <w:tab w:val="left" w:pos="2895"/>
+          <w:tab w:val="left" w:pos="3015"/>
+          <w:tab w:val="left" w:pos="3150"/>
+          <w:tab w:val="left" w:pos="3285"/>
+          <w:tab w:val="left" w:pos="3420"/>
+          <w:tab w:val="left" w:pos="3540"/>
+          <w:tab w:val="left" w:pos="3675"/>
+          <w:tab w:val="left" w:pos="3810"/>
+          <w:tab w:val="left" w:pos="3945"/>
+          <w:tab w:val="left" w:pos="4065"/>
+          <w:tab w:val="left" w:pos="4200"/>
+        </w:tabs>
+        <w:autoSpaceDE w:val="0"/>
+        <w:autoSpaceDN w:val="0"/>
+        <w:adjustRightInd w:val="0"/>
+        <w:spacing w:after="0" w:line="240" w:lineRule="auto"/>
+        <w:rPr>
+          <w:rFonts w:ascii="Arial" w:hAnsi="Arial" w:cs="Arial"/>
+          <w:color w:val="2364EB"/>
+          <w:sz w:val="20"/>
+          <w:szCs w:val="20"/>
+        </w:rPr>
+      </w:pPr>
+      <w:r>
+        <w:rPr>
+          <w:rFonts w:ascii="Arial" w:hAnsi="Arial" w:cs="Arial"/>
+          <w:color w:val="000000"/>
+          <w:sz w:val="20"/>
+          <w:szCs w:val="20"/>
+        </w:rPr>
+        <w:t xml:space="preserve">    </w:t>
+      </w:r>
+      <w:r>
+        <w:rPr>
+          <w:rFonts w:ascii="Arial" w:hAnsi="Arial" w:cs="Arial"/>
+          <w:color w:val="2364EB"/>
+          <w:sz w:val="20"/>
+          <w:szCs w:val="20"/>
+        </w:rPr>
+        <w:t>Exit</w:t>
+      </w:r>
+      <w:r>
+        <w:rPr>
+          <w:rFonts w:ascii="Arial" w:hAnsi="Arial" w:cs="Arial"/>
+          <w:color w:val="000000"/>
+          <w:sz w:val="20"/>
+          <w:szCs w:val="20"/>
+        </w:rPr>
+        <w:t xml:space="preserve"> </w:t>
+      </w:r>
+      <w:r>
+        <w:rPr>
+          <w:rFonts w:ascii="Arial" w:hAnsi="Arial" w:cs="Arial"/>
+          <w:color w:val="2364EB"/>
+          <w:sz w:val="20"/>
+          <w:szCs w:val="20"/>
+        </w:rPr>
+        <w:t>Sub</w:t>
+      </w:r>
+    </w:p>
+    <w:p>
+      <w:pPr>
+        <w:tabs>
+          <w:tab w:val="left" w:pos="135"/>
+          <w:tab w:val="left" w:pos="270"/>
+          <w:tab w:val="left" w:pos="390"/>
+          <w:tab w:val="left" w:pos="525"/>
+          <w:tab w:val="left" w:pos="660"/>
+          <w:tab w:val="left" w:pos="795"/>
+          <w:tab w:val="left" w:pos="915"/>
+          <w:tab w:val="left" w:pos="1050"/>
+          <w:tab w:val="left" w:pos="1185"/>
+          <w:tab w:val="left" w:pos="1320"/>
+          <w:tab w:val="left" w:pos="1440"/>
+          <w:tab w:val="left" w:pos="1575"/>
+          <w:tab w:val="left" w:pos="1710"/>
+          <w:tab w:val="left" w:pos="1845"/>
+          <w:tab w:val="left" w:pos="1965"/>
+          <w:tab w:val="left" w:pos="2100"/>
+          <w:tab w:val="left" w:pos="2235"/>
+          <w:tab w:val="left" w:pos="2370"/>
+          <w:tab w:val="left" w:pos="2490"/>
+          <w:tab w:val="left" w:pos="2625"/>
+          <w:tab w:val="left" w:pos="2760"/>
+          <w:tab w:val="left" w:pos="2895"/>
+          <w:tab w:val="left" w:pos="3015"/>
+          <w:tab w:val="left" w:pos="3150"/>
+          <w:tab w:val="left" w:pos="3285"/>
+          <w:tab w:val="left" w:pos="3420"/>
+          <w:tab w:val="left" w:pos="3540"/>
+          <w:tab w:val="left" w:pos="3675"/>
+          <w:tab w:val="left" w:pos="3810"/>
+          <w:tab w:val="left" w:pos="3945"/>
+          <w:tab w:val="left" w:pos="4065"/>
+          <w:tab w:val="left" w:pos="4200"/>
+        </w:tabs>
+        <w:autoSpaceDE w:val="0"/>
+        <w:autoSpaceDN w:val="0"/>
+        <w:adjustRightInd w:val="0"/>
+        <w:spacing w:after="0" w:line="240" w:lineRule="auto"/>
+        <w:rPr>
+          <w:rFonts w:ascii="Arial" w:hAnsi="Arial" w:cs="Arial"/>
+          <w:color w:val="000000"/>
+          <w:sz w:val="20"/>
+          <w:szCs w:val="20"/>
+        </w:rPr>
+      </w:pPr>
+      <w:r>
+        <w:rPr>
+          <w:rFonts w:ascii="Arial" w:hAnsi="Arial" w:cs="Arial"/>
+          <w:color w:val="000000"/>
+          <w:sz w:val="20"/>
+          <w:szCs w:val="20"/>
+        </w:rPr>
+        <w:t xml:space="preserve"> </w:t>
+      </w:r>
+      <w:r>
+        <w:rPr>
+          <w:rFonts w:ascii="Arial" w:hAnsi="Arial" w:cs="Arial"/>
+          <w:color w:val="2364EB"/>
+          <w:sz w:val="20"/>
+          <w:szCs w:val="20"/>
+        </w:rPr>
+        <w:t>End</w:t>
+      </w:r>
+      <w:r>
+        <w:rPr>
+          <w:rFonts w:ascii="Arial" w:hAnsi="Arial" w:cs="Arial"/>
+          <w:color w:val="000000"/>
+          <w:sz w:val="20"/>
+          <w:szCs w:val="20"/>
+        </w:rPr>
+        <w:t xml:space="preserve"> </w:t>
+      </w:r>
+      <w:r>
+        <w:rPr>
+          <w:rFonts w:ascii="Arial" w:hAnsi="Arial" w:cs="Arial"/>
+          <w:color w:val="2364EB"/>
+          <w:sz w:val="20"/>
+          <w:szCs w:val="20"/>
+        </w:rPr>
+        <w:t>If</w:t>
+      </w:r>
+      <w:r>
+        <w:rPr>
+          <w:rFonts w:ascii="Arial" w:hAnsi="Arial" w:cs="Arial"/>
+          <w:color w:val="000000"/>
+          <w:sz w:val="20"/>
+          <w:szCs w:val="20"/>
+        </w:rPr>
+        <w:tab/>
+      </w:r>
+    </w:p>
+    <w:p>
+      <w:pPr>
+        <w:tabs>
+          <w:tab w:val="left" w:pos="135"/>
+          <w:tab w:val="left" w:pos="270"/>
+          <w:tab w:val="left" w:pos="390"/>
+          <w:tab w:val="left" w:pos="525"/>
+          <w:tab w:val="left" w:pos="660"/>
+          <w:tab w:val="left" w:pos="795"/>
+          <w:tab w:val="left" w:pos="915"/>
+          <w:tab w:val="left" w:pos="1050"/>
+          <w:tab w:val="left" w:pos="1185"/>
+          <w:tab w:val="left" w:pos="1320"/>
+          <w:tab w:val="left" w:pos="1440"/>
+          <w:tab w:val="left" w:pos="1575"/>
+          <w:tab w:val="left" w:pos="1710"/>
+          <w:tab w:val="left" w:pos="1845"/>
+          <w:tab w:val="left" w:pos="1965"/>
+          <w:tab w:val="left" w:pos="2100"/>
+          <w:tab w:val="left" w:pos="2235"/>
+          <w:tab w:val="left" w:pos="2370"/>
+          <w:tab w:val="left" w:pos="2490"/>
+          <w:tab w:val="left" w:pos="2625"/>
+          <w:tab w:val="left" w:pos="2760"/>
+          <w:tab w:val="left" w:pos="2895"/>
+          <w:tab w:val="left" w:pos="3015"/>
+          <w:tab w:val="left" w:pos="3150"/>
+          <w:tab w:val="left" w:pos="3285"/>
+          <w:tab w:val="left" w:pos="3420"/>
+          <w:tab w:val="left" w:pos="3540"/>
+          <w:tab w:val="left" w:pos="3675"/>
+          <w:tab w:val="left" w:pos="3810"/>
+          <w:tab w:val="left" w:pos="3945"/>
+          <w:tab w:val="left" w:pos="4065"/>
+          <w:tab w:val="left" w:pos="4200"/>
+        </w:tabs>
+        <w:autoSpaceDE w:val="0"/>
+        <w:autoSpaceDN w:val="0"/>
+        <w:adjustRightInd w:val="0"/>
+        <w:spacing w:after="0" w:line="240" w:lineRule="auto"/>
+        <w:rPr>
+          <w:rFonts w:ascii="Arial" w:hAnsi="Arial" w:cs="Arial"/>
+          <w:color w:val="000000"/>
+          <w:sz w:val="20"/>
+          <w:szCs w:val="20"/>
+        </w:rPr>
+      </w:pPr>
+      <w:r>
+        <w:rPr>
+          <w:rFonts w:ascii="Arial" w:hAnsi="Arial" w:cs="Arial"/>
+          <w:color w:val="000000"/>
+          <w:sz w:val="20"/>
+          <w:szCs w:val="20"/>
+        </w:rPr>
+        <w:t>AxisNum = Dlg1.OptionGroup1</w:t>
+      </w:r>
+    </w:p>
+    <w:p>
+      <w:pPr>
+        <w:tabs>
+          <w:tab w:val="left" w:pos="135"/>
+          <w:tab w:val="left" w:pos="270"/>
+          <w:tab w:val="left" w:pos="390"/>
+          <w:tab w:val="left" w:pos="525"/>
+          <w:tab w:val="left" w:pos="660"/>
+          <w:tab w:val="left" w:pos="795"/>
+          <w:tab w:val="left" w:pos="915"/>
+          <w:tab w:val="left" w:pos="1050"/>
+          <w:tab w:val="left" w:pos="1185"/>
+          <w:tab w:val="left" w:pos="1320"/>
+          <w:tab w:val="left" w:pos="1440"/>
+          <w:tab w:val="left" w:pos="1575"/>
+          <w:tab w:val="left" w:pos="1710"/>
+          <w:tab w:val="left" w:pos="1845"/>
+          <w:tab w:val="left" w:pos="1965"/>
+          <w:tab w:val="left" w:pos="2100"/>
+          <w:tab w:val="left" w:pos="2235"/>
+          <w:tab w:val="left" w:pos="2370"/>
+          <w:tab w:val="left" w:pos="2490"/>
+          <w:tab w:val="left" w:pos="2625"/>
+          <w:tab w:val="left" w:pos="2760"/>
+          <w:tab w:val="left" w:pos="2895"/>
+          <w:tab w:val="left" w:pos="3015"/>
+          <w:tab w:val="left" w:pos="3150"/>
+          <w:tab w:val="left" w:pos="3285"/>
+          <w:tab w:val="left" w:pos="3420"/>
+          <w:tab w:val="left" w:pos="3540"/>
+          <w:tab w:val="left" w:pos="3675"/>
+          <w:tab w:val="left" w:pos="3810"/>
+          <w:tab w:val="left" w:pos="3945"/>
+          <w:tab w:val="left" w:pos="4065"/>
+          <w:tab w:val="left" w:pos="4200"/>
+        </w:tabs>
+        <w:autoSpaceDE w:val="0"/>
+        <w:autoSpaceDN w:val="0"/>
+        <w:adjustRightInd w:val="0"/>
+        <w:spacing w:after="0" w:line="240" w:lineRule="auto"/>
+        <w:rPr>
+          <w:rFonts w:ascii="Arial" w:hAnsi="Arial" w:cs="Arial"/>
+          <w:color w:val="000000"/>
+          <w:sz w:val="20"/>
+          <w:szCs w:val="20"/>
+        </w:rPr>
+      </w:pPr>
+    </w:p>
+    <w:p>
+      <w:pPr>
+        <w:tabs>
+          <w:tab w:val="left" w:pos="135"/>
+          <w:tab w:val="left" w:pos="270"/>
+          <w:tab w:val="left" w:pos="390"/>
+          <w:tab w:val="left" w:pos="525"/>
+          <w:tab w:val="left" w:pos="660"/>
+          <w:tab w:val="left" w:pos="795"/>
+          <w:tab w:val="left" w:pos="915"/>
+          <w:tab w:val="left" w:pos="1050"/>
+          <w:tab w:val="left" w:pos="1185"/>
+          <w:tab w:val="left" w:pos="1320"/>
+          <w:tab w:val="left" w:pos="1440"/>
+          <w:tab w:val="left" w:pos="1575"/>
+          <w:tab w:val="left" w:pos="1710"/>
+          <w:tab w:val="left" w:pos="1845"/>
+          <w:tab w:val="left" w:pos="1965"/>
+          <w:tab w:val="left" w:pos="2100"/>
+          <w:tab w:val="left" w:pos="2235"/>
+          <w:tab w:val="left" w:pos="2370"/>
+          <w:tab w:val="left" w:pos="2490"/>
+          <w:tab w:val="left" w:pos="2625"/>
+          <w:tab w:val="left" w:pos="2760"/>
+          <w:tab w:val="left" w:pos="2895"/>
+          <w:tab w:val="left" w:pos="3015"/>
+          <w:tab w:val="left" w:pos="3150"/>
+          <w:tab w:val="left" w:pos="3285"/>
+          <w:tab w:val="left" w:pos="3420"/>
+          <w:tab w:val="left" w:pos="3540"/>
+          <w:tab w:val="left" w:pos="3675"/>
+          <w:tab w:val="left" w:pos="3810"/>
+          <w:tab w:val="left" w:pos="3945"/>
+          <w:tab w:val="left" w:pos="4065"/>
+          <w:tab w:val="left" w:pos="4200"/>
+        </w:tabs>
+        <w:autoSpaceDE w:val="0"/>
+        <w:autoSpaceDN w:val="0"/>
+        <w:adjustRightInd w:val="0"/>
+        <w:spacing w:after="0" w:line="240" w:lineRule="auto"/>
+        <w:rPr>
+          <w:rFonts w:ascii="Arial" w:hAnsi="Arial" w:cs="Arial"/>
+          <w:color w:val="000000"/>
+          <w:sz w:val="20"/>
+          <w:szCs w:val="20"/>
+        </w:rPr>
+      </w:pPr>
+      <w:r>
+        <w:rPr>
+          <w:rFonts w:ascii="Arial" w:hAnsi="Arial" w:cs="Arial"/>
+          <w:color w:val="2364EB"/>
+          <w:sz w:val="20"/>
+          <w:szCs w:val="20"/>
+        </w:rPr>
+        <w:t>Select</w:t>
+      </w:r>
+      <w:r>
+        <w:rPr>
+          <w:rFonts w:ascii="Arial" w:hAnsi="Arial" w:cs="Arial"/>
+          <w:color w:val="000000"/>
+          <w:sz w:val="20"/>
+          <w:szCs w:val="20"/>
+        </w:rPr>
+        <w:t xml:space="preserve"> </w:t>
+      </w:r>
+      <w:r>
+        <w:rPr>
+          <w:rFonts w:ascii="Arial" w:hAnsi="Arial" w:cs="Arial"/>
+          <w:color w:val="2364EB"/>
+          <w:sz w:val="20"/>
+          <w:szCs w:val="20"/>
+        </w:rPr>
+        <w:t>Case</w:t>
+      </w:r>
+      <w:r>
+        <w:rPr>
+          <w:rFonts w:ascii="Arial" w:hAnsi="Arial" w:cs="Arial"/>
+          <w:color w:val="000000"/>
+          <w:sz w:val="20"/>
+          <w:szCs w:val="20"/>
+        </w:rPr>
+        <w:t xml:space="preserve"> AxisNum</w:t>
+      </w:r>
+    </w:p>
+    <w:p>
+      <w:pPr>
+        <w:tabs>
+          <w:tab w:val="left" w:pos="135"/>
+          <w:tab w:val="left" w:pos="270"/>
+          <w:tab w:val="left" w:pos="390"/>
+          <w:tab w:val="left" w:pos="525"/>
+          <w:tab w:val="left" w:pos="660"/>
+          <w:tab w:val="left" w:pos="795"/>
+          <w:tab w:val="left" w:pos="915"/>
+          <w:tab w:val="left" w:pos="1050"/>
+          <w:tab w:val="left" w:pos="1185"/>
+          <w:tab w:val="left" w:pos="1320"/>
+          <w:tab w:val="left" w:pos="1440"/>
+          <w:tab w:val="left" w:pos="1575"/>
+          <w:tab w:val="left" w:pos="1710"/>
+          <w:tab w:val="left" w:pos="1845"/>
+          <w:tab w:val="left" w:pos="1965"/>
+          <w:tab w:val="left" w:pos="2100"/>
+          <w:tab w:val="left" w:pos="2235"/>
+          <w:tab w:val="left" w:pos="2370"/>
+          <w:tab w:val="left" w:pos="2490"/>
+          <w:tab w:val="left" w:pos="2625"/>
+          <w:tab w:val="left" w:pos="2760"/>
+          <w:tab w:val="left" w:pos="2895"/>
+          <w:tab w:val="left" w:pos="3015"/>
+          <w:tab w:val="left" w:pos="3150"/>
+          <w:tab w:val="left" w:pos="3285"/>
+          <w:tab w:val="left" w:pos="3420"/>
+          <w:tab w:val="left" w:pos="3540"/>
+          <w:tab w:val="left" w:pos="3675"/>
+          <w:tab w:val="left" w:pos="3810"/>
+          <w:tab w:val="left" w:pos="3945"/>
+          <w:tab w:val="left" w:pos="4065"/>
+          <w:tab w:val="left" w:pos="4200"/>
+        </w:tabs>
+        <w:autoSpaceDE w:val="0"/>
+        <w:autoSpaceDN w:val="0"/>
+        <w:adjustRightInd w:val="0"/>
+        <w:spacing w:after="0" w:line="240" w:lineRule="auto"/>
+        <w:rPr>
+          <w:rFonts w:ascii="Arial" w:hAnsi="Arial" w:cs="Arial"/>
+          <w:color w:val="0ADC0A"/>
+          <w:sz w:val="20"/>
+          <w:szCs w:val="20"/>
+        </w:rPr>
+      </w:pPr>
+      <w:r>
+        <w:rPr>
+          <w:rFonts w:ascii="Arial" w:hAnsi="Arial" w:cs="Arial"/>
+          <w:color w:val="000000"/>
+          <w:sz w:val="20"/>
+          <w:szCs w:val="20"/>
+        </w:rPr>
+        <w:t xml:space="preserve">      </w:t>
+      </w:r>
+      <w:r>
+        <w:rPr>
+          <w:rFonts w:ascii="Arial" w:hAnsi="Arial" w:cs="Arial"/>
+          <w:color w:val="2364EB"/>
+          <w:sz w:val="20"/>
+          <w:szCs w:val="20"/>
+        </w:rPr>
+        <w:t>Case</w:t>
+      </w:r>
+      <w:r>
+        <w:rPr>
+          <w:rFonts w:ascii="Arial" w:hAnsi="Arial" w:cs="Arial"/>
+          <w:color w:val="000000"/>
+          <w:sz w:val="20"/>
+          <w:szCs w:val="20"/>
+        </w:rPr>
+        <w:t xml:space="preserve"> 0 </w:t>
+      </w:r>
+      <w:r>
+        <w:rPr>
+          <w:rFonts w:ascii="Arial" w:hAnsi="Arial" w:cs="Arial"/>
+          <w:color w:val="0ADC0A"/>
+          <w:sz w:val="20"/>
+          <w:szCs w:val="20"/>
+        </w:rPr>
+        <w:t>'HSS</w:t>
+      </w:r>
+    </w:p>
+    <w:p>
+      <w:pPr>
+        <w:tabs>
+          <w:tab w:val="left" w:pos="135"/>
+          <w:tab w:val="left" w:pos="270"/>
+          <w:tab w:val="left" w:pos="390"/>
+          <w:tab w:val="left" w:pos="525"/>
+          <w:tab w:val="left" w:pos="660"/>
+          <w:tab w:val="left" w:pos="795"/>
+          <w:tab w:val="left" w:pos="915"/>
+          <w:tab w:val="left" w:pos="1050"/>
+          <w:tab w:val="left" w:pos="1185"/>
+          <w:tab w:val="left" w:pos="1320"/>
+          <w:tab w:val="left" w:pos="1440"/>
+          <w:tab w:val="left" w:pos="1575"/>
+          <w:tab w:val="left" w:pos="1710"/>
+          <w:tab w:val="left" w:pos="1845"/>
+          <w:tab w:val="left" w:pos="1965"/>
+          <w:tab w:val="left" w:pos="2100"/>
+          <w:tab w:val="left" w:pos="2235"/>
+          <w:tab w:val="left" w:pos="2370"/>
+          <w:tab w:val="left" w:pos="2490"/>
+          <w:tab w:val="left" w:pos="2625"/>
+          <w:tab w:val="left" w:pos="2760"/>
+          <w:tab w:val="left" w:pos="2895"/>
+          <w:tab w:val="left" w:pos="3015"/>
+          <w:tab w:val="left" w:pos="3150"/>
+          <w:tab w:val="left" w:pos="3285"/>
+          <w:tab w:val="left" w:pos="3420"/>
+          <w:tab w:val="left" w:pos="3540"/>
+          <w:tab w:val="left" w:pos="3675"/>
+          <w:tab w:val="left" w:pos="3810"/>
+          <w:tab w:val="left" w:pos="3945"/>
+          <w:tab w:val="left" w:pos="4065"/>
+          <w:tab w:val="left" w:pos="4200"/>
+        </w:tabs>
+        <w:autoSpaceDE w:val="0"/>
+        <w:autoSpaceDN w:val="0"/>
+        <w:adjustRightInd w:val="0"/>
+        <w:spacing w:after="0" w:line="240" w:lineRule="auto"/>
+        <w:rPr>
+          <w:rFonts w:ascii="Arial" w:hAnsi="Arial" w:cs="Arial"/>
+          <w:color w:val="000000"/>
+          <w:sz w:val="20"/>
+          <w:szCs w:val="20"/>
+        </w:rPr>
+      </w:pPr>
+      <w:r>
+        <w:rPr>
+          <w:rFonts w:ascii="Arial" w:hAnsi="Arial" w:cs="Arial"/>
+          <w:color w:val="000000"/>
+          <w:sz w:val="20"/>
+          <w:szCs w:val="20"/>
+        </w:rPr>
+        <w:tab/>
+      </w:r>
+      <w:r>
+        <w:rPr>
+          <w:rFonts w:ascii="Arial" w:hAnsi="Arial" w:cs="Arial"/>
+          <w:color w:val="000000"/>
+          <w:sz w:val="20"/>
+          <w:szCs w:val="20"/>
+        </w:rPr>
+        <w:tab/>
+        <w:t xml:space="preserve">Axis = </w:t>
+      </w:r>
+      <w:r>
+        <w:rPr>
+          <w:rFonts w:ascii="Arial" w:hAnsi="Arial" w:cs="Arial"/>
+          <w:color w:val="F00A0A"/>
+          <w:sz w:val="20"/>
+          <w:szCs w:val="20"/>
+        </w:rPr>
+        <w:t>"StepsPerAxisX"</w:t>
+      </w:r>
+    </w:p>
+    <w:p>
+      <w:pPr>
+        <w:tabs>
+          <w:tab w:val="left" w:pos="135"/>
+          <w:tab w:val="left" w:pos="270"/>
+          <w:tab w:val="left" w:pos="390"/>
+          <w:tab w:val="left" w:pos="525"/>
+          <w:tab w:val="left" w:pos="660"/>
+          <w:tab w:val="left" w:pos="795"/>
+          <w:tab w:val="left" w:pos="915"/>
+          <w:tab w:val="left" w:pos="1050"/>
+          <w:tab w:val="left" w:pos="1185"/>
+          <w:tab w:val="left" w:pos="1320"/>
+          <w:tab w:val="left" w:pos="1440"/>
+          <w:tab w:val="left" w:pos="1575"/>
+          <w:tab w:val="left" w:pos="1710"/>
+          <w:tab w:val="left" w:pos="1845"/>
+          <w:tab w:val="left" w:pos="1965"/>
+          <w:tab w:val="left" w:pos="2100"/>
+          <w:tab w:val="left" w:pos="2235"/>
+          <w:tab w:val="left" w:pos="2370"/>
+          <w:tab w:val="left" w:pos="2490"/>
+          <w:tab w:val="left" w:pos="2625"/>
+          <w:tab w:val="left" w:pos="2760"/>
+          <w:tab w:val="left" w:pos="2895"/>
+          <w:tab w:val="left" w:pos="3015"/>
+          <w:tab w:val="left" w:pos="3150"/>
+          <w:tab w:val="left" w:pos="3285"/>
+          <w:tab w:val="left" w:pos="3420"/>
+          <w:tab w:val="left" w:pos="3540"/>
+          <w:tab w:val="left" w:pos="3675"/>
+          <w:tab w:val="left" w:pos="3810"/>
+          <w:tab w:val="left" w:pos="3945"/>
+          <w:tab w:val="left" w:pos="4065"/>
+          <w:tab w:val="left" w:pos="4200"/>
+        </w:tabs>
+        <w:autoSpaceDE w:val="0"/>
+        <w:autoSpaceDN w:val="0"/>
+        <w:adjustRightInd w:val="0"/>
+        <w:spacing w:after="0" w:line="240" w:lineRule="auto"/>
+        <w:rPr>
+          <w:rFonts w:ascii="Arial" w:hAnsi="Arial" w:cs="Arial"/>
+          <w:color w:val="000000"/>
+          <w:sz w:val="20"/>
+          <w:szCs w:val="20"/>
+        </w:rPr>
+      </w:pPr>
+      <w:r>
+        <w:rPr>
+          <w:rFonts w:ascii="Arial" w:hAnsi="Arial" w:cs="Arial"/>
+          <w:color w:val="000000"/>
+          <w:sz w:val="20"/>
+          <w:szCs w:val="20"/>
+        </w:rPr>
+        <w:tab/>
+      </w:r>
+      <w:r>
+        <w:rPr>
+          <w:rFonts w:ascii="Arial" w:hAnsi="Arial" w:cs="Arial"/>
+          <w:color w:val="000000"/>
+          <w:sz w:val="20"/>
+          <w:szCs w:val="20"/>
+        </w:rPr>
+        <w:tab/>
+        <w:t>DROAxis = 1073</w:t>
+      </w:r>
+    </w:p>
+    <w:p>
+      <w:pPr>
+        <w:tabs>
+          <w:tab w:val="left" w:pos="135"/>
+          <w:tab w:val="left" w:pos="270"/>
+          <w:tab w:val="left" w:pos="390"/>
+          <w:tab w:val="left" w:pos="525"/>
+          <w:tab w:val="left" w:pos="660"/>
+          <w:tab w:val="left" w:pos="795"/>
+          <w:tab w:val="left" w:pos="915"/>
+          <w:tab w:val="left" w:pos="1050"/>
+          <w:tab w:val="left" w:pos="1185"/>
+          <w:tab w:val="left" w:pos="1320"/>
+          <w:tab w:val="left" w:pos="1440"/>
+          <w:tab w:val="left" w:pos="1575"/>
+          <w:tab w:val="left" w:pos="1710"/>
+          <w:tab w:val="left" w:pos="1845"/>
+          <w:tab w:val="left" w:pos="1965"/>
+          <w:tab w:val="left" w:pos="2100"/>
+          <w:tab w:val="left" w:pos="2235"/>
+          <w:tab w:val="left" w:pos="2370"/>
+          <w:tab w:val="left" w:pos="2490"/>
+          <w:tab w:val="left" w:pos="2625"/>
+          <w:tab w:val="left" w:pos="2760"/>
+          <w:tab w:val="left" w:pos="2895"/>
+          <w:tab w:val="left" w:pos="3015"/>
+          <w:tab w:val="left" w:pos="3150"/>
+          <w:tab w:val="left" w:pos="3285"/>
+          <w:tab w:val="left" w:pos="3420"/>
+          <w:tab w:val="left" w:pos="3540"/>
+          <w:tab w:val="left" w:pos="3675"/>
+          <w:tab w:val="left" w:pos="3810"/>
+          <w:tab w:val="left" w:pos="3945"/>
+          <w:tab w:val="left" w:pos="4065"/>
+          <w:tab w:val="left" w:pos="4200"/>
+        </w:tabs>
+        <w:autoSpaceDE w:val="0"/>
+        <w:autoSpaceDN w:val="0"/>
+        <w:adjustRightInd w:val="0"/>
+        <w:spacing w:after="0" w:line="240" w:lineRule="auto"/>
+        <w:rPr>
+          <w:rFonts w:ascii="Arial" w:hAnsi="Arial" w:cs="Arial"/>
+          <w:color w:val="000000"/>
+          <w:sz w:val="20"/>
+          <w:szCs w:val="20"/>
+        </w:rPr>
+      </w:pPr>
+      <w:r>
+        <w:rPr>
+          <w:rFonts w:ascii="Arial" w:hAnsi="Arial" w:cs="Arial"/>
+          <w:color w:val="000000"/>
+          <w:sz w:val="20"/>
+          <w:szCs w:val="20"/>
+        </w:rPr>
+        <w:tab/>
+      </w:r>
+      <w:r>
+        <w:rPr>
+          <w:rFonts w:ascii="Arial" w:hAnsi="Arial" w:cs="Arial"/>
+          <w:color w:val="000000"/>
+          <w:sz w:val="20"/>
+          <w:szCs w:val="20"/>
+        </w:rPr>
+        <w:tab/>
+        <w:t>DROEncodervalue = 1000</w:t>
+      </w:r>
+    </w:p>
+    <w:p>
+      <w:pPr>
+        <w:tabs>
+          <w:tab w:val="left" w:pos="135"/>
+          <w:tab w:val="left" w:pos="270"/>
+          <w:tab w:val="left" w:pos="390"/>
+          <w:tab w:val="left" w:pos="525"/>
+          <w:tab w:val="left" w:pos="660"/>
+          <w:tab w:val="left" w:pos="795"/>
+          <w:tab w:val="left" w:pos="915"/>
+          <w:tab w:val="left" w:pos="1050"/>
+          <w:tab w:val="left" w:pos="1185"/>
+          <w:tab w:val="left" w:pos="1320"/>
+          <w:tab w:val="left" w:pos="1440"/>
+          <w:tab w:val="left" w:pos="1575"/>
+          <w:tab w:val="left" w:pos="1710"/>
+          <w:tab w:val="left" w:pos="1845"/>
+          <w:tab w:val="left" w:pos="1965"/>
+          <w:tab w:val="left" w:pos="2100"/>
+          <w:tab w:val="left" w:pos="2235"/>
+          <w:tab w:val="left" w:pos="2370"/>
+          <w:tab w:val="left" w:pos="2490"/>
+          <w:tab w:val="left" w:pos="2625"/>
+          <w:tab w:val="left" w:pos="2760"/>
+          <w:tab w:val="left" w:pos="2895"/>
+          <w:tab w:val="left" w:pos="3015"/>
+          <w:tab w:val="left" w:pos="3150"/>
+          <w:tab w:val="left" w:pos="3285"/>
+          <w:tab w:val="left" w:pos="3420"/>
+          <w:tab w:val="left" w:pos="3540"/>
+          <w:tab w:val="left" w:pos="3675"/>
+          <w:tab w:val="left" w:pos="3810"/>
+          <w:tab w:val="left" w:pos="3945"/>
+          <w:tab w:val="left" w:pos="4065"/>
+          <w:tab w:val="left" w:pos="4200"/>
+        </w:tabs>
+        <w:autoSpaceDE w:val="0"/>
+        <w:autoSpaceDN w:val="0"/>
+        <w:adjustRightInd w:val="0"/>
+        <w:spacing w:after="0" w:line="240" w:lineRule="auto"/>
+        <w:rPr>
+          <w:rFonts w:ascii="Arial" w:hAnsi="Arial" w:cs="Arial"/>
+          <w:color w:val="000000"/>
+          <w:sz w:val="20"/>
+          <w:szCs w:val="20"/>
+        </w:rPr>
+      </w:pPr>
+      <w:r>
+        <w:rPr>
+          <w:rFonts w:ascii="Arial" w:hAnsi="Arial" w:cs="Arial"/>
+          <w:color w:val="000000"/>
+          <w:sz w:val="20"/>
+          <w:szCs w:val="20"/>
+        </w:rPr>
+        <w:tab/>
+      </w:r>
+      <w:r>
+        <w:rPr>
+          <w:rFonts w:ascii="Arial" w:hAnsi="Arial" w:cs="Arial"/>
+          <w:color w:val="000000"/>
+          <w:sz w:val="20"/>
+          <w:szCs w:val="20"/>
+        </w:rPr>
+        <w:tab/>
+        <w:t xml:space="preserve">Axis_Letter = </w:t>
+      </w:r>
+      <w:r>
+        <w:rPr>
+          <w:rFonts w:ascii="Arial" w:hAnsi="Arial" w:cs="Arial"/>
+          <w:color w:val="F00A0A"/>
+          <w:sz w:val="20"/>
+          <w:szCs w:val="20"/>
+        </w:rPr>
+        <w:t>"X"</w:t>
+      </w:r>
+    </w:p>
+    <w:p>
+      <w:pPr>
+        <w:tabs>
+          <w:tab w:val="left" w:pos="135"/>
+          <w:tab w:val="left" w:pos="270"/>
+          <w:tab w:val="left" w:pos="390"/>
+          <w:tab w:val="left" w:pos="525"/>
+          <w:tab w:val="left" w:pos="660"/>
+          <w:tab w:val="left" w:pos="795"/>
+          <w:tab w:val="left" w:pos="915"/>
+          <w:tab w:val="left" w:pos="1050"/>
+          <w:tab w:val="left" w:pos="1185"/>
+          <w:tab w:val="left" w:pos="1320"/>
+          <w:tab w:val="left" w:pos="1440"/>
+          <w:tab w:val="left" w:pos="1575"/>
+          <w:tab w:val="left" w:pos="1710"/>
+          <w:tab w:val="left" w:pos="1845"/>
+          <w:tab w:val="left" w:pos="1965"/>
+          <w:tab w:val="left" w:pos="2100"/>
+          <w:tab w:val="left" w:pos="2235"/>
+          <w:tab w:val="left" w:pos="2370"/>
+          <w:tab w:val="left" w:pos="2490"/>
+          <w:tab w:val="left" w:pos="2625"/>
+          <w:tab w:val="left" w:pos="2760"/>
+          <w:tab w:val="left" w:pos="2895"/>
+          <w:tab w:val="left" w:pos="3015"/>
+          <w:tab w:val="left" w:pos="3150"/>
+          <w:tab w:val="left" w:pos="3285"/>
+          <w:tab w:val="left" w:pos="3420"/>
+          <w:tab w:val="left" w:pos="3540"/>
+          <w:tab w:val="left" w:pos="3675"/>
+          <w:tab w:val="left" w:pos="3810"/>
+          <w:tab w:val="left" w:pos="3945"/>
+          <w:tab w:val="left" w:pos="4065"/>
+          <w:tab w:val="left" w:pos="4200"/>
+        </w:tabs>
+        <w:autoSpaceDE w:val="0"/>
+        <w:autoSpaceDN w:val="0"/>
+        <w:adjustRightInd w:val="0"/>
+        <w:spacing w:after="0" w:line="240" w:lineRule="auto"/>
+        <w:rPr>
+          <w:rFonts w:ascii="Arial" w:hAnsi="Arial" w:cs="Arial"/>
+          <w:color w:val="0ADC0A"/>
+          <w:sz w:val="20"/>
+          <w:szCs w:val="20"/>
+        </w:rPr>
+      </w:pPr>
+      <w:r>
+        <w:rPr>
+          <w:rFonts w:ascii="Arial" w:hAnsi="Arial" w:cs="Arial"/>
+          <w:color w:val="000000"/>
+          <w:sz w:val="20"/>
+          <w:szCs w:val="20"/>
+        </w:rPr>
+        <w:t xml:space="preserve">      </w:t>
+      </w:r>
+      <w:r>
+        <w:rPr>
+          <w:rFonts w:ascii="Arial" w:hAnsi="Arial" w:cs="Arial"/>
+          <w:color w:val="2364EB"/>
+          <w:sz w:val="20"/>
+          <w:szCs w:val="20"/>
+        </w:rPr>
+        <w:t>Case</w:t>
+      </w:r>
+      <w:r>
+        <w:rPr>
+          <w:rFonts w:ascii="Arial" w:hAnsi="Arial" w:cs="Arial"/>
+          <w:color w:val="000000"/>
+          <w:sz w:val="20"/>
+          <w:szCs w:val="20"/>
+        </w:rPr>
+        <w:t xml:space="preserve"> 1 </w:t>
+      </w:r>
+      <w:r>
+        <w:rPr>
+          <w:rFonts w:ascii="Arial" w:hAnsi="Arial" w:cs="Arial"/>
+          <w:color w:val="0ADC0A"/>
+          <w:sz w:val="20"/>
+          <w:szCs w:val="20"/>
+        </w:rPr>
+        <w:t>'HSStin</w:t>
+      </w:r>
+    </w:p>
+    <w:p>
+      <w:pPr>
+        <w:tabs>
+          <w:tab w:val="left" w:pos="135"/>
+          <w:tab w:val="left" w:pos="270"/>
+          <w:tab w:val="left" w:pos="390"/>
+          <w:tab w:val="left" w:pos="525"/>
+          <w:tab w:val="left" w:pos="660"/>
+          <w:tab w:val="left" w:pos="795"/>
+          <w:tab w:val="left" w:pos="915"/>
+          <w:tab w:val="left" w:pos="1050"/>
+          <w:tab w:val="left" w:pos="1185"/>
+          <w:tab w:val="left" w:pos="1320"/>
+          <w:tab w:val="left" w:pos="1440"/>
+          <w:tab w:val="left" w:pos="1575"/>
+          <w:tab w:val="left" w:pos="1710"/>
+          <w:tab w:val="left" w:pos="1845"/>
+          <w:tab w:val="left" w:pos="1965"/>
+          <w:tab w:val="left" w:pos="2100"/>
+          <w:tab w:val="left" w:pos="2235"/>
+          <w:tab w:val="left" w:pos="2370"/>
+          <w:tab w:val="left" w:pos="2490"/>
+          <w:tab w:val="left" w:pos="2625"/>
+          <w:tab w:val="left" w:pos="2760"/>
+          <w:tab w:val="left" w:pos="2895"/>
+          <w:tab w:val="left" w:pos="3015"/>
+          <w:tab w:val="left" w:pos="3150"/>
+          <w:tab w:val="left" w:pos="3285"/>
+          <w:tab w:val="left" w:pos="3420"/>
+          <w:tab w:val="left" w:pos="3540"/>
+          <w:tab w:val="left" w:pos="3675"/>
+          <w:tab w:val="left" w:pos="3810"/>
+          <w:tab w:val="left" w:pos="3945"/>
+          <w:tab w:val="left" w:pos="4065"/>
+          <w:tab w:val="left" w:pos="4200"/>
+        </w:tabs>
+        <w:autoSpaceDE w:val="0"/>
+        <w:autoSpaceDN w:val="0"/>
+        <w:adjustRightInd w:val="0"/>
+        <w:spacing w:after="0" w:line="240" w:lineRule="auto"/>
+        <w:rPr>
+          <w:rFonts w:ascii="Arial" w:hAnsi="Arial" w:cs="Arial"/>
+          <w:color w:val="000000"/>
+          <w:sz w:val="20"/>
+          <w:szCs w:val="20"/>
+        </w:rPr>
+      </w:pPr>
+      <w:r>
+        <w:rPr>
+          <w:rFonts w:ascii="Arial" w:hAnsi="Arial" w:cs="Arial"/>
+          <w:color w:val="000000"/>
+          <w:sz w:val="20"/>
+          <w:szCs w:val="20"/>
+        </w:rPr>
+        <w:t xml:space="preserve">        Axis = </w:t>
+      </w:r>
+      <w:r>
+        <w:rPr>
+          <w:rFonts w:ascii="Arial" w:hAnsi="Arial" w:cs="Arial"/>
+          <w:color w:val="F00A0A"/>
+          <w:sz w:val="20"/>
+          <w:szCs w:val="20"/>
+        </w:rPr>
+        <w:t>"StepsPerAxisY"</w:t>
+      </w:r>
+    </w:p>
+    <w:p>
+      <w:pPr>
+        <w:tabs>
+          <w:tab w:val="left" w:pos="135"/>
+          <w:tab w:val="left" w:pos="270"/>
+          <w:tab w:val="left" w:pos="390"/>
+          <w:tab w:val="left" w:pos="525"/>
+          <w:tab w:val="left" w:pos="660"/>
+          <w:tab w:val="left" w:pos="795"/>
+          <w:tab w:val="left" w:pos="915"/>
+          <w:tab w:val="left" w:pos="1050"/>
+          <w:tab w:val="left" w:pos="1185"/>
+          <w:tab w:val="left" w:pos="1320"/>
+          <w:tab w:val="left" w:pos="1440"/>
+          <w:tab w:val="left" w:pos="1575"/>
+          <w:tab w:val="left" w:pos="1710"/>
+          <w:tab w:val="left" w:pos="1845"/>
+          <w:tab w:val="left" w:pos="1965"/>
+          <w:tab w:val="left" w:pos="2100"/>
+          <w:tab w:val="left" w:pos="2235"/>
+          <w:tab w:val="left" w:pos="2370"/>
+          <w:tab w:val="left" w:pos="2490"/>
+          <w:tab w:val="left" w:pos="2625"/>
+          <w:tab w:val="left" w:pos="2760"/>
+          <w:tab w:val="left" w:pos="2895"/>
+          <w:tab w:val="left" w:pos="3015"/>
+          <w:tab w:val="left" w:pos="3150"/>
+          <w:tab w:val="left" w:pos="3285"/>
+          <w:tab w:val="left" w:pos="3420"/>
+          <w:tab w:val="left" w:pos="3540"/>
+          <w:tab w:val="left" w:pos="3675"/>
+          <w:tab w:val="left" w:pos="3810"/>
+          <w:tab w:val="left" w:pos="3945"/>
+          <w:tab w:val="left" w:pos="4065"/>
+          <w:tab w:val="left" w:pos="4200"/>
+        </w:tabs>
+        <w:autoSpaceDE w:val="0"/>
+        <w:autoSpaceDN w:val="0"/>
+        <w:adjustRightInd w:val="0"/>
+        <w:spacing w:after="0" w:line="240" w:lineRule="auto"/>
+        <w:rPr>
+          <w:rFonts w:ascii="Arial" w:hAnsi="Arial" w:cs="Arial"/>
+          <w:color w:val="000000"/>
+          <w:sz w:val="20"/>
+          <w:szCs w:val="20"/>
+        </w:rPr>
+      </w:pPr>
+      <w:r>
+        <w:rPr>
+          <w:rFonts w:ascii="Arial" w:hAnsi="Arial" w:cs="Arial"/>
+          <w:color w:val="000000"/>
+          <w:sz w:val="20"/>
+          <w:szCs w:val="20"/>
+        </w:rPr>
+        <w:tab/>
+      </w:r>
+      <w:r>
+        <w:rPr>
+          <w:rFonts w:ascii="Arial" w:hAnsi="Arial" w:cs="Arial"/>
+          <w:color w:val="000000"/>
+          <w:sz w:val="20"/>
+          <w:szCs w:val="20"/>
+        </w:rPr>
+        <w:tab/>
+        <w:t>DROAxis = 1074</w:t>
+      </w:r>
+    </w:p>
+    <w:p>
+      <w:pPr>
+        <w:tabs>
+          <w:tab w:val="left" w:pos="135"/>
+          <w:tab w:val="left" w:pos="270"/>
+          <w:tab w:val="left" w:pos="390"/>
+          <w:tab w:val="left" w:pos="525"/>
+          <w:tab w:val="left" w:pos="660"/>
+          <w:tab w:val="left" w:pos="795"/>
+          <w:tab w:val="left" w:pos="915"/>
+          <w:tab w:val="left" w:pos="1050"/>
+          <w:tab w:val="left" w:pos="1185"/>
+          <w:tab w:val="left" w:pos="1320"/>
+          <w:tab w:val="left" w:pos="1440"/>
+          <w:tab w:val="left" w:pos="1575"/>
+          <w:tab w:val="left" w:pos="1710"/>
+          <w:tab w:val="left" w:pos="1845"/>
+          <w:tab w:val="left" w:pos="1965"/>
+          <w:tab w:val="left" w:pos="2100"/>
+          <w:tab w:val="left" w:pos="2235"/>
+          <w:tab w:val="left" w:pos="2370"/>
+          <w:tab w:val="left" w:pos="2490"/>
+          <w:tab w:val="left" w:pos="2625"/>
+          <w:tab w:val="left" w:pos="2760"/>
+          <w:tab w:val="left" w:pos="2895"/>
+          <w:tab w:val="left" w:pos="3015"/>
+          <w:tab w:val="left" w:pos="3150"/>
+          <w:tab w:val="left" w:pos="3285"/>
+          <w:tab w:val="left" w:pos="3420"/>
+          <w:tab w:val="left" w:pos="3540"/>
+          <w:tab w:val="left" w:pos="3675"/>
+          <w:tab w:val="left" w:pos="3810"/>
+          <w:tab w:val="left" w:pos="3945"/>
+          <w:tab w:val="left" w:pos="4065"/>
+          <w:tab w:val="left" w:pos="4200"/>
+        </w:tabs>
+        <w:autoSpaceDE w:val="0"/>
+        <w:autoSpaceDN w:val="0"/>
+        <w:adjustRightInd w:val="0"/>
+        <w:spacing w:after="0" w:line="240" w:lineRule="auto"/>
+        <w:rPr>
+          <w:rFonts w:ascii="Arial" w:hAnsi="Arial" w:cs="Arial"/>
+          <w:color w:val="000000"/>
+          <w:sz w:val="20"/>
+          <w:szCs w:val="20"/>
+        </w:rPr>
+      </w:pPr>
+      <w:r>
+        <w:rPr>
+          <w:rFonts w:ascii="Arial" w:hAnsi="Arial" w:cs="Arial"/>
+          <w:color w:val="000000"/>
+          <w:sz w:val="20"/>
+          <w:szCs w:val="20"/>
+        </w:rPr>
+        <w:tab/>
+      </w:r>
+      <w:r>
+        <w:rPr>
+          <w:rFonts w:ascii="Arial" w:hAnsi="Arial" w:cs="Arial"/>
+          <w:color w:val="000000"/>
+          <w:sz w:val="20"/>
+          <w:szCs w:val="20"/>
+        </w:rPr>
+        <w:tab/>
+        <w:t>DROEncodervalue = 1001</w:t>
+      </w:r>
+    </w:p>
+    <w:p>
+      <w:pPr>
+        <w:tabs>
+          <w:tab w:val="left" w:pos="135"/>
+          <w:tab w:val="left" w:pos="270"/>
+          <w:tab w:val="left" w:pos="390"/>
+          <w:tab w:val="left" w:pos="525"/>
+          <w:tab w:val="left" w:pos="660"/>
+          <w:tab w:val="left" w:pos="795"/>
+          <w:tab w:val="left" w:pos="915"/>
+          <w:tab w:val="left" w:pos="1050"/>
+          <w:tab w:val="left" w:pos="1185"/>
+          <w:tab w:val="left" w:pos="1320"/>
+          <w:tab w:val="left" w:pos="1440"/>
+          <w:tab w:val="left" w:pos="1575"/>
+          <w:tab w:val="left" w:pos="1710"/>
+          <w:tab w:val="left" w:pos="1845"/>
+          <w:tab w:val="left" w:pos="1965"/>
+          <w:tab w:val="left" w:pos="2100"/>
+          <w:tab w:val="left" w:pos="2235"/>
+          <w:tab w:val="left" w:pos="2370"/>
+          <w:tab w:val="left" w:pos="2490"/>
+          <w:tab w:val="left" w:pos="2625"/>
+          <w:tab w:val="left" w:pos="2760"/>
+          <w:tab w:val="left" w:pos="2895"/>
+          <w:tab w:val="left" w:pos="3015"/>
+          <w:tab w:val="left" w:pos="3150"/>
+          <w:tab w:val="left" w:pos="3285"/>
+          <w:tab w:val="left" w:pos="3420"/>
+          <w:tab w:val="left" w:pos="3540"/>
+          <w:tab w:val="left" w:pos="3675"/>
+          <w:tab w:val="left" w:pos="3810"/>
+          <w:tab w:val="left" w:pos="3945"/>
+          <w:tab w:val="left" w:pos="4065"/>
+          <w:tab w:val="left" w:pos="4200"/>
+        </w:tabs>
+        <w:autoSpaceDE w:val="0"/>
+        <w:autoSpaceDN w:val="0"/>
+        <w:adjustRightInd w:val="0"/>
+        <w:spacing w:after="0" w:line="240" w:lineRule="auto"/>
+        <w:rPr>
+          <w:rFonts w:ascii="Arial" w:hAnsi="Arial" w:cs="Arial"/>
+          <w:color w:val="000000"/>
+          <w:sz w:val="20"/>
+          <w:szCs w:val="20"/>
+        </w:rPr>
+      </w:pPr>
+      <w:r>
+        <w:rPr>
+          <w:rFonts w:ascii="Arial" w:hAnsi="Arial" w:cs="Arial"/>
+          <w:color w:val="000000"/>
+          <w:sz w:val="20"/>
+          <w:szCs w:val="20"/>
+        </w:rPr>
+        <w:tab/>
+      </w:r>
+      <w:r>
+        <w:rPr>
+          <w:rFonts w:ascii="Arial" w:hAnsi="Arial" w:cs="Arial"/>
+          <w:color w:val="000000"/>
+          <w:sz w:val="20"/>
+          <w:szCs w:val="20"/>
+        </w:rPr>
+        <w:tab/>
+        <w:t>Axis_Letter =</w:t>
+      </w:r>
+      <w:r>
+        <w:rPr>
+          <w:rFonts w:ascii="Arial" w:hAnsi="Arial" w:cs="Arial"/>
+          <w:color w:val="F00A0A"/>
+          <w:sz w:val="20"/>
+          <w:szCs w:val="20"/>
+        </w:rPr>
+        <w:t>" Y"</w:t>
+      </w:r>
+    </w:p>
+    <w:p>
+      <w:pPr>
+        <w:tabs>
+          <w:tab w:val="left" w:pos="135"/>
+          <w:tab w:val="left" w:pos="270"/>
+          <w:tab w:val="left" w:pos="390"/>
+          <w:tab w:val="left" w:pos="525"/>
+          <w:tab w:val="left" w:pos="660"/>
+          <w:tab w:val="left" w:pos="795"/>
+          <w:tab w:val="left" w:pos="915"/>
+          <w:tab w:val="left" w:pos="1050"/>
+          <w:tab w:val="left" w:pos="1185"/>
+          <w:tab w:val="left" w:pos="1320"/>
+          <w:tab w:val="left" w:pos="1440"/>
+          <w:tab w:val="left" w:pos="1575"/>
+          <w:tab w:val="left" w:pos="1710"/>
+          <w:tab w:val="left" w:pos="1845"/>
+          <w:tab w:val="left" w:pos="1965"/>
+          <w:tab w:val="left" w:pos="2100"/>
+          <w:tab w:val="left" w:pos="2235"/>
+          <w:tab w:val="left" w:pos="2370"/>
+          <w:tab w:val="left" w:pos="2490"/>
+          <w:tab w:val="left" w:pos="2625"/>
+          <w:tab w:val="left" w:pos="2760"/>
+          <w:tab w:val="left" w:pos="2895"/>
+          <w:tab w:val="left" w:pos="3015"/>
+          <w:tab w:val="left" w:pos="3150"/>
+          <w:tab w:val="left" w:pos="3285"/>
+          <w:tab w:val="left" w:pos="3420"/>
+          <w:tab w:val="left" w:pos="3540"/>
+          <w:tab w:val="left" w:pos="3675"/>
+          <w:tab w:val="left" w:pos="3810"/>
+          <w:tab w:val="left" w:pos="3945"/>
+          <w:tab w:val="left" w:pos="4065"/>
+          <w:tab w:val="left" w:pos="4200"/>
+        </w:tabs>
+        <w:autoSpaceDE w:val="0"/>
+        <w:autoSpaceDN w:val="0"/>
+        <w:adjustRightInd w:val="0"/>
+        <w:spacing w:after="0" w:line="240" w:lineRule="auto"/>
+        <w:rPr>
+          <w:rFonts w:ascii="Arial" w:hAnsi="Arial" w:cs="Arial"/>
+          <w:color w:val="0ADC0A"/>
+          <w:sz w:val="20"/>
+          <w:szCs w:val="20"/>
+        </w:rPr>
+      </w:pPr>
+      <w:r>
+        <w:rPr>
+          <w:rFonts w:ascii="Arial" w:hAnsi="Arial" w:cs="Arial"/>
+          <w:color w:val="000000"/>
+          <w:sz w:val="20"/>
+          <w:szCs w:val="20"/>
+        </w:rPr>
+        <w:t xml:space="preserve">      </w:t>
+      </w:r>
+      <w:r>
+        <w:rPr>
+          <w:rFonts w:ascii="Arial" w:hAnsi="Arial" w:cs="Arial"/>
+          <w:color w:val="2364EB"/>
+          <w:sz w:val="20"/>
+          <w:szCs w:val="20"/>
+        </w:rPr>
+        <w:t>Case</w:t>
+      </w:r>
+      <w:r>
+        <w:rPr>
+          <w:rFonts w:ascii="Arial" w:hAnsi="Arial" w:cs="Arial"/>
+          <w:color w:val="000000"/>
+          <w:sz w:val="20"/>
+          <w:szCs w:val="20"/>
+        </w:rPr>
+        <w:t xml:space="preserve"> 2 </w:t>
+      </w:r>
+      <w:r>
+        <w:rPr>
+          <w:rFonts w:ascii="Arial" w:hAnsi="Arial" w:cs="Arial"/>
+          <w:color w:val="0ADC0A"/>
+          <w:sz w:val="20"/>
+          <w:szCs w:val="20"/>
+        </w:rPr>
+        <w:t>'Carbide</w:t>
+      </w:r>
+    </w:p>
+    <w:p>
+      <w:pPr>
+        <w:tabs>
+          <w:tab w:val="left" w:pos="135"/>
+          <w:tab w:val="left" w:pos="270"/>
+          <w:tab w:val="left" w:pos="390"/>
+          <w:tab w:val="left" w:pos="525"/>
+          <w:tab w:val="left" w:pos="660"/>
+          <w:tab w:val="left" w:pos="795"/>
+          <w:tab w:val="left" w:pos="915"/>
+          <w:tab w:val="left" w:pos="1050"/>
+          <w:tab w:val="left" w:pos="1185"/>
+          <w:tab w:val="left" w:pos="1320"/>
+          <w:tab w:val="left" w:pos="1440"/>
+          <w:tab w:val="left" w:pos="1575"/>
+          <w:tab w:val="left" w:pos="1710"/>
+          <w:tab w:val="left" w:pos="1845"/>
+          <w:tab w:val="left" w:pos="1965"/>
+          <w:tab w:val="left" w:pos="2100"/>
+          <w:tab w:val="left" w:pos="2235"/>
+          <w:tab w:val="left" w:pos="2370"/>
+          <w:tab w:val="left" w:pos="2490"/>
+          <w:tab w:val="left" w:pos="2625"/>
+          <w:tab w:val="left" w:pos="2760"/>
+          <w:tab w:val="left" w:pos="2895"/>
+          <w:tab w:val="left" w:pos="3015"/>
+          <w:tab w:val="left" w:pos="3150"/>
+          <w:tab w:val="left" w:pos="3285"/>
+          <w:tab w:val="left" w:pos="3420"/>
+          <w:tab w:val="left" w:pos="3540"/>
+          <w:tab w:val="left" w:pos="3675"/>
+          <w:tab w:val="left" w:pos="3810"/>
+          <w:tab w:val="left" w:pos="3945"/>
+          <w:tab w:val="left" w:pos="4065"/>
+          <w:tab w:val="left" w:pos="4200"/>
+        </w:tabs>
+        <w:autoSpaceDE w:val="0"/>
+        <w:autoSpaceDN w:val="0"/>
+        <w:adjustRightInd w:val="0"/>
+        <w:spacing w:after="0" w:line="240" w:lineRule="auto"/>
+        <w:rPr>
+          <w:rFonts w:ascii="Arial" w:hAnsi="Arial" w:cs="Arial"/>
+          <w:color w:val="000000"/>
+          <w:sz w:val="20"/>
+          <w:szCs w:val="20"/>
+        </w:rPr>
+      </w:pPr>
+      <w:r>
+        <w:rPr>
+          <w:rFonts w:ascii="Arial" w:hAnsi="Arial" w:cs="Arial"/>
+          <w:color w:val="000000"/>
+          <w:sz w:val="20"/>
+          <w:szCs w:val="20"/>
+        </w:rPr>
+        <w:tab/>
+      </w:r>
+      <w:r>
+        <w:rPr>
+          <w:rFonts w:ascii="Arial" w:hAnsi="Arial" w:cs="Arial"/>
+          <w:color w:val="000000"/>
+          <w:sz w:val="20"/>
+          <w:szCs w:val="20"/>
+        </w:rPr>
+        <w:tab/>
+        <w:t xml:space="preserve">Axis = </w:t>
+      </w:r>
+      <w:r>
+        <w:rPr>
+          <w:rFonts w:ascii="Arial" w:hAnsi="Arial" w:cs="Arial"/>
+          <w:color w:val="F00A0A"/>
+          <w:sz w:val="20"/>
+          <w:szCs w:val="20"/>
+        </w:rPr>
+        <w:t>"StepsPerAxisZ"</w:t>
+      </w:r>
+    </w:p>
+    <w:p>
+      <w:pPr>
+        <w:tabs>
+          <w:tab w:val="left" w:pos="135"/>
+          <w:tab w:val="left" w:pos="270"/>
+          <w:tab w:val="left" w:pos="390"/>
+          <w:tab w:val="left" w:pos="525"/>
+          <w:tab w:val="left" w:pos="660"/>
+          <w:tab w:val="left" w:pos="795"/>
+          <w:tab w:val="left" w:pos="915"/>
+          <w:tab w:val="left" w:pos="1050"/>
+          <w:tab w:val="left" w:pos="1185"/>
+          <w:tab w:val="left" w:pos="1320"/>
+          <w:tab w:val="left" w:pos="1440"/>
+          <w:tab w:val="left" w:pos="1575"/>
+          <w:tab w:val="left" w:pos="1710"/>
+          <w:tab w:val="left" w:pos="1845"/>
+          <w:tab w:val="left" w:pos="1965"/>
+          <w:tab w:val="left" w:pos="2100"/>
+          <w:tab w:val="left" w:pos="2235"/>
+          <w:tab w:val="left" w:pos="2370"/>
+          <w:tab w:val="left" w:pos="2490"/>
+          <w:tab w:val="left" w:pos="2625"/>
+          <w:tab w:val="left" w:pos="2760"/>
+          <w:tab w:val="left" w:pos="2895"/>
+          <w:tab w:val="left" w:pos="3015"/>
+          <w:tab w:val="left" w:pos="3150"/>
+          <w:tab w:val="left" w:pos="3285"/>
+          <w:tab w:val="left" w:pos="3420"/>
+          <w:tab w:val="left" w:pos="3540"/>
+          <w:tab w:val="left" w:pos="3675"/>
+          <w:tab w:val="left" w:pos="3810"/>
+          <w:tab w:val="left" w:pos="3945"/>
+          <w:tab w:val="left" w:pos="4065"/>
+          <w:tab w:val="left" w:pos="4200"/>
+        </w:tabs>
+        <w:autoSpaceDE w:val="0"/>
+        <w:autoSpaceDN w:val="0"/>
+        <w:adjustRightInd w:val="0"/>
+        <w:spacing w:after="0" w:line="240" w:lineRule="auto"/>
+        <w:rPr>
+          <w:rFonts w:ascii="Arial" w:hAnsi="Arial" w:cs="Arial"/>
+          <w:color w:val="000000"/>
+          <w:sz w:val="20"/>
+          <w:szCs w:val="20"/>
+        </w:rPr>
+      </w:pPr>
+      <w:r>
+        <w:rPr>
+          <w:rFonts w:ascii="Arial" w:hAnsi="Arial" w:cs="Arial"/>
+          <w:color w:val="000000"/>
+          <w:sz w:val="20"/>
+          <w:szCs w:val="20"/>
+        </w:rPr>
+        <w:tab/>
+      </w:r>
+      <w:r>
+        <w:rPr>
+          <w:rFonts w:ascii="Arial" w:hAnsi="Arial" w:cs="Arial"/>
+          <w:color w:val="000000"/>
+          <w:sz w:val="20"/>
+          <w:szCs w:val="20"/>
+        </w:rPr>
+        <w:tab/>
+        <w:t>DROEncodervalue = 1002</w:t>
+      </w:r>
+    </w:p>
+    <w:p>
+      <w:pPr>
+        <w:tabs>
+          <w:tab w:val="left" w:pos="135"/>
+          <w:tab w:val="left" w:pos="270"/>
+          <w:tab w:val="left" w:pos="390"/>
+          <w:tab w:val="left" w:pos="525"/>
+          <w:tab w:val="left" w:pos="660"/>
+          <w:tab w:val="left" w:pos="795"/>
+          <w:tab w:val="left" w:pos="915"/>
+          <w:tab w:val="left" w:pos="1050"/>
+          <w:tab w:val="left" w:pos="1185"/>
+          <w:tab w:val="left" w:pos="1320"/>
+          <w:tab w:val="left" w:pos="1440"/>
+          <w:tab w:val="left" w:pos="1575"/>
+          <w:tab w:val="left" w:pos="1710"/>
+          <w:tab w:val="left" w:pos="1845"/>
+          <w:tab w:val="left" w:pos="1965"/>
+          <w:tab w:val="left" w:pos="2100"/>
+          <w:tab w:val="left" w:pos="2235"/>
+          <w:tab w:val="left" w:pos="2370"/>
+          <w:tab w:val="left" w:pos="2490"/>
+          <w:tab w:val="left" w:pos="2625"/>
+          <w:tab w:val="left" w:pos="2760"/>
+          <w:tab w:val="left" w:pos="2895"/>
+          <w:tab w:val="left" w:pos="3015"/>
+          <w:tab w:val="left" w:pos="3150"/>
+          <w:tab w:val="left" w:pos="3285"/>
+          <w:tab w:val="left" w:pos="3420"/>
+          <w:tab w:val="left" w:pos="3540"/>
+          <w:tab w:val="left" w:pos="3675"/>
+          <w:tab w:val="left" w:pos="3810"/>
+          <w:tab w:val="left" w:pos="3945"/>
+          <w:tab w:val="left" w:pos="4065"/>
+          <w:tab w:val="left" w:pos="4200"/>
+        </w:tabs>
+        <w:autoSpaceDE w:val="0"/>
+        <w:autoSpaceDN w:val="0"/>
+        <w:adjustRightInd w:val="0"/>
+        <w:spacing w:after="0" w:line="240" w:lineRule="auto"/>
+        <w:rPr>
+          <w:rFonts w:ascii="Arial" w:hAnsi="Arial" w:cs="Arial"/>
+          <w:color w:val="000000"/>
+          <w:sz w:val="20"/>
+          <w:szCs w:val="20"/>
+        </w:rPr>
+      </w:pPr>
+      <w:r>
+        <w:rPr>
+          <w:rFonts w:ascii="Arial" w:hAnsi="Arial" w:cs="Arial"/>
+          <w:color w:val="000000"/>
+          <w:sz w:val="20"/>
+          <w:szCs w:val="20"/>
+        </w:rPr>
+        <w:tab/>
+      </w:r>
+      <w:r>
+        <w:rPr>
+          <w:rFonts w:ascii="Arial" w:hAnsi="Arial" w:cs="Arial"/>
+          <w:color w:val="000000"/>
+          <w:sz w:val="20"/>
+          <w:szCs w:val="20"/>
+        </w:rPr>
+        <w:tab/>
+        <w:t>DROAxis = 1075</w:t>
+      </w:r>
+    </w:p>
+    <w:p>
+      <w:pPr>
+        <w:tabs>
+          <w:tab w:val="left" w:pos="135"/>
+          <w:tab w:val="left" w:pos="270"/>
+          <w:tab w:val="left" w:pos="390"/>
+          <w:tab w:val="left" w:pos="525"/>
+          <w:tab w:val="left" w:pos="660"/>
+          <w:tab w:val="left" w:pos="795"/>
+          <w:tab w:val="left" w:pos="915"/>
+          <w:tab w:val="left" w:pos="1050"/>
+          <w:tab w:val="left" w:pos="1185"/>
+          <w:tab w:val="left" w:pos="1320"/>
+          <w:tab w:val="left" w:pos="1440"/>
+          <w:tab w:val="left" w:pos="1575"/>
+          <w:tab w:val="left" w:pos="1710"/>
+          <w:tab w:val="left" w:pos="1845"/>
+          <w:tab w:val="left" w:pos="1965"/>
+          <w:tab w:val="left" w:pos="2100"/>
+          <w:tab w:val="left" w:pos="2235"/>
+          <w:tab w:val="left" w:pos="2370"/>
+          <w:tab w:val="left" w:pos="2490"/>
+          <w:tab w:val="left" w:pos="2625"/>
+          <w:tab w:val="left" w:pos="2760"/>
+          <w:tab w:val="left" w:pos="2895"/>
+          <w:tab w:val="left" w:pos="3015"/>
+          <w:tab w:val="left" w:pos="3150"/>
+          <w:tab w:val="left" w:pos="3285"/>
+          <w:tab w:val="left" w:pos="3420"/>
+          <w:tab w:val="left" w:pos="3540"/>
+          <w:tab w:val="left" w:pos="3675"/>
+          <w:tab w:val="left" w:pos="3810"/>
+          <w:tab w:val="left" w:pos="3945"/>
+          <w:tab w:val="left" w:pos="4065"/>
+          <w:tab w:val="left" w:pos="4200"/>
+        </w:tabs>
+        <w:autoSpaceDE w:val="0"/>
+        <w:autoSpaceDN w:val="0"/>
+        <w:adjustRightInd w:val="0"/>
+        <w:spacing w:after="0" w:line="240" w:lineRule="auto"/>
+        <w:rPr>
+          <w:rFonts w:ascii="Arial" w:hAnsi="Arial" w:cs="Arial"/>
+          <w:color w:val="000000"/>
+          <w:sz w:val="20"/>
+          <w:szCs w:val="20"/>
+        </w:rPr>
+      </w:pPr>
+      <w:r>
+        <w:rPr>
+          <w:rFonts w:ascii="Arial" w:hAnsi="Arial" w:cs="Arial"/>
+          <w:color w:val="000000"/>
+          <w:sz w:val="20"/>
+          <w:szCs w:val="20"/>
+        </w:rPr>
+        <w:tab/>
+      </w:r>
+      <w:r>
+        <w:rPr>
+          <w:rFonts w:ascii="Arial" w:hAnsi="Arial" w:cs="Arial"/>
+          <w:color w:val="000000"/>
+          <w:sz w:val="20"/>
+          <w:szCs w:val="20"/>
+        </w:rPr>
+        <w:tab/>
+        <w:t xml:space="preserve">Axis_Letter = </w:t>
+      </w:r>
+      <w:r>
+        <w:rPr>
+          <w:rFonts w:ascii="Arial" w:hAnsi="Arial" w:cs="Arial"/>
+          <w:color w:val="F00A0A"/>
+          <w:sz w:val="20"/>
+          <w:szCs w:val="20"/>
+        </w:rPr>
+        <w:t>"Z"</w:t>
+      </w:r>
+    </w:p>
+    <w:p>
+      <w:pPr>
+        <w:tabs>
+          <w:tab w:val="left" w:pos="135"/>
+          <w:tab w:val="left" w:pos="270"/>
+          <w:tab w:val="left" w:pos="390"/>
+          <w:tab w:val="left" w:pos="525"/>
+          <w:tab w:val="left" w:pos="660"/>
+          <w:tab w:val="left" w:pos="795"/>
+          <w:tab w:val="left" w:pos="915"/>
+          <w:tab w:val="left" w:pos="1050"/>
+          <w:tab w:val="left" w:pos="1185"/>
+          <w:tab w:val="left" w:pos="1320"/>
+          <w:tab w:val="left" w:pos="1440"/>
+          <w:tab w:val="left" w:pos="1575"/>
+          <w:tab w:val="left" w:pos="1710"/>
+          <w:tab w:val="left" w:pos="1845"/>
+          <w:tab w:val="left" w:pos="1965"/>
+          <w:tab w:val="left" w:pos="2100"/>
+          <w:tab w:val="left" w:pos="2235"/>
+          <w:tab w:val="left" w:pos="2370"/>
+          <w:tab w:val="left" w:pos="2490"/>
+          <w:tab w:val="left" w:pos="2625"/>
+          <w:tab w:val="left" w:pos="2760"/>
+          <w:tab w:val="left" w:pos="2895"/>
+          <w:tab w:val="left" w:pos="3015"/>
+          <w:tab w:val="left" w:pos="3150"/>
+          <w:tab w:val="left" w:pos="3285"/>
+          <w:tab w:val="left" w:pos="3420"/>
+          <w:tab w:val="left" w:pos="3540"/>
+          <w:tab w:val="left" w:pos="3675"/>
+          <w:tab w:val="left" w:pos="3810"/>
+          <w:tab w:val="left" w:pos="3945"/>
+          <w:tab w:val="left" w:pos="4065"/>
+          <w:tab w:val="left" w:pos="4200"/>
+        </w:tabs>
+        <w:autoSpaceDE w:val="0"/>
+        <w:autoSpaceDN w:val="0"/>
+        <w:adjustRightInd w:val="0"/>
+        <w:spacing w:after="0" w:line="240" w:lineRule="auto"/>
+        <w:rPr>
+          <w:rFonts w:ascii="Arial" w:hAnsi="Arial" w:cs="Arial"/>
+          <w:color w:val="2364EB"/>
+          <w:sz w:val="20"/>
+          <w:szCs w:val="20"/>
+        </w:rPr>
+      </w:pPr>
+      <w:r>
+        <w:rPr>
+          <w:rFonts w:ascii="Arial" w:hAnsi="Arial" w:cs="Arial"/>
+          <w:color w:val="2364EB"/>
+          <w:sz w:val="20"/>
+          <w:szCs w:val="20"/>
+        </w:rPr>
+        <w:t>End</w:t>
+      </w:r>
+      <w:r>
+        <w:rPr>
+          <w:rFonts w:ascii="Arial" w:hAnsi="Arial" w:cs="Arial"/>
+          <w:color w:val="000000"/>
+          <w:sz w:val="20"/>
+          <w:szCs w:val="20"/>
+        </w:rPr>
+        <w:t xml:space="preserve"> </w:t>
+      </w:r>
+      <w:r>
+        <w:rPr>
+          <w:rFonts w:ascii="Arial" w:hAnsi="Arial" w:cs="Arial"/>
+          <w:color w:val="2364EB"/>
+          <w:sz w:val="20"/>
+          <w:szCs w:val="20"/>
+        </w:rPr>
+        <w:t>Select</w:t>
+      </w:r>
+    </w:p>
+    <w:p>
+      <w:pPr>
+        <w:tabs>
+          <w:tab w:val="left" w:pos="135"/>
+          <w:tab w:val="left" w:pos="270"/>
+          <w:tab w:val="left" w:pos="390"/>
+          <w:tab w:val="left" w:pos="525"/>
+          <w:tab w:val="left" w:pos="660"/>
+          <w:tab w:val="left" w:pos="795"/>
+          <w:tab w:val="left" w:pos="915"/>
+          <w:tab w:val="left" w:pos="1050"/>
+          <w:tab w:val="left" w:pos="1185"/>
+          <w:tab w:val="left" w:pos="1320"/>
+          <w:tab w:val="left" w:pos="1440"/>
+          <w:tab w:val="left" w:pos="1575"/>
+          <w:tab w:val="left" w:pos="1710"/>
+          <w:tab w:val="left" w:pos="1845"/>
+          <w:tab w:val="left" w:pos="1965"/>
+          <w:tab w:val="left" w:pos="2100"/>
+          <w:tab w:val="left" w:pos="2235"/>
+          <w:tab w:val="left" w:pos="2370"/>
+          <w:tab w:val="left" w:pos="2490"/>
+          <w:tab w:val="left" w:pos="2625"/>
+          <w:tab w:val="left" w:pos="2760"/>
+          <w:tab w:val="left" w:pos="2895"/>
+          <w:tab w:val="left" w:pos="3015"/>
+          <w:tab w:val="left" w:pos="3150"/>
+          <w:tab w:val="left" w:pos="3285"/>
+          <w:tab w:val="left" w:pos="3420"/>
+          <w:tab w:val="left" w:pos="3540"/>
+          <w:tab w:val="left" w:pos="3675"/>
+          <w:tab w:val="left" w:pos="3810"/>
+          <w:tab w:val="left" w:pos="3945"/>
+          <w:tab w:val="left" w:pos="4065"/>
+          <w:tab w:val="left" w:pos="4200"/>
+        </w:tabs>
+        <w:autoSpaceDE w:val="0"/>
+        <w:autoSpaceDN w:val="0"/>
+        <w:adjustRightInd w:val="0"/>
+        <w:spacing w:after="0" w:line="240" w:lineRule="auto"/>
+        <w:rPr>
+          <w:rFonts w:ascii="Arial" w:hAnsi="Arial" w:cs="Arial"/>
+          <w:color w:val="000000"/>
+          <w:sz w:val="20"/>
+          <w:szCs w:val="20"/>
+        </w:rPr>
+      </w:pPr>
+    </w:p>
+    <w:p>
+      <w:pPr>
+        <w:tabs>
+          <w:tab w:val="left" w:pos="135"/>
+          <w:tab w:val="left" w:pos="270"/>
+          <w:tab w:val="left" w:pos="390"/>
+          <w:tab w:val="left" w:pos="525"/>
+          <w:tab w:val="left" w:pos="660"/>
+          <w:tab w:val="left" w:pos="795"/>
+          <w:tab w:val="left" w:pos="915"/>
+          <w:tab w:val="left" w:pos="1050"/>
+          <w:tab w:val="left" w:pos="1185"/>
+          <w:tab w:val="left" w:pos="1320"/>
+          <w:tab w:val="left" w:pos="1440"/>
+          <w:tab w:val="left" w:pos="1575"/>
+          <w:tab w:val="left" w:pos="1710"/>
+          <w:tab w:val="left" w:pos="1845"/>
+          <w:tab w:val="left" w:pos="1965"/>
+          <w:tab w:val="left" w:pos="2100"/>
+          <w:tab w:val="left" w:pos="2235"/>
+          <w:tab w:val="left" w:pos="2370"/>
+          <w:tab w:val="left" w:pos="2490"/>
+          <w:tab w:val="left" w:pos="2625"/>
+          <w:tab w:val="left" w:pos="2760"/>
+          <w:tab w:val="left" w:pos="2895"/>
+          <w:tab w:val="left" w:pos="3015"/>
+          <w:tab w:val="left" w:pos="3150"/>
+          <w:tab w:val="left" w:pos="3285"/>
+          <w:tab w:val="left" w:pos="3420"/>
+          <w:tab w:val="left" w:pos="3540"/>
+          <w:tab w:val="left" w:pos="3675"/>
+          <w:tab w:val="left" w:pos="3810"/>
+          <w:tab w:val="left" w:pos="3945"/>
+          <w:tab w:val="left" w:pos="4065"/>
+          <w:tab w:val="left" w:pos="4200"/>
+        </w:tabs>
+        <w:autoSpaceDE w:val="0"/>
+        <w:autoSpaceDN w:val="0"/>
+        <w:adjustRightInd w:val="0"/>
+        <w:spacing w:after="0" w:line="240" w:lineRule="auto"/>
+        <w:rPr>
+          <w:rFonts w:ascii="Arial" w:hAnsi="Arial" w:cs="Arial"/>
+          <w:color w:val="000000"/>
+          <w:sz w:val="20"/>
+          <w:szCs w:val="20"/>
+        </w:rPr>
+      </w:pPr>
+      <w:r>
+        <w:rPr>
+          <w:rFonts w:ascii="Arial" w:hAnsi="Arial" w:cs="Arial"/>
+          <w:color w:val="000000"/>
+          <w:sz w:val="20"/>
+          <w:szCs w:val="20"/>
+        </w:rPr>
+        <w:t xml:space="preserve">Encoderbegin = </w:t>
+      </w:r>
+      <w:r>
+        <w:rPr>
+          <w:rFonts w:ascii="Arial" w:hAnsi="Arial" w:cs="Arial"/>
+          <w:color w:val="2364EB"/>
+          <w:sz w:val="20"/>
+          <w:szCs w:val="20"/>
+        </w:rPr>
+        <w:t>GetUserDRO</w:t>
+      </w:r>
+      <w:r>
+        <w:rPr>
+          <w:rFonts w:ascii="Arial" w:hAnsi="Arial" w:cs="Arial"/>
+          <w:color w:val="000000"/>
+          <w:sz w:val="20"/>
+          <w:szCs w:val="20"/>
+        </w:rPr>
+        <w:t>(DROEncodervalue)</w:t>
+      </w:r>
+    </w:p>
+    <w:p>
+      <w:pPr>
+        <w:tabs>
+          <w:tab w:val="left" w:pos="135"/>
+          <w:tab w:val="left" w:pos="270"/>
+          <w:tab w:val="left" w:pos="390"/>
+          <w:tab w:val="left" w:pos="525"/>
+          <w:tab w:val="left" w:pos="660"/>
+          <w:tab w:val="left" w:pos="795"/>
+          <w:tab w:val="left" w:pos="915"/>
+          <w:tab w:val="left" w:pos="1050"/>
+          <w:tab w:val="left" w:pos="1185"/>
+          <w:tab w:val="left" w:pos="1320"/>
+          <w:tab w:val="left" w:pos="1440"/>
+          <w:tab w:val="left" w:pos="1575"/>
+          <w:tab w:val="left" w:pos="1710"/>
+          <w:tab w:val="left" w:pos="1845"/>
+          <w:tab w:val="left" w:pos="1965"/>
+          <w:tab w:val="left" w:pos="2100"/>
+          <w:tab w:val="left" w:pos="2235"/>
+          <w:tab w:val="left" w:pos="2370"/>
+          <w:tab w:val="left" w:pos="2490"/>
+          <w:tab w:val="left" w:pos="2625"/>
+          <w:tab w:val="left" w:pos="2760"/>
+          <w:tab w:val="left" w:pos="2895"/>
+          <w:tab w:val="left" w:pos="3015"/>
+          <w:tab w:val="left" w:pos="3150"/>
+          <w:tab w:val="left" w:pos="3285"/>
+          <w:tab w:val="left" w:pos="3420"/>
+          <w:tab w:val="left" w:pos="3540"/>
+          <w:tab w:val="left" w:pos="3675"/>
+          <w:tab w:val="left" w:pos="3810"/>
+          <w:tab w:val="left" w:pos="3945"/>
+          <w:tab w:val="left" w:pos="4065"/>
+          <w:tab w:val="left" w:pos="4200"/>
+        </w:tabs>
+        <w:autoSpaceDE w:val="0"/>
+        <w:autoSpaceDN w:val="0"/>
+        <w:adjustRightInd w:val="0"/>
+        <w:spacing w:after="0" w:line="240" w:lineRule="auto"/>
+        <w:rPr>
+          <w:rFonts w:ascii="Arial" w:hAnsi="Arial" w:cs="Arial"/>
+          <w:color w:val="000000"/>
+          <w:sz w:val="20"/>
+          <w:szCs w:val="20"/>
+        </w:rPr>
+      </w:pPr>
+      <w:r>
+        <w:rPr>
+          <w:rFonts w:ascii="Arial" w:hAnsi="Arial" w:cs="Arial"/>
+          <w:color w:val="000000"/>
+          <w:sz w:val="20"/>
+          <w:szCs w:val="20"/>
+        </w:rPr>
+        <w:t xml:space="preserve">Com_Move = </w:t>
+      </w:r>
+      <w:r>
+        <w:rPr>
+          <w:rFonts w:ascii="Arial" w:hAnsi="Arial" w:cs="Arial"/>
+          <w:color w:val="2364EB"/>
+          <w:sz w:val="20"/>
+          <w:szCs w:val="20"/>
+        </w:rPr>
+        <w:t>Question</w:t>
+      </w:r>
+      <w:r>
+        <w:rPr>
+          <w:rFonts w:ascii="Arial" w:hAnsi="Arial" w:cs="Arial"/>
+          <w:color w:val="000000"/>
+          <w:sz w:val="20"/>
+          <w:szCs w:val="20"/>
+        </w:rPr>
+        <w:t xml:space="preserve"> (</w:t>
+      </w:r>
+      <w:r>
+        <w:rPr>
+          <w:rFonts w:ascii="Arial" w:hAnsi="Arial" w:cs="Arial"/>
+          <w:color w:val="F00A0A"/>
+          <w:sz w:val="20"/>
+          <w:szCs w:val="20"/>
+        </w:rPr>
+        <w:t>"How far would you like to Move the "</w:t>
+      </w:r>
+      <w:r>
+        <w:rPr>
+          <w:rFonts w:ascii="Arial" w:hAnsi="Arial" w:cs="Arial"/>
+          <w:color w:val="000000"/>
+          <w:sz w:val="20"/>
+          <w:szCs w:val="20"/>
+        </w:rPr>
+        <w:t xml:space="preserve"> &amp; Axis_Letter &amp; </w:t>
+      </w:r>
+      <w:r>
+        <w:rPr>
+          <w:rFonts w:ascii="Arial" w:hAnsi="Arial" w:cs="Arial"/>
+          <w:color w:val="F00A0A"/>
+          <w:sz w:val="20"/>
+          <w:szCs w:val="20"/>
+        </w:rPr>
+        <w:t>" Axis?"</w:t>
+      </w:r>
+      <w:r>
+        <w:rPr>
+          <w:rFonts w:ascii="Arial" w:hAnsi="Arial" w:cs="Arial"/>
+          <w:color w:val="000000"/>
+          <w:sz w:val="20"/>
+          <w:szCs w:val="20"/>
+        </w:rPr>
+        <w:t>)</w:t>
+      </w:r>
+    </w:p>
+    <w:p>
+      <w:pPr>
+        <w:tabs>
+          <w:tab w:val="left" w:pos="135"/>
+          <w:tab w:val="left" w:pos="270"/>
+          <w:tab w:val="left" w:pos="390"/>
+          <w:tab w:val="left" w:pos="525"/>
+          <w:tab w:val="left" w:pos="660"/>
+          <w:tab w:val="left" w:pos="795"/>
+          <w:tab w:val="left" w:pos="915"/>
+          <w:tab w:val="left" w:pos="1050"/>
+          <w:tab w:val="left" w:pos="1185"/>
+          <w:tab w:val="left" w:pos="1320"/>
+          <w:tab w:val="left" w:pos="1440"/>
+          <w:tab w:val="left" w:pos="1575"/>
+          <w:tab w:val="left" w:pos="1710"/>
+          <w:tab w:val="left" w:pos="1845"/>
+          <w:tab w:val="left" w:pos="1965"/>
+          <w:tab w:val="left" w:pos="2100"/>
+          <w:tab w:val="left" w:pos="2235"/>
+          <w:tab w:val="left" w:pos="2370"/>
+          <w:tab w:val="left" w:pos="2490"/>
+          <w:tab w:val="left" w:pos="2625"/>
+          <w:tab w:val="left" w:pos="2760"/>
+          <w:tab w:val="left" w:pos="2895"/>
+          <w:tab w:val="left" w:pos="3015"/>
+          <w:tab w:val="left" w:pos="3150"/>
+          <w:tab w:val="left" w:pos="3285"/>
+          <w:tab w:val="left" w:pos="3420"/>
+          <w:tab w:val="left" w:pos="3540"/>
+          <w:tab w:val="left" w:pos="3675"/>
+          <w:tab w:val="left" w:pos="3810"/>
+          <w:tab w:val="left" w:pos="3945"/>
+          <w:tab w:val="left" w:pos="4065"/>
+          <w:tab w:val="left" w:pos="4200"/>
+        </w:tabs>
+        <w:autoSpaceDE w:val="0"/>
+        <w:autoSpaceDN w:val="0"/>
+        <w:adjustRightInd w:val="0"/>
+        <w:spacing w:after="0" w:line="240" w:lineRule="auto"/>
+        <w:rPr>
+          <w:rFonts w:ascii="Arial" w:hAnsi="Arial" w:cs="Arial"/>
+          <w:color w:val="000000"/>
+          <w:sz w:val="20"/>
+          <w:szCs w:val="20"/>
+        </w:rPr>
+      </w:pPr>
+    </w:p>
+    <w:p>
+      <w:pPr>
+        <w:tabs>
+          <w:tab w:val="left" w:pos="135"/>
+          <w:tab w:val="left" w:pos="270"/>
+          <w:tab w:val="left" w:pos="390"/>
+          <w:tab w:val="left" w:pos="525"/>
+          <w:tab w:val="left" w:pos="660"/>
+          <w:tab w:val="left" w:pos="795"/>
+          <w:tab w:val="left" w:pos="915"/>
+          <w:tab w:val="left" w:pos="1050"/>
+          <w:tab w:val="left" w:pos="1185"/>
+          <w:tab w:val="left" w:pos="1320"/>
+          <w:tab w:val="left" w:pos="1440"/>
+          <w:tab w:val="left" w:pos="1575"/>
+          <w:tab w:val="left" w:pos="1710"/>
+          <w:tab w:val="left" w:pos="1845"/>
+          <w:tab w:val="left" w:pos="1965"/>
+          <w:tab w:val="left" w:pos="2100"/>
+          <w:tab w:val="left" w:pos="2235"/>
+          <w:tab w:val="left" w:pos="2370"/>
+          <w:tab w:val="left" w:pos="2490"/>
+          <w:tab w:val="left" w:pos="2625"/>
+          <w:tab w:val="left" w:pos="2760"/>
+          <w:tab w:val="left" w:pos="2895"/>
+          <w:tab w:val="left" w:pos="3015"/>
+          <w:tab w:val="left" w:pos="3150"/>
+          <w:tab w:val="left" w:pos="3285"/>
+          <w:tab w:val="left" w:pos="3420"/>
+          <w:tab w:val="left" w:pos="3540"/>
+          <w:tab w:val="left" w:pos="3675"/>
+          <w:tab w:val="left" w:pos="3810"/>
+          <w:tab w:val="left" w:pos="3945"/>
+          <w:tab w:val="left" w:pos="4065"/>
+          <w:tab w:val="left" w:pos="4200"/>
+        </w:tabs>
+        <w:autoSpaceDE w:val="0"/>
+        <w:autoSpaceDN w:val="0"/>
+        <w:adjustRightInd w:val="0"/>
+        <w:spacing w:after="0" w:line="240" w:lineRule="auto"/>
+        <w:rPr>
+          <w:rFonts w:ascii="Arial" w:hAnsi="Arial" w:cs="Arial"/>
+          <w:color w:val="2364EB"/>
+          <w:sz w:val="20"/>
+          <w:szCs w:val="20"/>
+        </w:rPr>
+      </w:pPr>
+      <w:r>
+        <w:rPr>
+          <w:rFonts w:ascii="Arial" w:hAnsi="Arial" w:cs="Arial"/>
+          <w:color w:val="2364EB"/>
+          <w:sz w:val="20"/>
+          <w:szCs w:val="20"/>
+        </w:rPr>
+        <w:t>If</w:t>
+      </w:r>
+      <w:r>
+        <w:rPr>
+          <w:rFonts w:ascii="Arial" w:hAnsi="Arial" w:cs="Arial"/>
+          <w:color w:val="000000"/>
+          <w:sz w:val="20"/>
+          <w:szCs w:val="20"/>
+        </w:rPr>
+        <w:t xml:space="preserve"> COM_Move = 0 </w:t>
+      </w:r>
+      <w:r>
+        <w:rPr>
+          <w:rFonts w:ascii="Arial" w:hAnsi="Arial" w:cs="Arial"/>
+          <w:color w:val="2364EB"/>
+          <w:sz w:val="20"/>
+          <w:szCs w:val="20"/>
+        </w:rPr>
+        <w:t>Then</w:t>
+      </w:r>
+    </w:p>
+    <w:p>
+      <w:pPr>
+        <w:tabs>
+          <w:tab w:val="left" w:pos="135"/>
+          <w:tab w:val="left" w:pos="270"/>
+          <w:tab w:val="left" w:pos="390"/>
+          <w:tab w:val="left" w:pos="525"/>
+          <w:tab w:val="left" w:pos="660"/>
+          <w:tab w:val="left" w:pos="795"/>
+          <w:tab w:val="left" w:pos="915"/>
+          <w:tab w:val="left" w:pos="1050"/>
+          <w:tab w:val="left" w:pos="1185"/>
+          <w:tab w:val="left" w:pos="1320"/>
+          <w:tab w:val="left" w:pos="1440"/>
+          <w:tab w:val="left" w:pos="1575"/>
+          <w:tab w:val="left" w:pos="1710"/>
+          <w:tab w:val="left" w:pos="1845"/>
+          <w:tab w:val="left" w:pos="1965"/>
+          <w:tab w:val="left" w:pos="2100"/>
+          <w:tab w:val="left" w:pos="2235"/>
+          <w:tab w:val="left" w:pos="2370"/>
+          <w:tab w:val="left" w:pos="2490"/>
+          <w:tab w:val="left" w:pos="2625"/>
+          <w:tab w:val="left" w:pos="2760"/>
+          <w:tab w:val="left" w:pos="2895"/>
+          <w:tab w:val="left" w:pos="3015"/>
+          <w:tab w:val="left" w:pos="3150"/>
+          <w:tab w:val="left" w:pos="3285"/>
+          <w:tab w:val="left" w:pos="3420"/>
+          <w:tab w:val="left" w:pos="3540"/>
+          <w:tab w:val="left" w:pos="3675"/>
+          <w:tab w:val="left" w:pos="3810"/>
+          <w:tab w:val="left" w:pos="3945"/>
+          <w:tab w:val="left" w:pos="4065"/>
+          <w:tab w:val="left" w:pos="4200"/>
+        </w:tabs>
+        <w:autoSpaceDE w:val="0"/>
+        <w:autoSpaceDN w:val="0"/>
+        <w:adjustRightInd w:val="0"/>
+        <w:spacing w:after="0" w:line="240" w:lineRule="auto"/>
+        <w:rPr>
+          <w:rFonts w:ascii="Arial" w:hAnsi="Arial" w:cs="Arial"/>
+          <w:color w:val="000000"/>
+          <w:sz w:val="20"/>
+          <w:szCs w:val="20"/>
+        </w:rPr>
+      </w:pPr>
+      <w:r>
+        <w:rPr>
+          <w:rFonts w:ascii="Arial" w:hAnsi="Arial" w:cs="Arial"/>
+          <w:color w:val="000000"/>
+          <w:sz w:val="20"/>
+          <w:szCs w:val="20"/>
+        </w:rPr>
+        <w:t xml:space="preserve">  </w:t>
+      </w:r>
+      <w:r>
+        <w:rPr>
+          <w:rFonts w:ascii="Arial" w:hAnsi="Arial" w:cs="Arial"/>
+          <w:color w:val="2364EB"/>
+          <w:sz w:val="20"/>
+          <w:szCs w:val="20"/>
+        </w:rPr>
+        <w:t>MsgBox</w:t>
+      </w:r>
+      <w:r>
+        <w:rPr>
+          <w:rFonts w:ascii="Arial" w:hAnsi="Arial" w:cs="Arial"/>
+          <w:color w:val="000000"/>
+          <w:sz w:val="20"/>
+          <w:szCs w:val="20"/>
+        </w:rPr>
+        <w:t xml:space="preserve"> </w:t>
+      </w:r>
+      <w:r>
+        <w:rPr>
+          <w:rFonts w:ascii="Arial" w:hAnsi="Arial" w:cs="Arial"/>
+          <w:color w:val="F00A0A"/>
+          <w:sz w:val="20"/>
+          <w:szCs w:val="20"/>
+        </w:rPr>
+        <w:t>"Can't have a Move of Zero, Axis Calc aborted."</w:t>
+      </w:r>
+    </w:p>
+    <w:p>
+      <w:pPr>
+        <w:tabs>
+          <w:tab w:val="left" w:pos="135"/>
+          <w:tab w:val="left" w:pos="270"/>
+          <w:tab w:val="left" w:pos="390"/>
+          <w:tab w:val="left" w:pos="525"/>
+          <w:tab w:val="left" w:pos="660"/>
+          <w:tab w:val="left" w:pos="795"/>
+          <w:tab w:val="left" w:pos="915"/>
+          <w:tab w:val="left" w:pos="1050"/>
+          <w:tab w:val="left" w:pos="1185"/>
+          <w:tab w:val="left" w:pos="1320"/>
+          <w:tab w:val="left" w:pos="1440"/>
+          <w:tab w:val="left" w:pos="1575"/>
+          <w:tab w:val="left" w:pos="1710"/>
+          <w:tab w:val="left" w:pos="1845"/>
+          <w:tab w:val="left" w:pos="1965"/>
+          <w:tab w:val="left" w:pos="2100"/>
+          <w:tab w:val="left" w:pos="2235"/>
+          <w:tab w:val="left" w:pos="2370"/>
+          <w:tab w:val="left" w:pos="2490"/>
+          <w:tab w:val="left" w:pos="2625"/>
+          <w:tab w:val="left" w:pos="2760"/>
+          <w:tab w:val="left" w:pos="2895"/>
+          <w:tab w:val="left" w:pos="3015"/>
+          <w:tab w:val="left" w:pos="3150"/>
+          <w:tab w:val="left" w:pos="3285"/>
+          <w:tab w:val="left" w:pos="3420"/>
+          <w:tab w:val="left" w:pos="3540"/>
+          <w:tab w:val="left" w:pos="3675"/>
+          <w:tab w:val="left" w:pos="3810"/>
+          <w:tab w:val="left" w:pos="3945"/>
+          <w:tab w:val="left" w:pos="4065"/>
+          <w:tab w:val="left" w:pos="4200"/>
+        </w:tabs>
+        <w:autoSpaceDE w:val="0"/>
+        <w:autoSpaceDN w:val="0"/>
+        <w:adjustRightInd w:val="0"/>
+        <w:spacing w:after="0" w:line="240" w:lineRule="auto"/>
+        <w:rPr>
+          <w:rFonts w:ascii="Arial" w:hAnsi="Arial" w:cs="Arial"/>
+          <w:color w:val="2364EB"/>
+          <w:sz w:val="20"/>
+          <w:szCs w:val="20"/>
+        </w:rPr>
+      </w:pPr>
+      <w:r>
+        <w:rPr>
+          <w:rFonts w:ascii="Arial" w:hAnsi="Arial" w:cs="Arial"/>
+          <w:color w:val="000000"/>
+          <w:sz w:val="20"/>
+          <w:szCs w:val="20"/>
+        </w:rPr>
+        <w:t xml:space="preserve">  </w:t>
+      </w:r>
+      <w:r>
+        <w:rPr>
+          <w:rFonts w:ascii="Arial" w:hAnsi="Arial" w:cs="Arial"/>
+          <w:color w:val="2364EB"/>
+          <w:sz w:val="20"/>
+          <w:szCs w:val="20"/>
+        </w:rPr>
+        <w:t>Exit</w:t>
+      </w:r>
+      <w:r>
+        <w:rPr>
+          <w:rFonts w:ascii="Arial" w:hAnsi="Arial" w:cs="Arial"/>
+          <w:color w:val="000000"/>
+          <w:sz w:val="20"/>
+          <w:szCs w:val="20"/>
+        </w:rPr>
+        <w:t xml:space="preserve"> </w:t>
+      </w:r>
+      <w:r>
+        <w:rPr>
+          <w:rFonts w:ascii="Arial" w:hAnsi="Arial" w:cs="Arial"/>
+          <w:color w:val="2364EB"/>
+          <w:sz w:val="20"/>
+          <w:szCs w:val="20"/>
+        </w:rPr>
+        <w:t>Sub</w:t>
+      </w:r>
+    </w:p>
+    <w:p>
+      <w:pPr>
+        <w:tabs>
+          <w:tab w:val="left" w:pos="135"/>
+          <w:tab w:val="left" w:pos="270"/>
+          <w:tab w:val="left" w:pos="390"/>
+          <w:tab w:val="left" w:pos="525"/>
+          <w:tab w:val="left" w:pos="660"/>
+          <w:tab w:val="left" w:pos="795"/>
+          <w:tab w:val="left" w:pos="915"/>
+          <w:tab w:val="left" w:pos="1050"/>
+          <w:tab w:val="left" w:pos="1185"/>
+          <w:tab w:val="left" w:pos="1320"/>
+          <w:tab w:val="left" w:pos="1440"/>
+          <w:tab w:val="left" w:pos="1575"/>
+          <w:tab w:val="left" w:pos="1710"/>
+          <w:tab w:val="left" w:pos="1845"/>
+          <w:tab w:val="left" w:pos="1965"/>
+          <w:tab w:val="left" w:pos="2100"/>
+          <w:tab w:val="left" w:pos="2235"/>
+          <w:tab w:val="left" w:pos="2370"/>
+          <w:tab w:val="left" w:pos="2490"/>
+          <w:tab w:val="left" w:pos="2625"/>
+          <w:tab w:val="left" w:pos="2760"/>
+          <w:tab w:val="left" w:pos="2895"/>
+          <w:tab w:val="left" w:pos="3015"/>
+          <w:tab w:val="left" w:pos="3150"/>
+          <w:tab w:val="left" w:pos="3285"/>
+          <w:tab w:val="left" w:pos="3420"/>
+          <w:tab w:val="left" w:pos="3540"/>
+          <w:tab w:val="left" w:pos="3675"/>
+          <w:tab w:val="left" w:pos="3810"/>
+          <w:tab w:val="left" w:pos="3945"/>
+          <w:tab w:val="left" w:pos="4065"/>
+          <w:tab w:val="left" w:pos="4200"/>
+        </w:tabs>
+        <w:autoSpaceDE w:val="0"/>
+        <w:autoSpaceDN w:val="0"/>
+        <w:adjustRightInd w:val="0"/>
+        <w:spacing w:after="0" w:line="240" w:lineRule="auto"/>
+        <w:rPr>
+          <w:rFonts w:ascii="Arial" w:hAnsi="Arial" w:cs="Arial"/>
+          <w:color w:val="2364EB"/>
+          <w:sz w:val="20"/>
+          <w:szCs w:val="20"/>
+        </w:rPr>
+      </w:pPr>
+      <w:r>
+        <w:rPr>
+          <w:rFonts w:ascii="Arial" w:hAnsi="Arial" w:cs="Arial"/>
+          <w:color w:val="2364EB"/>
+          <w:sz w:val="20"/>
+          <w:szCs w:val="20"/>
+        </w:rPr>
+        <w:t>End</w:t>
+      </w:r>
+      <w:r>
+        <w:rPr>
+          <w:rFonts w:ascii="Arial" w:hAnsi="Arial" w:cs="Arial"/>
+          <w:color w:val="000000"/>
+          <w:sz w:val="20"/>
+          <w:szCs w:val="20"/>
+        </w:rPr>
+        <w:t xml:space="preserve"> </w:t>
+      </w:r>
+      <w:r>
+        <w:rPr>
+          <w:rFonts w:ascii="Arial" w:hAnsi="Arial" w:cs="Arial"/>
+          <w:color w:val="2364EB"/>
+          <w:sz w:val="20"/>
+          <w:szCs w:val="20"/>
+        </w:rPr>
+        <w:t>If</w:t>
+      </w:r>
+    </w:p>
+    <w:p>
+      <w:pPr>
+        <w:tabs>
+          <w:tab w:val="left" w:pos="135"/>
+          <w:tab w:val="left" w:pos="270"/>
+          <w:tab w:val="left" w:pos="390"/>
+          <w:tab w:val="left" w:pos="525"/>
+          <w:tab w:val="left" w:pos="660"/>
+          <w:tab w:val="left" w:pos="795"/>
+          <w:tab w:val="left" w:pos="915"/>
+          <w:tab w:val="left" w:pos="1050"/>
+          <w:tab w:val="left" w:pos="1185"/>
+          <w:tab w:val="left" w:pos="1320"/>
+          <w:tab w:val="left" w:pos="1440"/>
+          <w:tab w:val="left" w:pos="1575"/>
+          <w:tab w:val="left" w:pos="1710"/>
+          <w:tab w:val="left" w:pos="1845"/>
+          <w:tab w:val="left" w:pos="1965"/>
+          <w:tab w:val="left" w:pos="2100"/>
+          <w:tab w:val="left" w:pos="2235"/>
+          <w:tab w:val="left" w:pos="2370"/>
+          <w:tab w:val="left" w:pos="2490"/>
+          <w:tab w:val="left" w:pos="2625"/>
+          <w:tab w:val="left" w:pos="2760"/>
+          <w:tab w:val="left" w:pos="2895"/>
+          <w:tab w:val="left" w:pos="3015"/>
+          <w:tab w:val="left" w:pos="3150"/>
+          <w:tab w:val="left" w:pos="3285"/>
+          <w:tab w:val="left" w:pos="3420"/>
+          <w:tab w:val="left" w:pos="3540"/>
+          <w:tab w:val="left" w:pos="3675"/>
+          <w:tab w:val="left" w:pos="3810"/>
+          <w:tab w:val="left" w:pos="3945"/>
+          <w:tab w:val="left" w:pos="4065"/>
+          <w:tab w:val="left" w:pos="4200"/>
+        </w:tabs>
+        <w:autoSpaceDE w:val="0"/>
+        <w:autoSpaceDN w:val="0"/>
+        <w:adjustRightInd w:val="0"/>
+        <w:spacing w:after="0" w:line="240" w:lineRule="auto"/>
+        <w:rPr>
+          <w:rFonts w:ascii="Arial" w:hAnsi="Arial" w:cs="Arial"/>
+          <w:color w:val="000000"/>
+          <w:sz w:val="20"/>
+          <w:szCs w:val="20"/>
+        </w:rPr>
+      </w:pPr>
+      <w:r>
+        <w:rPr>
+          <w:rFonts w:ascii="Arial" w:hAnsi="Arial" w:cs="Arial"/>
+          <w:color w:val="2364EB"/>
+          <w:sz w:val="20"/>
+          <w:szCs w:val="20"/>
+        </w:rPr>
+        <w:t>Code</w:t>
+      </w:r>
+      <w:r>
+        <w:rPr>
+          <w:rFonts w:ascii="Arial" w:hAnsi="Arial" w:cs="Arial"/>
+          <w:color w:val="000000"/>
+          <w:sz w:val="20"/>
+          <w:szCs w:val="20"/>
+        </w:rPr>
+        <w:t xml:space="preserve"> </w:t>
+      </w:r>
+      <w:r>
+        <w:rPr>
+          <w:rFonts w:ascii="Arial" w:hAnsi="Arial" w:cs="Arial"/>
+          <w:color w:val="F00A0A"/>
+          <w:sz w:val="20"/>
+          <w:szCs w:val="20"/>
+        </w:rPr>
+        <w:t>"G0 G91 "</w:t>
+      </w:r>
+      <w:r>
+        <w:rPr>
+          <w:rFonts w:ascii="Arial" w:hAnsi="Arial" w:cs="Arial"/>
+          <w:color w:val="000000"/>
+          <w:sz w:val="20"/>
+          <w:szCs w:val="20"/>
+        </w:rPr>
+        <w:t xml:space="preserve"> &amp; Axis_Letter &amp; Com_Move</w:t>
+      </w:r>
+    </w:p>
+    <w:p>
+      <w:pPr>
+        <w:tabs>
+          <w:tab w:val="left" w:pos="135"/>
+          <w:tab w:val="left" w:pos="270"/>
+          <w:tab w:val="left" w:pos="390"/>
+          <w:tab w:val="left" w:pos="525"/>
+          <w:tab w:val="left" w:pos="660"/>
+          <w:tab w:val="left" w:pos="795"/>
+          <w:tab w:val="left" w:pos="915"/>
+          <w:tab w:val="left" w:pos="1050"/>
+          <w:tab w:val="left" w:pos="1185"/>
+          <w:tab w:val="left" w:pos="1320"/>
+          <w:tab w:val="left" w:pos="1440"/>
+          <w:tab w:val="left" w:pos="1575"/>
+          <w:tab w:val="left" w:pos="1710"/>
+          <w:tab w:val="left" w:pos="1845"/>
+          <w:tab w:val="left" w:pos="1965"/>
+          <w:tab w:val="left" w:pos="2100"/>
+          <w:tab w:val="left" w:pos="2235"/>
+          <w:tab w:val="left" w:pos="2370"/>
+          <w:tab w:val="left" w:pos="2490"/>
+          <w:tab w:val="left" w:pos="2625"/>
+          <w:tab w:val="left" w:pos="2760"/>
+          <w:tab w:val="left" w:pos="2895"/>
+          <w:tab w:val="left" w:pos="3015"/>
+          <w:tab w:val="left" w:pos="3150"/>
+          <w:tab w:val="left" w:pos="3285"/>
+          <w:tab w:val="left" w:pos="3420"/>
+          <w:tab w:val="left" w:pos="3540"/>
+          <w:tab w:val="left" w:pos="3675"/>
+          <w:tab w:val="left" w:pos="3810"/>
+          <w:tab w:val="left" w:pos="3945"/>
+          <w:tab w:val="left" w:pos="4065"/>
+          <w:tab w:val="left" w:pos="4200"/>
+        </w:tabs>
+        <w:autoSpaceDE w:val="0"/>
+        <w:autoSpaceDN w:val="0"/>
+        <w:adjustRightInd w:val="0"/>
+        <w:spacing w:after="0" w:line="240" w:lineRule="auto"/>
+        <w:rPr>
+          <w:rFonts w:ascii="Arial" w:hAnsi="Arial" w:cs="Arial"/>
+          <w:color w:val="000000"/>
+          <w:sz w:val="20"/>
+          <w:szCs w:val="20"/>
+        </w:rPr>
+      </w:pPr>
+      <w:r>
+        <w:rPr>
+          <w:rFonts w:ascii="Arial" w:hAnsi="Arial" w:cs="Arial"/>
+          <w:color w:val="000000"/>
+          <w:sz w:val="20"/>
+          <w:szCs w:val="20"/>
+        </w:rPr>
+        <w:t xml:space="preserve"> </w:t>
+      </w:r>
+      <w:r>
+        <w:rPr>
+          <w:rFonts w:ascii="Arial" w:hAnsi="Arial" w:cs="Arial"/>
+          <w:color w:val="2364EB"/>
+          <w:sz w:val="20"/>
+          <w:szCs w:val="20"/>
+        </w:rPr>
+        <w:t>While</w:t>
+      </w:r>
+      <w:r>
+        <w:rPr>
+          <w:rFonts w:ascii="Arial" w:hAnsi="Arial" w:cs="Arial"/>
+          <w:color w:val="000000"/>
+          <w:sz w:val="20"/>
+          <w:szCs w:val="20"/>
+        </w:rPr>
+        <w:t xml:space="preserve"> </w:t>
+      </w:r>
+      <w:r>
+        <w:rPr>
+          <w:rFonts w:ascii="Arial" w:hAnsi="Arial" w:cs="Arial"/>
+          <w:color w:val="2364EB"/>
+          <w:sz w:val="20"/>
+          <w:szCs w:val="20"/>
+        </w:rPr>
+        <w:t>Ismoving</w:t>
+      </w:r>
+      <w:r>
+        <w:rPr>
+          <w:rFonts w:ascii="Arial" w:hAnsi="Arial" w:cs="Arial"/>
+          <w:color w:val="000000"/>
+          <w:sz w:val="20"/>
+          <w:szCs w:val="20"/>
+        </w:rPr>
+        <w:t>()</w:t>
+      </w:r>
+    </w:p>
+    <w:p>
+      <w:pPr>
+        <w:tabs>
+          <w:tab w:val="left" w:pos="135"/>
+          <w:tab w:val="left" w:pos="270"/>
+          <w:tab w:val="left" w:pos="390"/>
+          <w:tab w:val="left" w:pos="525"/>
+          <w:tab w:val="left" w:pos="660"/>
+          <w:tab w:val="left" w:pos="795"/>
+          <w:tab w:val="left" w:pos="915"/>
+          <w:tab w:val="left" w:pos="1050"/>
+          <w:tab w:val="left" w:pos="1185"/>
+          <w:tab w:val="left" w:pos="1320"/>
+          <w:tab w:val="left" w:pos="1440"/>
+          <w:tab w:val="left" w:pos="1575"/>
+          <w:tab w:val="left" w:pos="1710"/>
+          <w:tab w:val="left" w:pos="1845"/>
+          <w:tab w:val="left" w:pos="1965"/>
+          <w:tab w:val="left" w:pos="2100"/>
+          <w:tab w:val="left" w:pos="2235"/>
+          <w:tab w:val="left" w:pos="2370"/>
+          <w:tab w:val="left" w:pos="2490"/>
+          <w:tab w:val="left" w:pos="2625"/>
+          <w:tab w:val="left" w:pos="2760"/>
+          <w:tab w:val="left" w:pos="2895"/>
+          <w:tab w:val="left" w:pos="3015"/>
+          <w:tab w:val="left" w:pos="3150"/>
+          <w:tab w:val="left" w:pos="3285"/>
+          <w:tab w:val="left" w:pos="3420"/>
+          <w:tab w:val="left" w:pos="3540"/>
+          <w:tab w:val="left" w:pos="3675"/>
+          <w:tab w:val="left" w:pos="3810"/>
+          <w:tab w:val="left" w:pos="3945"/>
+          <w:tab w:val="left" w:pos="4065"/>
+          <w:tab w:val="left" w:pos="4200"/>
+        </w:tabs>
+        <w:autoSpaceDE w:val="0"/>
+        <w:autoSpaceDN w:val="0"/>
+        <w:adjustRightInd w:val="0"/>
+        <w:spacing w:after="0" w:line="240" w:lineRule="auto"/>
+        <w:rPr>
+          <w:rFonts w:ascii="Arial" w:hAnsi="Arial" w:cs="Arial"/>
+          <w:color w:val="2364EB"/>
+          <w:sz w:val="20"/>
+          <w:szCs w:val="20"/>
+        </w:rPr>
+      </w:pPr>
+      <w:r>
+        <w:rPr>
+          <w:rFonts w:ascii="Arial" w:hAnsi="Arial" w:cs="Arial"/>
+          <w:color w:val="000000"/>
+          <w:sz w:val="20"/>
+          <w:szCs w:val="20"/>
+        </w:rPr>
+        <w:t xml:space="preserve"> </w:t>
+      </w:r>
+      <w:r>
+        <w:rPr>
+          <w:rFonts w:ascii="Arial" w:hAnsi="Arial" w:cs="Arial"/>
+          <w:color w:val="2364EB"/>
+          <w:sz w:val="20"/>
+          <w:szCs w:val="20"/>
+        </w:rPr>
+        <w:t>Wend</w:t>
+      </w:r>
+    </w:p>
+    <w:p>
+      <w:pPr>
+        <w:tabs>
+          <w:tab w:val="left" w:pos="135"/>
+          <w:tab w:val="left" w:pos="270"/>
+          <w:tab w:val="left" w:pos="390"/>
+          <w:tab w:val="left" w:pos="525"/>
+          <w:tab w:val="left" w:pos="660"/>
+          <w:tab w:val="left" w:pos="795"/>
+          <w:tab w:val="left" w:pos="915"/>
+          <w:tab w:val="left" w:pos="1050"/>
+          <w:tab w:val="left" w:pos="1185"/>
+          <w:tab w:val="left" w:pos="1320"/>
+          <w:tab w:val="left" w:pos="1440"/>
+          <w:tab w:val="left" w:pos="1575"/>
+          <w:tab w:val="left" w:pos="1710"/>
+          <w:tab w:val="left" w:pos="1845"/>
+          <w:tab w:val="left" w:pos="1965"/>
+          <w:tab w:val="left" w:pos="2100"/>
+          <w:tab w:val="left" w:pos="2235"/>
+          <w:tab w:val="left" w:pos="2370"/>
+          <w:tab w:val="left" w:pos="2490"/>
+          <w:tab w:val="left" w:pos="2625"/>
+          <w:tab w:val="left" w:pos="2760"/>
+          <w:tab w:val="left" w:pos="2895"/>
+          <w:tab w:val="left" w:pos="3015"/>
+          <w:tab w:val="left" w:pos="3150"/>
+          <w:tab w:val="left" w:pos="3285"/>
+          <w:tab w:val="left" w:pos="3420"/>
+          <w:tab w:val="left" w:pos="3540"/>
+          <w:tab w:val="left" w:pos="3675"/>
+          <w:tab w:val="left" w:pos="3810"/>
+          <w:tab w:val="left" w:pos="3945"/>
+          <w:tab w:val="left" w:pos="4065"/>
+          <w:tab w:val="left" w:pos="4200"/>
+        </w:tabs>
+        <w:autoSpaceDE w:val="0"/>
+        <w:autoSpaceDN w:val="0"/>
+        <w:adjustRightInd w:val="0"/>
+        <w:spacing w:after="0" w:line="240" w:lineRule="auto"/>
+        <w:rPr>
+          <w:rFonts w:ascii="Arial" w:hAnsi="Arial" w:cs="Arial"/>
+          <w:color w:val="000000"/>
+          <w:sz w:val="20"/>
+          <w:szCs w:val="20"/>
+        </w:rPr>
+      </w:pPr>
+      <w:r>
+        <w:rPr>
+          <w:rFonts w:ascii="Arial" w:hAnsi="Arial" w:cs="Arial"/>
+          <w:color w:val="2364EB"/>
+          <w:sz w:val="20"/>
+          <w:szCs w:val="20"/>
+        </w:rPr>
+        <w:t>Code</w:t>
+      </w:r>
+      <w:r>
+        <w:rPr>
+          <w:rFonts w:ascii="Arial" w:hAnsi="Arial" w:cs="Arial"/>
+          <w:color w:val="000000"/>
+          <w:sz w:val="20"/>
+          <w:szCs w:val="20"/>
+        </w:rPr>
+        <w:t>(</w:t>
+      </w:r>
+      <w:r>
+        <w:rPr>
+          <w:rFonts w:ascii="Arial" w:hAnsi="Arial" w:cs="Arial"/>
+          <w:color w:val="F00A0A"/>
+          <w:sz w:val="20"/>
+          <w:szCs w:val="20"/>
+        </w:rPr>
+        <w:t>"G90"</w:t>
+      </w:r>
+      <w:r>
+        <w:rPr>
+          <w:rFonts w:ascii="Arial" w:hAnsi="Arial" w:cs="Arial"/>
+          <w:color w:val="000000"/>
+          <w:sz w:val="20"/>
+          <w:szCs w:val="20"/>
+        </w:rPr>
+        <w:t>)</w:t>
+      </w:r>
+    </w:p>
+    <w:p>
+      <w:pPr>
+        <w:tabs>
+          <w:tab w:val="left" w:pos="135"/>
+          <w:tab w:val="left" w:pos="270"/>
+          <w:tab w:val="left" w:pos="390"/>
+          <w:tab w:val="left" w:pos="525"/>
+          <w:tab w:val="left" w:pos="660"/>
+          <w:tab w:val="left" w:pos="795"/>
+          <w:tab w:val="left" w:pos="915"/>
+          <w:tab w:val="left" w:pos="1050"/>
+          <w:tab w:val="left" w:pos="1185"/>
+          <w:tab w:val="left" w:pos="1320"/>
+          <w:tab w:val="left" w:pos="1440"/>
+          <w:tab w:val="left" w:pos="1575"/>
+          <w:tab w:val="left" w:pos="1710"/>
+          <w:tab w:val="left" w:pos="1845"/>
+          <w:tab w:val="left" w:pos="1965"/>
+          <w:tab w:val="left" w:pos="2100"/>
+          <w:tab w:val="left" w:pos="2235"/>
+          <w:tab w:val="left" w:pos="2370"/>
+          <w:tab w:val="left" w:pos="2490"/>
+          <w:tab w:val="left" w:pos="2625"/>
+          <w:tab w:val="left" w:pos="2760"/>
+          <w:tab w:val="left" w:pos="2895"/>
+          <w:tab w:val="left" w:pos="3015"/>
+          <w:tab w:val="left" w:pos="3150"/>
+          <w:tab w:val="left" w:pos="3285"/>
+          <w:tab w:val="left" w:pos="3420"/>
+          <w:tab w:val="left" w:pos="3540"/>
+          <w:tab w:val="left" w:pos="3675"/>
+          <w:tab w:val="left" w:pos="3810"/>
+          <w:tab w:val="left" w:pos="3945"/>
+          <w:tab w:val="left" w:pos="4065"/>
+          <w:tab w:val="left" w:pos="4200"/>
+        </w:tabs>
+        <w:autoSpaceDE w:val="0"/>
+        <w:autoSpaceDN w:val="0"/>
+        <w:adjustRightInd w:val="0"/>
+        <w:spacing w:after="0" w:line="240" w:lineRule="auto"/>
+        <w:rPr>
+          <w:rFonts w:ascii="Arial" w:hAnsi="Arial" w:cs="Arial"/>
+          <w:color w:val="000000"/>
+          <w:sz w:val="20"/>
+          <w:szCs w:val="20"/>
+        </w:rPr>
+      </w:pPr>
+      <w:r>
+        <w:rPr>
+          <w:rFonts w:ascii="Arial" w:hAnsi="Arial" w:cs="Arial"/>
+          <w:color w:val="2364EB"/>
+          <w:sz w:val="20"/>
+          <w:szCs w:val="20"/>
+        </w:rPr>
+        <w:t>Code</w:t>
+      </w:r>
+      <w:r>
+        <w:rPr>
+          <w:rFonts w:ascii="Arial" w:hAnsi="Arial" w:cs="Arial"/>
+          <w:color w:val="000000"/>
+          <w:sz w:val="20"/>
+          <w:szCs w:val="20"/>
+        </w:rPr>
+        <w:t xml:space="preserve"> </w:t>
+      </w:r>
+      <w:r>
+        <w:rPr>
+          <w:rFonts w:ascii="Arial" w:hAnsi="Arial" w:cs="Arial"/>
+          <w:color w:val="F00A0A"/>
+          <w:sz w:val="20"/>
+          <w:szCs w:val="20"/>
+        </w:rPr>
+        <w:t>"G4 P0.5"</w:t>
+      </w:r>
+    </w:p>
+    <w:p>
+      <w:pPr>
+        <w:tabs>
+          <w:tab w:val="left" w:pos="135"/>
+          <w:tab w:val="left" w:pos="270"/>
+          <w:tab w:val="left" w:pos="390"/>
+          <w:tab w:val="left" w:pos="525"/>
+          <w:tab w:val="left" w:pos="660"/>
+          <w:tab w:val="left" w:pos="795"/>
+          <w:tab w:val="left" w:pos="915"/>
+          <w:tab w:val="left" w:pos="1050"/>
+          <w:tab w:val="left" w:pos="1185"/>
+          <w:tab w:val="left" w:pos="1320"/>
+          <w:tab w:val="left" w:pos="1440"/>
+          <w:tab w:val="left" w:pos="1575"/>
+          <w:tab w:val="left" w:pos="1710"/>
+          <w:tab w:val="left" w:pos="1845"/>
+          <w:tab w:val="left" w:pos="1965"/>
+          <w:tab w:val="left" w:pos="2100"/>
+          <w:tab w:val="left" w:pos="2235"/>
+          <w:tab w:val="left" w:pos="2370"/>
+          <w:tab w:val="left" w:pos="2490"/>
+          <w:tab w:val="left" w:pos="2625"/>
+          <w:tab w:val="left" w:pos="2760"/>
+          <w:tab w:val="left" w:pos="2895"/>
+          <w:tab w:val="left" w:pos="3015"/>
+          <w:tab w:val="left" w:pos="3150"/>
+          <w:tab w:val="left" w:pos="3285"/>
+          <w:tab w:val="left" w:pos="3420"/>
+          <w:tab w:val="left" w:pos="3540"/>
+          <w:tab w:val="left" w:pos="3675"/>
+          <w:tab w:val="left" w:pos="3810"/>
+          <w:tab w:val="left" w:pos="3945"/>
+          <w:tab w:val="left" w:pos="4065"/>
+          <w:tab w:val="left" w:pos="4200"/>
+        </w:tabs>
+        <w:autoSpaceDE w:val="0"/>
+        <w:autoSpaceDN w:val="0"/>
+        <w:adjustRightInd w:val="0"/>
+        <w:spacing w:after="0" w:line="240" w:lineRule="auto"/>
+        <w:rPr>
+          <w:rFonts w:ascii="Arial" w:hAnsi="Arial" w:cs="Arial"/>
+          <w:color w:val="000000"/>
+          <w:sz w:val="20"/>
+          <w:szCs w:val="20"/>
+        </w:rPr>
+      </w:pPr>
+      <w:r>
+        <w:rPr>
+          <w:rFonts w:ascii="Arial" w:hAnsi="Arial" w:cs="Arial"/>
+          <w:color w:val="000000"/>
+          <w:sz w:val="20"/>
+          <w:szCs w:val="20"/>
+        </w:rPr>
+        <w:t xml:space="preserve">Encoderend = </w:t>
+      </w:r>
+      <w:r>
+        <w:rPr>
+          <w:rFonts w:ascii="Arial" w:hAnsi="Arial" w:cs="Arial"/>
+          <w:color w:val="2364EB"/>
+          <w:sz w:val="20"/>
+          <w:szCs w:val="20"/>
+        </w:rPr>
+        <w:t>GetUserDRO</w:t>
+      </w:r>
+      <w:r>
+        <w:rPr>
+          <w:rFonts w:ascii="Arial" w:hAnsi="Arial" w:cs="Arial"/>
+          <w:color w:val="000000"/>
+          <w:sz w:val="20"/>
+          <w:szCs w:val="20"/>
+        </w:rPr>
+        <w:t>(DROEncodervalue)</w:t>
+      </w:r>
+    </w:p>
+    <w:p>
+      <w:pPr>
+        <w:tabs>
+          <w:tab w:val="left" w:pos="135"/>
+          <w:tab w:val="left" w:pos="270"/>
+          <w:tab w:val="left" w:pos="390"/>
+          <w:tab w:val="left" w:pos="525"/>
+          <w:tab w:val="left" w:pos="660"/>
+          <w:tab w:val="left" w:pos="795"/>
+          <w:tab w:val="left" w:pos="915"/>
+          <w:tab w:val="left" w:pos="1050"/>
+          <w:tab w:val="left" w:pos="1185"/>
+          <w:tab w:val="left" w:pos="1320"/>
+          <w:tab w:val="left" w:pos="1440"/>
+          <w:tab w:val="left" w:pos="1575"/>
+          <w:tab w:val="left" w:pos="1710"/>
+          <w:tab w:val="left" w:pos="1845"/>
+          <w:tab w:val="left" w:pos="1965"/>
+          <w:tab w:val="left" w:pos="2100"/>
+          <w:tab w:val="left" w:pos="2235"/>
+          <w:tab w:val="left" w:pos="2370"/>
+          <w:tab w:val="left" w:pos="2490"/>
+          <w:tab w:val="left" w:pos="2625"/>
+          <w:tab w:val="left" w:pos="2760"/>
+          <w:tab w:val="left" w:pos="2895"/>
+          <w:tab w:val="left" w:pos="3015"/>
+          <w:tab w:val="left" w:pos="3150"/>
+          <w:tab w:val="left" w:pos="3285"/>
+          <w:tab w:val="left" w:pos="3420"/>
+          <w:tab w:val="left" w:pos="3540"/>
+          <w:tab w:val="left" w:pos="3675"/>
+          <w:tab w:val="left" w:pos="3810"/>
+          <w:tab w:val="left" w:pos="3945"/>
+          <w:tab w:val="left" w:pos="4065"/>
+          <w:tab w:val="left" w:pos="4200"/>
+        </w:tabs>
+        <w:autoSpaceDE w:val="0"/>
+        <w:autoSpaceDN w:val="0"/>
+        <w:adjustRightInd w:val="0"/>
+        <w:spacing w:after="0" w:line="240" w:lineRule="auto"/>
+        <w:rPr>
+          <w:rFonts w:ascii="Arial" w:hAnsi="Arial" w:cs="Arial"/>
+          <w:color w:val="000000"/>
+          <w:sz w:val="20"/>
+          <w:szCs w:val="20"/>
+        </w:rPr>
+      </w:pPr>
+      <w:r>
+        <w:rPr>
+          <w:rFonts w:ascii="Arial" w:hAnsi="Arial" w:cs="Arial"/>
+          <w:color w:val="000000"/>
+          <w:sz w:val="20"/>
+          <w:szCs w:val="20"/>
+        </w:rPr>
+        <w:t xml:space="preserve">Old_PPR = </w:t>
+      </w:r>
+      <w:r>
+        <w:rPr>
+          <w:rFonts w:ascii="Arial" w:hAnsi="Arial" w:cs="Arial"/>
+          <w:color w:val="2364EB"/>
+          <w:sz w:val="20"/>
+          <w:szCs w:val="20"/>
+        </w:rPr>
+        <w:t>GetParam</w:t>
+      </w:r>
+      <w:r>
+        <w:rPr>
+          <w:rFonts w:ascii="Arial" w:hAnsi="Arial" w:cs="Arial"/>
+          <w:color w:val="000000"/>
+          <w:sz w:val="20"/>
+          <w:szCs w:val="20"/>
+        </w:rPr>
+        <w:t>(Axis)</w:t>
+      </w:r>
+    </w:p>
+    <w:p>
+      <w:pPr>
+        <w:tabs>
+          <w:tab w:val="left" w:pos="135"/>
+          <w:tab w:val="left" w:pos="270"/>
+          <w:tab w:val="left" w:pos="390"/>
+          <w:tab w:val="left" w:pos="525"/>
+          <w:tab w:val="left" w:pos="660"/>
+          <w:tab w:val="left" w:pos="795"/>
+          <w:tab w:val="left" w:pos="915"/>
+          <w:tab w:val="left" w:pos="1050"/>
+          <w:tab w:val="left" w:pos="1185"/>
+          <w:tab w:val="left" w:pos="1320"/>
+          <w:tab w:val="left" w:pos="1440"/>
+          <w:tab w:val="left" w:pos="1575"/>
+          <w:tab w:val="left" w:pos="1710"/>
+          <w:tab w:val="left" w:pos="1845"/>
+          <w:tab w:val="left" w:pos="1965"/>
+          <w:tab w:val="left" w:pos="2100"/>
+          <w:tab w:val="left" w:pos="2235"/>
+          <w:tab w:val="left" w:pos="2370"/>
+          <w:tab w:val="left" w:pos="2490"/>
+          <w:tab w:val="left" w:pos="2625"/>
+          <w:tab w:val="left" w:pos="2760"/>
+          <w:tab w:val="left" w:pos="2895"/>
+          <w:tab w:val="left" w:pos="3015"/>
+          <w:tab w:val="left" w:pos="3150"/>
+          <w:tab w:val="left" w:pos="3285"/>
+          <w:tab w:val="left" w:pos="3420"/>
+          <w:tab w:val="left" w:pos="3540"/>
+          <w:tab w:val="left" w:pos="3675"/>
+          <w:tab w:val="left" w:pos="3810"/>
+          <w:tab w:val="left" w:pos="3945"/>
+          <w:tab w:val="left" w:pos="4065"/>
+          <w:tab w:val="left" w:pos="4200"/>
+        </w:tabs>
+        <w:autoSpaceDE w:val="0"/>
+        <w:autoSpaceDN w:val="0"/>
+        <w:adjustRightInd w:val="0"/>
+        <w:spacing w:after="0" w:line="240" w:lineRule="auto"/>
+        <w:rPr>
+          <w:rFonts w:ascii="Arial" w:hAnsi="Arial" w:cs="Arial"/>
+          <w:color w:val="000000"/>
+          <w:sz w:val="20"/>
+          <w:szCs w:val="20"/>
+        </w:rPr>
+      </w:pPr>
+      <w:r>
+        <w:rPr>
+          <w:rFonts w:ascii="Arial" w:hAnsi="Arial" w:cs="Arial"/>
+          <w:color w:val="000000"/>
+          <w:sz w:val="20"/>
+          <w:szCs w:val="20"/>
+        </w:rPr>
+        <w:t xml:space="preserve">EncoderMove = </w:t>
+      </w:r>
+      <w:r>
+        <w:rPr>
+          <w:rFonts w:ascii="Arial" w:hAnsi="Arial" w:cs="Arial"/>
+          <w:color w:val="2364EB"/>
+          <w:sz w:val="20"/>
+          <w:szCs w:val="20"/>
+        </w:rPr>
+        <w:t>Abs</w:t>
+      </w:r>
+      <w:r>
+        <w:rPr>
+          <w:rFonts w:ascii="Arial" w:hAnsi="Arial" w:cs="Arial"/>
+          <w:color w:val="000000"/>
+          <w:sz w:val="20"/>
+          <w:szCs w:val="20"/>
+        </w:rPr>
+        <w:t>(Encoderend - Encoderbegin)</w:t>
+      </w:r>
+    </w:p>
+    <w:p>
+      <w:pPr>
+        <w:tabs>
+          <w:tab w:val="left" w:pos="135"/>
+          <w:tab w:val="left" w:pos="270"/>
+          <w:tab w:val="left" w:pos="390"/>
+          <w:tab w:val="left" w:pos="525"/>
+          <w:tab w:val="left" w:pos="660"/>
+          <w:tab w:val="left" w:pos="795"/>
+          <w:tab w:val="left" w:pos="915"/>
+          <w:tab w:val="left" w:pos="1050"/>
+          <w:tab w:val="left" w:pos="1185"/>
+          <w:tab w:val="left" w:pos="1320"/>
+          <w:tab w:val="left" w:pos="1440"/>
+          <w:tab w:val="left" w:pos="1575"/>
+          <w:tab w:val="left" w:pos="1710"/>
+          <w:tab w:val="left" w:pos="1845"/>
+          <w:tab w:val="left" w:pos="1965"/>
+          <w:tab w:val="left" w:pos="2100"/>
+          <w:tab w:val="left" w:pos="2235"/>
+          <w:tab w:val="left" w:pos="2370"/>
+          <w:tab w:val="left" w:pos="2490"/>
+          <w:tab w:val="left" w:pos="2625"/>
+          <w:tab w:val="left" w:pos="2760"/>
+          <w:tab w:val="left" w:pos="2895"/>
+          <w:tab w:val="left" w:pos="3015"/>
+          <w:tab w:val="left" w:pos="3150"/>
+          <w:tab w:val="left" w:pos="3285"/>
+          <w:tab w:val="left" w:pos="3420"/>
+          <w:tab w:val="left" w:pos="3540"/>
+          <w:tab w:val="left" w:pos="3675"/>
+          <w:tab w:val="left" w:pos="3810"/>
+          <w:tab w:val="left" w:pos="3945"/>
+          <w:tab w:val="left" w:pos="4065"/>
+          <w:tab w:val="left" w:pos="4200"/>
+        </w:tabs>
+        <w:autoSpaceDE w:val="0"/>
+        <w:autoSpaceDN w:val="0"/>
+        <w:adjustRightInd w:val="0"/>
+        <w:spacing w:after="0" w:line="240" w:lineRule="auto"/>
+        <w:rPr>
+          <w:rFonts w:ascii="Arial" w:hAnsi="Arial" w:cs="Arial"/>
+          <w:color w:val="000000"/>
+          <w:sz w:val="20"/>
+          <w:szCs w:val="20"/>
+        </w:rPr>
+      </w:pPr>
+      <w:r>
+        <w:rPr>
+          <w:rFonts w:ascii="Arial" w:hAnsi="Arial" w:cs="Arial"/>
+          <w:color w:val="000000"/>
+          <w:sz w:val="20"/>
+          <w:szCs w:val="20"/>
+        </w:rPr>
+        <w:t xml:space="preserve">New_PPR = </w:t>
+      </w:r>
+      <w:r>
+        <w:rPr>
+          <w:rFonts w:ascii="Arial" w:hAnsi="Arial" w:cs="Arial"/>
+          <w:color w:val="2364EB"/>
+          <w:sz w:val="20"/>
+          <w:szCs w:val="20"/>
+        </w:rPr>
+        <w:t>Abs</w:t>
+      </w:r>
+      <w:r>
+        <w:rPr>
+          <w:rFonts w:ascii="Arial" w:hAnsi="Arial" w:cs="Arial"/>
+          <w:color w:val="000000"/>
+          <w:sz w:val="20"/>
+          <w:szCs w:val="20"/>
+        </w:rPr>
+        <w:t>(EncoderMove / Com_Move)</w:t>
+      </w:r>
+    </w:p>
+    <w:p>
+      <w:pPr>
+        <w:tabs>
+          <w:tab w:val="left" w:pos="135"/>
+          <w:tab w:val="left" w:pos="270"/>
+          <w:tab w:val="left" w:pos="390"/>
+          <w:tab w:val="left" w:pos="525"/>
+          <w:tab w:val="left" w:pos="660"/>
+          <w:tab w:val="left" w:pos="795"/>
+          <w:tab w:val="left" w:pos="915"/>
+          <w:tab w:val="left" w:pos="1050"/>
+          <w:tab w:val="left" w:pos="1185"/>
+          <w:tab w:val="left" w:pos="1320"/>
+          <w:tab w:val="left" w:pos="1440"/>
+          <w:tab w:val="left" w:pos="1575"/>
+          <w:tab w:val="left" w:pos="1710"/>
+          <w:tab w:val="left" w:pos="1845"/>
+          <w:tab w:val="left" w:pos="1965"/>
+          <w:tab w:val="left" w:pos="2100"/>
+          <w:tab w:val="left" w:pos="2235"/>
+          <w:tab w:val="left" w:pos="2370"/>
+          <w:tab w:val="left" w:pos="2490"/>
+          <w:tab w:val="left" w:pos="2625"/>
+          <w:tab w:val="left" w:pos="2760"/>
+          <w:tab w:val="left" w:pos="2895"/>
+          <w:tab w:val="left" w:pos="3015"/>
+          <w:tab w:val="left" w:pos="3150"/>
+          <w:tab w:val="left" w:pos="3285"/>
+          <w:tab w:val="left" w:pos="3420"/>
+          <w:tab w:val="left" w:pos="3540"/>
+          <w:tab w:val="left" w:pos="3675"/>
+          <w:tab w:val="left" w:pos="3810"/>
+          <w:tab w:val="left" w:pos="3945"/>
+          <w:tab w:val="left" w:pos="4065"/>
+          <w:tab w:val="left" w:pos="4200"/>
+        </w:tabs>
+        <w:autoSpaceDE w:val="0"/>
+        <w:autoSpaceDN w:val="0"/>
+        <w:adjustRightInd w:val="0"/>
+        <w:spacing w:after="0" w:line="240" w:lineRule="auto"/>
+        <w:rPr>
+          <w:rFonts w:ascii="Arial" w:hAnsi="Arial" w:cs="Arial"/>
+          <w:color w:val="000000"/>
+          <w:sz w:val="20"/>
+          <w:szCs w:val="20"/>
+        </w:rPr>
+      </w:pPr>
+      <w:r>
+        <w:rPr>
+          <w:rFonts w:ascii="Arial" w:hAnsi="Arial" w:cs="Arial"/>
+          <w:color w:val="000000"/>
+          <w:sz w:val="20"/>
+          <w:szCs w:val="20"/>
+        </w:rPr>
+        <w:t xml:space="preserve">Response =  </w:t>
+      </w:r>
+      <w:r>
+        <w:rPr>
+          <w:rFonts w:ascii="Arial" w:hAnsi="Arial" w:cs="Arial"/>
+          <w:color w:val="2364EB"/>
+          <w:sz w:val="20"/>
+          <w:szCs w:val="20"/>
+        </w:rPr>
+        <w:t>MsgBox</w:t>
+      </w:r>
+      <w:r>
+        <w:rPr>
+          <w:rFonts w:ascii="Arial" w:hAnsi="Arial" w:cs="Arial"/>
+          <w:color w:val="000000"/>
+          <w:sz w:val="20"/>
+          <w:szCs w:val="20"/>
+        </w:rPr>
+        <w:t xml:space="preserve"> ( Axis_Letter &amp; </w:t>
+      </w:r>
+      <w:r>
+        <w:rPr>
+          <w:rFonts w:ascii="Arial" w:hAnsi="Arial" w:cs="Arial"/>
+          <w:color w:val="F00A0A"/>
+          <w:sz w:val="20"/>
+          <w:szCs w:val="20"/>
+        </w:rPr>
+        <w:t>" Axis Will be Set to "</w:t>
+      </w:r>
+      <w:r>
+        <w:rPr>
+          <w:rFonts w:ascii="Arial" w:hAnsi="Arial" w:cs="Arial"/>
+          <w:color w:val="000000"/>
+          <w:sz w:val="20"/>
+          <w:szCs w:val="20"/>
+        </w:rPr>
+        <w:t xml:space="preserve"> &amp; New_PPR &amp; </w:t>
+      </w:r>
+      <w:r>
+        <w:rPr>
+          <w:rFonts w:ascii="Arial" w:hAnsi="Arial" w:cs="Arial"/>
+          <w:color w:val="F00A0A"/>
+          <w:sz w:val="20"/>
+          <w:szCs w:val="20"/>
+        </w:rPr>
+        <w:t>" Counts/rev. Would you like to Accept it??"</w:t>
+      </w:r>
+      <w:r>
+        <w:rPr>
+          <w:rFonts w:ascii="Arial" w:hAnsi="Arial" w:cs="Arial"/>
+          <w:color w:val="000000"/>
+          <w:sz w:val="20"/>
+          <w:szCs w:val="20"/>
+        </w:rPr>
+        <w:t xml:space="preserve">, 4 , </w:t>
+      </w:r>
+      <w:r>
+        <w:rPr>
+          <w:rFonts w:ascii="Arial" w:hAnsi="Arial" w:cs="Arial"/>
+          <w:color w:val="F00A0A"/>
+          <w:sz w:val="20"/>
+          <w:szCs w:val="20"/>
+        </w:rPr>
+        <w:t>"Set Counts/REV"</w:t>
+      </w:r>
+      <w:r>
+        <w:rPr>
+          <w:rFonts w:ascii="Arial" w:hAnsi="Arial" w:cs="Arial"/>
+          <w:color w:val="000000"/>
+          <w:sz w:val="20"/>
+          <w:szCs w:val="20"/>
+        </w:rPr>
+        <w:t xml:space="preserve">) </w:t>
+      </w:r>
+    </w:p>
+    <w:p>
+      <w:pPr>
+        <w:tabs>
+          <w:tab w:val="left" w:pos="135"/>
+          <w:tab w:val="left" w:pos="270"/>
+          <w:tab w:val="left" w:pos="390"/>
+          <w:tab w:val="left" w:pos="525"/>
+          <w:tab w:val="left" w:pos="660"/>
+          <w:tab w:val="left" w:pos="795"/>
+          <w:tab w:val="left" w:pos="915"/>
+          <w:tab w:val="left" w:pos="1050"/>
+          <w:tab w:val="left" w:pos="1185"/>
+          <w:tab w:val="left" w:pos="1320"/>
+          <w:tab w:val="left" w:pos="1440"/>
+          <w:tab w:val="left" w:pos="1575"/>
+          <w:tab w:val="left" w:pos="1710"/>
+          <w:tab w:val="left" w:pos="1845"/>
+          <w:tab w:val="left" w:pos="1965"/>
+          <w:tab w:val="left" w:pos="2100"/>
+          <w:tab w:val="left" w:pos="2235"/>
+          <w:tab w:val="left" w:pos="2370"/>
+          <w:tab w:val="left" w:pos="2490"/>
+          <w:tab w:val="left" w:pos="2625"/>
+          <w:tab w:val="left" w:pos="2760"/>
+          <w:tab w:val="left" w:pos="2895"/>
+          <w:tab w:val="left" w:pos="3015"/>
+          <w:tab w:val="left" w:pos="3150"/>
+          <w:tab w:val="left" w:pos="3285"/>
+          <w:tab w:val="left" w:pos="3420"/>
+          <w:tab w:val="left" w:pos="3540"/>
+          <w:tab w:val="left" w:pos="3675"/>
+          <w:tab w:val="left" w:pos="3810"/>
+          <w:tab w:val="left" w:pos="3945"/>
+          <w:tab w:val="left" w:pos="4065"/>
+          <w:tab w:val="left" w:pos="4200"/>
+        </w:tabs>
+        <w:autoSpaceDE w:val="0"/>
+        <w:autoSpaceDN w:val="0"/>
+        <w:adjustRightInd w:val="0"/>
+        <w:spacing w:after="0" w:line="240" w:lineRule="auto"/>
+        <w:rPr>
+          <w:rFonts w:ascii="Arial" w:hAnsi="Arial" w:cs="Arial"/>
+          <w:color w:val="0ADC0A"/>
+          <w:sz w:val="20"/>
+          <w:szCs w:val="20"/>
+        </w:rPr>
+      </w:pPr>
+      <w:r>
+        <w:rPr>
+          <w:rFonts w:ascii="Arial" w:hAnsi="Arial" w:cs="Arial"/>
+          <w:color w:val="2364EB"/>
+          <w:sz w:val="20"/>
+          <w:szCs w:val="20"/>
+        </w:rPr>
+        <w:t>If</w:t>
+      </w:r>
+      <w:r>
+        <w:rPr>
+          <w:rFonts w:ascii="Arial" w:hAnsi="Arial" w:cs="Arial"/>
+          <w:color w:val="000000"/>
+          <w:sz w:val="20"/>
+          <w:szCs w:val="20"/>
+        </w:rPr>
+        <w:t xml:space="preserve"> Response = 6 </w:t>
+      </w:r>
+      <w:r>
+        <w:rPr>
+          <w:rFonts w:ascii="Arial" w:hAnsi="Arial" w:cs="Arial"/>
+          <w:color w:val="2364EB"/>
+          <w:sz w:val="20"/>
+          <w:szCs w:val="20"/>
+        </w:rPr>
+        <w:t>Then</w:t>
+      </w:r>
+      <w:r>
+        <w:rPr>
+          <w:rFonts w:ascii="Arial" w:hAnsi="Arial" w:cs="Arial"/>
+          <w:color w:val="000000"/>
+          <w:sz w:val="20"/>
+          <w:szCs w:val="20"/>
+        </w:rPr>
+        <w:t xml:space="preserve">   </w:t>
+      </w:r>
+      <w:r>
+        <w:rPr>
+          <w:rFonts w:ascii="Arial" w:hAnsi="Arial" w:cs="Arial"/>
+          <w:color w:val="0ADC0A"/>
+          <w:sz w:val="20"/>
+          <w:szCs w:val="20"/>
+        </w:rPr>
+        <w:t>' User chose Yes.</w:t>
+      </w:r>
+    </w:p>
+    <w:p>
+      <w:pPr>
+        <w:tabs>
+          <w:tab w:val="left" w:pos="135"/>
+          <w:tab w:val="left" w:pos="270"/>
+          <w:tab w:val="left" w:pos="390"/>
+          <w:tab w:val="left" w:pos="525"/>
+          <w:tab w:val="left" w:pos="660"/>
+          <w:tab w:val="left" w:pos="795"/>
+          <w:tab w:val="left" w:pos="915"/>
+          <w:tab w:val="left" w:pos="1050"/>
+          <w:tab w:val="left" w:pos="1185"/>
+          <w:tab w:val="left" w:pos="1320"/>
+          <w:tab w:val="left" w:pos="1440"/>
+          <w:tab w:val="left" w:pos="1575"/>
+          <w:tab w:val="left" w:pos="1710"/>
+          <w:tab w:val="left" w:pos="1845"/>
+          <w:tab w:val="left" w:pos="1965"/>
+          <w:tab w:val="left" w:pos="2100"/>
+          <w:tab w:val="left" w:pos="2235"/>
+          <w:tab w:val="left" w:pos="2370"/>
+          <w:tab w:val="left" w:pos="2490"/>
+          <w:tab w:val="left" w:pos="2625"/>
+          <w:tab w:val="left" w:pos="2760"/>
+          <w:tab w:val="left" w:pos="2895"/>
+          <w:tab w:val="left" w:pos="3015"/>
+          <w:tab w:val="left" w:pos="3150"/>
+          <w:tab w:val="left" w:pos="3285"/>
+          <w:tab w:val="left" w:pos="3420"/>
+          <w:tab w:val="left" w:pos="3540"/>
+          <w:tab w:val="left" w:pos="3675"/>
+          <w:tab w:val="left" w:pos="3810"/>
+          <w:tab w:val="left" w:pos="3945"/>
+          <w:tab w:val="left" w:pos="4065"/>
+          <w:tab w:val="left" w:pos="4200"/>
+        </w:tabs>
+        <w:autoSpaceDE w:val="0"/>
+        <w:autoSpaceDN w:val="0"/>
+        <w:adjustRightInd w:val="0"/>
+        <w:spacing w:after="0" w:line="240" w:lineRule="auto"/>
+        <w:rPr>
+          <w:rFonts w:ascii="Arial" w:hAnsi="Arial" w:cs="Arial"/>
+          <w:color w:val="000000"/>
+          <w:sz w:val="20"/>
+          <w:szCs w:val="20"/>
+        </w:rPr>
+      </w:pPr>
+      <w:r>
+        <w:rPr>
+          <w:rFonts w:ascii="Arial" w:hAnsi="Arial" w:cs="Arial"/>
+          <w:color w:val="000000"/>
+          <w:sz w:val="20"/>
+          <w:szCs w:val="20"/>
+        </w:rPr>
+        <w:t xml:space="preserve">   </w:t>
+      </w:r>
+      <w:r>
+        <w:rPr>
+          <w:rFonts w:ascii="Arial" w:hAnsi="Arial" w:cs="Arial"/>
+          <w:color w:val="2364EB"/>
+          <w:sz w:val="20"/>
+          <w:szCs w:val="20"/>
+        </w:rPr>
+        <w:t>SetUserDRO</w:t>
+      </w:r>
+      <w:r>
+        <w:rPr>
+          <w:rFonts w:ascii="Arial" w:hAnsi="Arial" w:cs="Arial"/>
+          <w:color w:val="000000"/>
+          <w:sz w:val="20"/>
+          <w:szCs w:val="20"/>
+        </w:rPr>
+        <w:t>(DROAxis , New_PPR)</w:t>
+      </w:r>
+    </w:p>
+    <w:p>
+      <w:pPr>
+        <w:tabs>
+          <w:tab w:val="left" w:pos="135"/>
+          <w:tab w:val="left" w:pos="270"/>
+          <w:tab w:val="left" w:pos="390"/>
+          <w:tab w:val="left" w:pos="525"/>
+          <w:tab w:val="left" w:pos="660"/>
+          <w:tab w:val="left" w:pos="795"/>
+          <w:tab w:val="left" w:pos="915"/>
+          <w:tab w:val="left" w:pos="1050"/>
+          <w:tab w:val="left" w:pos="1185"/>
+          <w:tab w:val="left" w:pos="1320"/>
+          <w:tab w:val="left" w:pos="1440"/>
+          <w:tab w:val="left" w:pos="1575"/>
+          <w:tab w:val="left" w:pos="1710"/>
+          <w:tab w:val="left" w:pos="1845"/>
+          <w:tab w:val="left" w:pos="1965"/>
+          <w:tab w:val="left" w:pos="2100"/>
+          <w:tab w:val="left" w:pos="2235"/>
+          <w:tab w:val="left" w:pos="2370"/>
+          <w:tab w:val="left" w:pos="2490"/>
+          <w:tab w:val="left" w:pos="2625"/>
+          <w:tab w:val="left" w:pos="2760"/>
+          <w:tab w:val="left" w:pos="2895"/>
+          <w:tab w:val="left" w:pos="3015"/>
+          <w:tab w:val="left" w:pos="3150"/>
+          <w:tab w:val="left" w:pos="3285"/>
+          <w:tab w:val="left" w:pos="3420"/>
+          <w:tab w:val="left" w:pos="3540"/>
+          <w:tab w:val="left" w:pos="3675"/>
+          <w:tab w:val="left" w:pos="3810"/>
+          <w:tab w:val="left" w:pos="3945"/>
+          <w:tab w:val="left" w:pos="4065"/>
+          <w:tab w:val="left" w:pos="4200"/>
+        </w:tabs>
+        <w:autoSpaceDE w:val="0"/>
+        <w:autoSpaceDN w:val="0"/>
+        <w:adjustRightInd w:val="0"/>
+        <w:spacing w:after="0" w:line="240" w:lineRule="auto"/>
+        <w:rPr>
+          <w:rFonts w:ascii="Arial" w:hAnsi="Arial" w:cs="Arial"/>
+          <w:color w:val="000000"/>
+          <w:sz w:val="20"/>
+          <w:szCs w:val="20"/>
+        </w:rPr>
+      </w:pPr>
+      <w:r>
+        <w:rPr>
+          <w:rFonts w:ascii="Arial" w:hAnsi="Arial" w:cs="Arial"/>
+          <w:color w:val="000000"/>
+          <w:sz w:val="20"/>
+          <w:szCs w:val="20"/>
+        </w:rPr>
+        <w:t xml:space="preserve">   </w:t>
+      </w:r>
+      <w:r>
+        <w:rPr>
+          <w:rFonts w:ascii="Arial" w:hAnsi="Arial" w:cs="Arial"/>
+          <w:color w:val="2364EB"/>
+          <w:sz w:val="20"/>
+          <w:szCs w:val="20"/>
+        </w:rPr>
+        <w:t>MsgBox</w:t>
+      </w:r>
+      <w:r>
+        <w:rPr>
+          <w:rFonts w:ascii="Arial" w:hAnsi="Arial" w:cs="Arial"/>
+          <w:color w:val="000000"/>
+          <w:sz w:val="20"/>
+          <w:szCs w:val="20"/>
+        </w:rPr>
+        <w:t xml:space="preserve"> (</w:t>
+      </w:r>
+      <w:r>
+        <w:rPr>
+          <w:rFonts w:ascii="Arial" w:hAnsi="Arial" w:cs="Arial"/>
+          <w:color w:val="F00A0A"/>
+          <w:sz w:val="20"/>
+          <w:szCs w:val="20"/>
+        </w:rPr>
+        <w:t>"Encoder "</w:t>
+      </w:r>
+      <w:r>
+        <w:rPr>
+          <w:rFonts w:ascii="Arial" w:hAnsi="Arial" w:cs="Arial"/>
+          <w:color w:val="000000"/>
+          <w:sz w:val="20"/>
+          <w:szCs w:val="20"/>
+        </w:rPr>
+        <w:t xml:space="preserve"> &amp; Axis_Letter &amp; </w:t>
+      </w:r>
+      <w:r>
+        <w:rPr>
+          <w:rFonts w:ascii="Arial" w:hAnsi="Arial" w:cs="Arial"/>
+          <w:color w:val="F00A0A"/>
+          <w:sz w:val="20"/>
+          <w:szCs w:val="20"/>
+        </w:rPr>
+        <w:t>" Axis Has Been Set"</w:t>
+      </w:r>
+      <w:r>
+        <w:rPr>
+          <w:rFonts w:ascii="Arial" w:hAnsi="Arial" w:cs="Arial"/>
+          <w:color w:val="000000"/>
+          <w:sz w:val="20"/>
+          <w:szCs w:val="20"/>
+        </w:rPr>
+        <w:t>)</w:t>
+      </w:r>
+    </w:p>
+    <w:p>
+      <w:pPr>
+        <w:tabs>
+          <w:tab w:val="left" w:pos="135"/>
+          <w:tab w:val="left" w:pos="270"/>
+          <w:tab w:val="left" w:pos="390"/>
+          <w:tab w:val="left" w:pos="525"/>
+          <w:tab w:val="left" w:pos="660"/>
+          <w:tab w:val="left" w:pos="795"/>
+          <w:tab w:val="left" w:pos="915"/>
+          <w:tab w:val="left" w:pos="1050"/>
+          <w:tab w:val="left" w:pos="1185"/>
+          <w:tab w:val="left" w:pos="1320"/>
+          <w:tab w:val="left" w:pos="1440"/>
+          <w:tab w:val="left" w:pos="1575"/>
+          <w:tab w:val="left" w:pos="1710"/>
+          <w:tab w:val="left" w:pos="1845"/>
+          <w:tab w:val="left" w:pos="1965"/>
+          <w:tab w:val="left" w:pos="2100"/>
+          <w:tab w:val="left" w:pos="2235"/>
+          <w:tab w:val="left" w:pos="2370"/>
+          <w:tab w:val="left" w:pos="2490"/>
+          <w:tab w:val="left" w:pos="2625"/>
+          <w:tab w:val="left" w:pos="2760"/>
+          <w:tab w:val="left" w:pos="2895"/>
+          <w:tab w:val="left" w:pos="3015"/>
+          <w:tab w:val="left" w:pos="3150"/>
+          <w:tab w:val="left" w:pos="3285"/>
+          <w:tab w:val="left" w:pos="3420"/>
+          <w:tab w:val="left" w:pos="3540"/>
+          <w:tab w:val="left" w:pos="3675"/>
+          <w:tab w:val="left" w:pos="3810"/>
+          <w:tab w:val="left" w:pos="3945"/>
+          <w:tab w:val="left" w:pos="4065"/>
+          <w:tab w:val="left" w:pos="4200"/>
+        </w:tabs>
+        <w:autoSpaceDE w:val="0"/>
+        <w:autoSpaceDN w:val="0"/>
+        <w:adjustRightInd w:val="0"/>
+        <w:spacing w:after="0" w:line="240" w:lineRule="auto"/>
+        <w:rPr>
+          <w:rFonts w:ascii="Arial" w:hAnsi="Arial" w:cs="Arial"/>
+          <w:color w:val="0ADC0A"/>
+          <w:sz w:val="20"/>
+          <w:szCs w:val="20"/>
+        </w:rPr>
+      </w:pPr>
+      <w:r>
+        <w:rPr>
+          <w:rFonts w:ascii="Arial" w:hAnsi="Arial" w:cs="Arial"/>
+          <w:color w:val="2364EB"/>
+          <w:sz w:val="20"/>
+          <w:szCs w:val="20"/>
+        </w:rPr>
+        <w:lastRenderedPageBreak/>
+        <w:t>Else</w:t>
+      </w:r>
+      <w:r>
+        <w:rPr>
+          <w:rFonts w:ascii="Arial" w:hAnsi="Arial" w:cs="Arial"/>
+          <w:color w:val="000000"/>
+          <w:sz w:val="20"/>
+          <w:szCs w:val="20"/>
+        </w:rPr>
+        <w:t xml:space="preserve">   </w:t>
+      </w:r>
+      <w:r>
+        <w:rPr>
+          <w:rFonts w:ascii="Arial" w:hAnsi="Arial" w:cs="Arial"/>
+          <w:color w:val="0ADC0A"/>
+          <w:sz w:val="20"/>
+          <w:szCs w:val="20"/>
+        </w:rPr>
+        <w:t>' User chose No.</w:t>
+      </w:r>
+    </w:p>
+    <w:p>
+      <w:pPr>
+        <w:tabs>
+          <w:tab w:val="left" w:pos="135"/>
+          <w:tab w:val="left" w:pos="270"/>
+          <w:tab w:val="left" w:pos="390"/>
+          <w:tab w:val="left" w:pos="525"/>
+          <w:tab w:val="left" w:pos="660"/>
+          <w:tab w:val="left" w:pos="795"/>
+          <w:tab w:val="left" w:pos="915"/>
+          <w:tab w:val="left" w:pos="1050"/>
+          <w:tab w:val="left" w:pos="1185"/>
+          <w:tab w:val="left" w:pos="1320"/>
+          <w:tab w:val="left" w:pos="1440"/>
+          <w:tab w:val="left" w:pos="1575"/>
+          <w:tab w:val="left" w:pos="1710"/>
+          <w:tab w:val="left" w:pos="1845"/>
+          <w:tab w:val="left" w:pos="1965"/>
+          <w:tab w:val="left" w:pos="2100"/>
+          <w:tab w:val="left" w:pos="2235"/>
+          <w:tab w:val="left" w:pos="2370"/>
+          <w:tab w:val="left" w:pos="2490"/>
+          <w:tab w:val="left" w:pos="2625"/>
+          <w:tab w:val="left" w:pos="2760"/>
+          <w:tab w:val="left" w:pos="2895"/>
+          <w:tab w:val="left" w:pos="3015"/>
+          <w:tab w:val="left" w:pos="3150"/>
+          <w:tab w:val="left" w:pos="3285"/>
+          <w:tab w:val="left" w:pos="3420"/>
+          <w:tab w:val="left" w:pos="3540"/>
+          <w:tab w:val="left" w:pos="3675"/>
+          <w:tab w:val="left" w:pos="3810"/>
+          <w:tab w:val="left" w:pos="3945"/>
+          <w:tab w:val="left" w:pos="4065"/>
+          <w:tab w:val="left" w:pos="4200"/>
+        </w:tabs>
+        <w:autoSpaceDE w:val="0"/>
+        <w:autoSpaceDN w:val="0"/>
+        <w:adjustRightInd w:val="0"/>
+        <w:spacing w:after="0" w:line="240" w:lineRule="auto"/>
+        <w:rPr>
+          <w:rFonts w:ascii="Arial" w:hAnsi="Arial" w:cs="Arial"/>
+          <w:color w:val="000000"/>
+          <w:sz w:val="20"/>
+          <w:szCs w:val="20"/>
+        </w:rPr>
+      </w:pPr>
+      <w:r>
+        <w:rPr>
+          <w:rFonts w:ascii="Arial" w:hAnsi="Arial" w:cs="Arial"/>
+          <w:color w:val="000000"/>
+          <w:sz w:val="20"/>
+          <w:szCs w:val="20"/>
+        </w:rPr>
+        <w:t xml:space="preserve">   </w:t>
+      </w:r>
+      <w:r>
+        <w:rPr>
+          <w:rFonts w:ascii="Arial" w:hAnsi="Arial" w:cs="Arial"/>
+          <w:color w:val="2364EB"/>
+          <w:sz w:val="20"/>
+          <w:szCs w:val="20"/>
+        </w:rPr>
+        <w:t>MsgBox</w:t>
+      </w:r>
+      <w:r>
+        <w:rPr>
+          <w:rFonts w:ascii="Arial" w:hAnsi="Arial" w:cs="Arial"/>
+          <w:color w:val="000000"/>
+          <w:sz w:val="20"/>
+          <w:szCs w:val="20"/>
+        </w:rPr>
+        <w:t xml:space="preserve"> (</w:t>
+      </w:r>
+      <w:r>
+        <w:rPr>
+          <w:rFonts w:ascii="Arial" w:hAnsi="Arial" w:cs="Arial"/>
+          <w:color w:val="F00A0A"/>
+          <w:sz w:val="20"/>
+          <w:szCs w:val="20"/>
+        </w:rPr>
+        <w:t>"Encoder "</w:t>
+      </w:r>
+      <w:r>
+        <w:rPr>
+          <w:rFonts w:ascii="Arial" w:hAnsi="Arial" w:cs="Arial"/>
+          <w:color w:val="000000"/>
+          <w:sz w:val="20"/>
+          <w:szCs w:val="20"/>
+        </w:rPr>
+        <w:t xml:space="preserve"> &amp;Axis_Letter &amp; </w:t>
+      </w:r>
+      <w:r>
+        <w:rPr>
+          <w:rFonts w:ascii="Arial" w:hAnsi="Arial" w:cs="Arial"/>
+          <w:color w:val="F00A0A"/>
+          <w:sz w:val="20"/>
+          <w:szCs w:val="20"/>
+        </w:rPr>
+        <w:t>" Axis Has NOT Been Set"</w:t>
+      </w:r>
+      <w:r>
+        <w:rPr>
+          <w:rFonts w:ascii="Arial" w:hAnsi="Arial" w:cs="Arial"/>
+          <w:color w:val="000000"/>
+          <w:sz w:val="20"/>
+          <w:szCs w:val="20"/>
+        </w:rPr>
+        <w:t>)</w:t>
+      </w:r>
+    </w:p>
+    <w:p>
+      <w:pPr>
+        <w:tabs>
+          <w:tab w:val="left" w:pos="135"/>
+          <w:tab w:val="left" w:pos="270"/>
+          <w:tab w:val="left" w:pos="390"/>
+          <w:tab w:val="left" w:pos="525"/>
+          <w:tab w:val="left" w:pos="660"/>
+          <w:tab w:val="left" w:pos="795"/>
+          <w:tab w:val="left" w:pos="915"/>
+          <w:tab w:val="left" w:pos="1050"/>
+          <w:tab w:val="left" w:pos="1185"/>
+          <w:tab w:val="left" w:pos="1320"/>
+          <w:tab w:val="left" w:pos="1440"/>
+          <w:tab w:val="left" w:pos="1575"/>
+          <w:tab w:val="left" w:pos="1710"/>
+          <w:tab w:val="left" w:pos="1845"/>
+          <w:tab w:val="left" w:pos="1965"/>
+          <w:tab w:val="left" w:pos="2100"/>
+          <w:tab w:val="left" w:pos="2235"/>
+          <w:tab w:val="left" w:pos="2370"/>
+          <w:tab w:val="left" w:pos="2490"/>
+          <w:tab w:val="left" w:pos="2625"/>
+          <w:tab w:val="left" w:pos="2760"/>
+          <w:tab w:val="left" w:pos="2895"/>
+          <w:tab w:val="left" w:pos="3015"/>
+          <w:tab w:val="left" w:pos="3150"/>
+          <w:tab w:val="left" w:pos="3285"/>
+          <w:tab w:val="left" w:pos="3420"/>
+          <w:tab w:val="left" w:pos="3540"/>
+          <w:tab w:val="left" w:pos="3675"/>
+          <w:tab w:val="left" w:pos="3810"/>
+          <w:tab w:val="left" w:pos="3945"/>
+          <w:tab w:val="left" w:pos="4065"/>
+          <w:tab w:val="left" w:pos="4200"/>
+        </w:tabs>
+        <w:autoSpaceDE w:val="0"/>
+        <w:autoSpaceDN w:val="0"/>
+        <w:adjustRightInd w:val="0"/>
+        <w:spacing w:after="0" w:line="240" w:lineRule="auto"/>
+        <w:rPr>
+          <w:rFonts w:ascii="Arial" w:hAnsi="Arial" w:cs="Arial"/>
+          <w:color w:val="2364EB"/>
+          <w:sz w:val="20"/>
+          <w:szCs w:val="20"/>
+        </w:rPr>
+      </w:pPr>
+      <w:r>
+        <w:rPr>
+          <w:rFonts w:ascii="Arial" w:hAnsi="Arial" w:cs="Arial"/>
+          <w:color w:val="2364EB"/>
+          <w:sz w:val="20"/>
+          <w:szCs w:val="20"/>
+        </w:rPr>
+        <w:t>End</w:t>
+      </w:r>
+      <w:r>
+        <w:rPr>
+          <w:rFonts w:ascii="Arial" w:hAnsi="Arial" w:cs="Arial"/>
+          <w:color w:val="000000"/>
+          <w:sz w:val="20"/>
+          <w:szCs w:val="20"/>
+        </w:rPr>
+        <w:t xml:space="preserve"> </w:t>
+      </w:r>
+      <w:r>
+        <w:rPr>
+          <w:rFonts w:ascii="Arial" w:hAnsi="Arial" w:cs="Arial"/>
+          <w:color w:val="2364EB"/>
+          <w:sz w:val="20"/>
+          <w:szCs w:val="20"/>
+        </w:rPr>
+        <w:t>If</w:t>
+      </w:r>
+    </w:p>
+    <w:p>
+      <w:pPr>
+        <w:tabs>
+          <w:tab w:val="left" w:pos="135"/>
+          <w:tab w:val="left" w:pos="270"/>
+          <w:tab w:val="left" w:pos="390"/>
+          <w:tab w:val="left" w:pos="525"/>
+          <w:tab w:val="left" w:pos="660"/>
+          <w:tab w:val="left" w:pos="795"/>
+          <w:tab w:val="left" w:pos="915"/>
+          <w:tab w:val="left" w:pos="1050"/>
+          <w:tab w:val="left" w:pos="1185"/>
+          <w:tab w:val="left" w:pos="1320"/>
+          <w:tab w:val="left" w:pos="1440"/>
+          <w:tab w:val="left" w:pos="1575"/>
+          <w:tab w:val="left" w:pos="1710"/>
+          <w:tab w:val="left" w:pos="1845"/>
+          <w:tab w:val="left" w:pos="1965"/>
+          <w:tab w:val="left" w:pos="2100"/>
+          <w:tab w:val="left" w:pos="2235"/>
+          <w:tab w:val="left" w:pos="2370"/>
+          <w:tab w:val="left" w:pos="2490"/>
+          <w:tab w:val="left" w:pos="2625"/>
+          <w:tab w:val="left" w:pos="2760"/>
+          <w:tab w:val="left" w:pos="2895"/>
+          <w:tab w:val="left" w:pos="3015"/>
+          <w:tab w:val="left" w:pos="3150"/>
+          <w:tab w:val="left" w:pos="3285"/>
+          <w:tab w:val="left" w:pos="3420"/>
+          <w:tab w:val="left" w:pos="3540"/>
+          <w:tab w:val="left" w:pos="3675"/>
+          <w:tab w:val="left" w:pos="3810"/>
+          <w:tab w:val="left" w:pos="3945"/>
+          <w:tab w:val="left" w:pos="4065"/>
+          <w:tab w:val="left" w:pos="4200"/>
+        </w:tabs>
+        <w:autoSpaceDE w:val="0"/>
+        <w:autoSpaceDN w:val="0"/>
+        <w:adjustRightInd w:val="0"/>
+        <w:spacing w:after="0" w:line="240" w:lineRule="auto"/>
+        <w:rPr>
+          <w:rFonts w:ascii="Arial" w:hAnsi="Arial" w:cs="Arial"/>
+          <w:color w:val="000000"/>
+          <w:sz w:val="20"/>
+          <w:szCs w:val="20"/>
+        </w:rPr>
+      </w:pPr>
+    </w:p>
+    <w:p>
+      <w:pPr>
+        <w:tabs>
+          <w:tab w:val="left" w:pos="135"/>
+          <w:tab w:val="left" w:pos="270"/>
+          <w:tab w:val="left" w:pos="390"/>
+          <w:tab w:val="left" w:pos="525"/>
+          <w:tab w:val="left" w:pos="660"/>
+          <w:tab w:val="left" w:pos="795"/>
+          <w:tab w:val="left" w:pos="915"/>
+          <w:tab w:val="left" w:pos="1050"/>
+          <w:tab w:val="left" w:pos="1185"/>
+          <w:tab w:val="left" w:pos="1320"/>
+          <w:tab w:val="left" w:pos="1440"/>
+          <w:tab w:val="left" w:pos="1575"/>
+          <w:tab w:val="left" w:pos="1710"/>
+          <w:tab w:val="left" w:pos="1845"/>
+          <w:tab w:val="left" w:pos="1965"/>
+          <w:tab w:val="left" w:pos="2100"/>
+          <w:tab w:val="left" w:pos="2235"/>
+          <w:tab w:val="left" w:pos="2370"/>
+          <w:tab w:val="left" w:pos="2490"/>
+          <w:tab w:val="left" w:pos="2625"/>
+          <w:tab w:val="left" w:pos="2760"/>
+          <w:tab w:val="left" w:pos="2895"/>
+          <w:tab w:val="left" w:pos="3015"/>
+          <w:tab w:val="left" w:pos="3150"/>
+          <w:tab w:val="left" w:pos="3285"/>
+          <w:tab w:val="left" w:pos="3420"/>
+          <w:tab w:val="left" w:pos="3540"/>
+          <w:tab w:val="left" w:pos="3675"/>
+          <w:tab w:val="left" w:pos="3810"/>
+          <w:tab w:val="left" w:pos="3945"/>
+          <w:tab w:val="left" w:pos="4065"/>
+          <w:tab w:val="left" w:pos="4200"/>
+        </w:tabs>
+        <w:autoSpaceDE w:val="0"/>
+        <w:autoSpaceDN w:val="0"/>
+        <w:adjustRightInd w:val="0"/>
+        <w:spacing w:after="0" w:line="240" w:lineRule="auto"/>
+        <w:rPr>
+          <w:rFonts w:ascii="Arial" w:hAnsi="Arial" w:cs="Arial"/>
+          <w:color w:val="2364EB"/>
+          <w:sz w:val="20"/>
+          <w:szCs w:val="20"/>
+        </w:rPr>
+      </w:pPr>
+      <w:r>
+        <w:rPr>
+          <w:rFonts w:ascii="Arial" w:hAnsi="Arial" w:cs="Arial"/>
+          <w:color w:val="2364EB"/>
+          <w:sz w:val="20"/>
+          <w:szCs w:val="20"/>
+        </w:rPr>
+        <w:t>End</w:t>
+      </w:r>
+      <w:r>
+        <w:rPr>
+          <w:rFonts w:ascii="Arial" w:hAnsi="Arial" w:cs="Arial"/>
+          <w:color w:val="000000"/>
+          <w:sz w:val="20"/>
+          <w:szCs w:val="20"/>
+        </w:rPr>
+        <w:t xml:space="preserve"> </w:t>
+      </w:r>
+      <w:r>
+        <w:rPr>
+          <w:rFonts w:ascii="Arial" w:hAnsi="Arial" w:cs="Arial"/>
+          <w:color w:val="2364EB"/>
+          <w:sz w:val="20"/>
+          <w:szCs w:val="20"/>
+        </w:rPr>
+        <w:t>Sub</w:t>
+      </w:r>
+    </w:p>
+    <w:p>
+      <w:pPr>
+        <w:tabs>
+          <w:tab w:val="left" w:pos="135"/>
+          <w:tab w:val="left" w:pos="270"/>
+          <w:tab w:val="left" w:pos="390"/>
+          <w:tab w:val="left" w:pos="525"/>
+          <w:tab w:val="left" w:pos="660"/>
+          <w:tab w:val="left" w:pos="795"/>
+          <w:tab w:val="left" w:pos="915"/>
+          <w:tab w:val="left" w:pos="1050"/>
+          <w:tab w:val="left" w:pos="1185"/>
+          <w:tab w:val="left" w:pos="1320"/>
+          <w:tab w:val="left" w:pos="1440"/>
+          <w:tab w:val="left" w:pos="1575"/>
+          <w:tab w:val="left" w:pos="1710"/>
+          <w:tab w:val="left" w:pos="1845"/>
+          <w:tab w:val="left" w:pos="1965"/>
+          <w:tab w:val="left" w:pos="2100"/>
+          <w:tab w:val="left" w:pos="2235"/>
+          <w:tab w:val="left" w:pos="2370"/>
+          <w:tab w:val="left" w:pos="2490"/>
+          <w:tab w:val="left" w:pos="2625"/>
+          <w:tab w:val="left" w:pos="2760"/>
+          <w:tab w:val="left" w:pos="2895"/>
+          <w:tab w:val="left" w:pos="3015"/>
+          <w:tab w:val="left" w:pos="3150"/>
+          <w:tab w:val="left" w:pos="3285"/>
+          <w:tab w:val="left" w:pos="3420"/>
+          <w:tab w:val="left" w:pos="3540"/>
+          <w:tab w:val="left" w:pos="3675"/>
+          <w:tab w:val="left" w:pos="3810"/>
+          <w:tab w:val="left" w:pos="3945"/>
+          <w:tab w:val="left" w:pos="4065"/>
+          <w:tab w:val="left" w:pos="4200"/>
+        </w:tabs>
+        <w:autoSpaceDE w:val="0"/>
+        <w:autoSpaceDN w:val="0"/>
+        <w:adjustRightInd w:val="0"/>
+        <w:spacing w:after="0" w:line="240" w:lineRule="auto"/>
+        <w:rPr>
+          <w:rFonts w:ascii="Arial" w:hAnsi="Arial" w:cs="Arial"/>
+          <w:color w:val="000000"/>
+          <w:sz w:val="20"/>
+          <w:szCs w:val="20"/>
+        </w:rPr>
+      </w:pPr>
+      <w:r>
+        <w:rPr>
+          <w:rFonts w:ascii="Arial" w:hAnsi="Arial" w:cs="Arial"/>
+          <w:color w:val="000000"/>
+          <w:sz w:val="20"/>
+          <w:szCs w:val="20"/>
+        </w:rPr>
+        <w:t>Main</w:t>
+      </w:r>
+    </w:p>
+    <w:p>
+      <w:pPr>
+        <w:tabs>
+          <w:tab w:val="left" w:pos="135"/>
+          <w:tab w:val="left" w:pos="270"/>
+          <w:tab w:val="left" w:pos="390"/>
+          <w:tab w:val="left" w:pos="525"/>
+          <w:tab w:val="left" w:pos="660"/>
+          <w:tab w:val="left" w:pos="795"/>
+          <w:tab w:val="left" w:pos="915"/>
+          <w:tab w:val="left" w:pos="1050"/>
+          <w:tab w:val="left" w:pos="1185"/>
+          <w:tab w:val="left" w:pos="1320"/>
+          <w:tab w:val="left" w:pos="1440"/>
+          <w:tab w:val="left" w:pos="1575"/>
+          <w:tab w:val="left" w:pos="1710"/>
+          <w:tab w:val="left" w:pos="1845"/>
+          <w:tab w:val="left" w:pos="1965"/>
+          <w:tab w:val="left" w:pos="2100"/>
+          <w:tab w:val="left" w:pos="2235"/>
+          <w:tab w:val="left" w:pos="2370"/>
+          <w:tab w:val="left" w:pos="2490"/>
+          <w:tab w:val="left" w:pos="2625"/>
+          <w:tab w:val="left" w:pos="2760"/>
+          <w:tab w:val="left" w:pos="2895"/>
+          <w:tab w:val="left" w:pos="3015"/>
+          <w:tab w:val="left" w:pos="3150"/>
+          <w:tab w:val="left" w:pos="3285"/>
+          <w:tab w:val="left" w:pos="3420"/>
+          <w:tab w:val="left" w:pos="3540"/>
+          <w:tab w:val="left" w:pos="3675"/>
+          <w:tab w:val="left" w:pos="3810"/>
+          <w:tab w:val="left" w:pos="3945"/>
+          <w:tab w:val="left" w:pos="4065"/>
+          <w:tab w:val="left" w:pos="4200"/>
+        </w:tabs>
+        <w:autoSpaceDE w:val="0"/>
+        <w:autoSpaceDN w:val="0"/>
+        <w:adjustRightInd w:val="0"/>
+        <w:spacing w:after="0" w:line="240" w:lineRule="auto"/>
+        <w:rPr>
+          <w:rFonts w:ascii="Arial" w:hAnsi="Arial" w:cs="Arial"/>
+          <w:color w:val="000000"/>
+          <w:sz w:val="20"/>
+          <w:szCs w:val="20"/>
+        </w:rPr>
+      </w:pPr>
+    </w:p>
+    <w:p>
+      <w:pPr>
+        <w:tabs>
+          <w:tab w:val="left" w:pos="135"/>
+          <w:tab w:val="left" w:pos="270"/>
+          <w:tab w:val="left" w:pos="390"/>
+          <w:tab w:val="left" w:pos="525"/>
+          <w:tab w:val="left" w:pos="660"/>
+          <w:tab w:val="left" w:pos="795"/>
+          <w:tab w:val="left" w:pos="915"/>
+          <w:tab w:val="left" w:pos="1050"/>
+          <w:tab w:val="left" w:pos="1185"/>
+          <w:tab w:val="left" w:pos="1320"/>
+          <w:tab w:val="left" w:pos="1440"/>
+          <w:tab w:val="left" w:pos="1575"/>
+          <w:tab w:val="left" w:pos="1710"/>
+          <w:tab w:val="left" w:pos="1845"/>
+          <w:tab w:val="left" w:pos="1965"/>
+          <w:tab w:val="left" w:pos="2100"/>
+          <w:tab w:val="left" w:pos="2235"/>
+          <w:tab w:val="left" w:pos="2370"/>
+          <w:tab w:val="left" w:pos="2490"/>
+          <w:tab w:val="left" w:pos="2625"/>
+          <w:tab w:val="left" w:pos="2760"/>
+          <w:tab w:val="left" w:pos="2895"/>
+          <w:tab w:val="left" w:pos="3015"/>
+          <w:tab w:val="left" w:pos="3150"/>
+          <w:tab w:val="left" w:pos="3285"/>
+          <w:tab w:val="left" w:pos="3420"/>
+          <w:tab w:val="left" w:pos="3540"/>
+          <w:tab w:val="left" w:pos="3675"/>
+          <w:tab w:val="left" w:pos="3810"/>
+          <w:tab w:val="left" w:pos="3945"/>
+          <w:tab w:val="left" w:pos="4065"/>
+          <w:tab w:val="left" w:pos="4200"/>
+        </w:tabs>
+        <w:autoSpaceDE w:val="0"/>
+        <w:autoSpaceDN w:val="0"/>
+        <w:adjustRightInd w:val="0"/>
+        <w:spacing w:after="0" w:line="240" w:lineRule="auto"/>
+        <w:rPr>
+          <w:rFonts w:ascii="Arial" w:hAnsi="Arial" w:cs="Arial"/>
+          <w:color w:val="000000"/>
+          <w:sz w:val="20"/>
+          <w:szCs w:val="20"/>
+        </w:rPr>
+      </w:pPr>
+    </w:p>
+    <w:p>
+      <w:pPr>
+        <w:tabs>
+          <w:tab w:val="left" w:pos="135"/>
+          <w:tab w:val="left" w:pos="270"/>
+          <w:tab w:val="left" w:pos="390"/>
+          <w:tab w:val="left" w:pos="525"/>
+          <w:tab w:val="left" w:pos="660"/>
+          <w:tab w:val="left" w:pos="795"/>
+          <w:tab w:val="left" w:pos="915"/>
+          <w:tab w:val="left" w:pos="1050"/>
+          <w:tab w:val="left" w:pos="1185"/>
+          <w:tab w:val="left" w:pos="1320"/>
+          <w:tab w:val="left" w:pos="1440"/>
+          <w:tab w:val="left" w:pos="1575"/>
+          <w:tab w:val="left" w:pos="1710"/>
+          <w:tab w:val="left" w:pos="1845"/>
+          <w:tab w:val="left" w:pos="1965"/>
+          <w:tab w:val="left" w:pos="2100"/>
+          <w:tab w:val="left" w:pos="2235"/>
+          <w:tab w:val="left" w:pos="2370"/>
+          <w:tab w:val="left" w:pos="2490"/>
+          <w:tab w:val="left" w:pos="2625"/>
+          <w:tab w:val="left" w:pos="2760"/>
+          <w:tab w:val="left" w:pos="2895"/>
+          <w:tab w:val="left" w:pos="3015"/>
+          <w:tab w:val="left" w:pos="3150"/>
+          <w:tab w:val="left" w:pos="3285"/>
+          <w:tab w:val="left" w:pos="3420"/>
+          <w:tab w:val="left" w:pos="3540"/>
+          <w:tab w:val="left" w:pos="3675"/>
+          <w:tab w:val="left" w:pos="3810"/>
+          <w:tab w:val="left" w:pos="3945"/>
+          <w:tab w:val="left" w:pos="4065"/>
+          <w:tab w:val="left" w:pos="4200"/>
+        </w:tabs>
+        <w:autoSpaceDE w:val="0"/>
+        <w:autoSpaceDN w:val="0"/>
+        <w:adjustRightInd w:val="0"/>
+        <w:spacing w:after="0" w:line="240" w:lineRule="auto"/>
+        <w:rPr>
+          <w:rFonts w:ascii="Arial" w:hAnsi="Arial" w:cs="Arial"/>
+          <w:color w:val="000000"/>
+          <w:sz w:val="20"/>
+          <w:szCs w:val="20"/>
+        </w:rPr>
+      </w:pPr>
+    </w:p>
+    <w:p>
+      <w:pPr>
+        <w:tabs>
+          <w:tab w:val="left" w:pos="135"/>
+          <w:tab w:val="left" w:pos="270"/>
+          <w:tab w:val="left" w:pos="390"/>
+          <w:tab w:val="left" w:pos="525"/>
+          <w:tab w:val="left" w:pos="660"/>
+          <w:tab w:val="left" w:pos="795"/>
+          <w:tab w:val="left" w:pos="915"/>
+          <w:tab w:val="left" w:pos="1050"/>
+          <w:tab w:val="left" w:pos="1185"/>
+          <w:tab w:val="left" w:pos="1320"/>
+          <w:tab w:val="left" w:pos="1440"/>
+          <w:tab w:val="left" w:pos="1575"/>
+          <w:tab w:val="left" w:pos="1710"/>
+          <w:tab w:val="left" w:pos="1845"/>
+          <w:tab w:val="left" w:pos="1965"/>
+          <w:tab w:val="left" w:pos="2100"/>
+          <w:tab w:val="left" w:pos="2235"/>
+          <w:tab w:val="left" w:pos="2370"/>
+          <w:tab w:val="left" w:pos="2490"/>
+          <w:tab w:val="left" w:pos="2625"/>
+          <w:tab w:val="left" w:pos="2760"/>
+          <w:tab w:val="left" w:pos="2895"/>
+          <w:tab w:val="left" w:pos="3015"/>
+          <w:tab w:val="left" w:pos="3150"/>
+          <w:tab w:val="left" w:pos="3285"/>
+          <w:tab w:val="left" w:pos="3420"/>
+          <w:tab w:val="left" w:pos="3540"/>
+          <w:tab w:val="left" w:pos="3675"/>
+          <w:tab w:val="left" w:pos="3810"/>
+          <w:tab w:val="left" w:pos="3945"/>
+          <w:tab w:val="left" w:pos="4065"/>
+          <w:tab w:val="left" w:pos="4200"/>
+        </w:tabs>
+        <w:autoSpaceDE w:val="0"/>
+        <w:autoSpaceDN w:val="0"/>
+        <w:adjustRightInd w:val="0"/>
+        <w:spacing w:after="0" w:line="240" w:lineRule="auto"/>
+        <w:rPr>
+          <w:rFonts w:ascii="Arial" w:hAnsi="Arial" w:cs="Arial"/>
+          <w:color w:val="000000"/>
+          <w:sz w:val="20"/>
+          <w:szCs w:val="20"/>
+        </w:rPr>
+      </w:pPr>
     </w:p>
     <w:p/>
     <w:sectPr>

</xml_diff>